<commit_message>
date upload and validation
</commit_message>
<xml_diff>
--- a/docs/InterimReport.docx
+++ b/docs/InterimReport.docx
@@ -81,14 +81,15 @@
         <w:pStyle w:val="Chapterheading"/>
         <w:jc w:val="center"/>
         <w:rPr>
-          <w:sz w:val="48"/>
-        </w:rPr>
-      </w:pPr>
-      <w:r>
-        <w:rPr>
           <w:color w:val="FF0000"/>
           <w:sz w:val="48"/>
         </w:rPr>
+      </w:pPr>
+      <w:r>
+        <w:rPr>
+          <w:color w:val="FF0000"/>
+          <w:sz w:val="48"/>
+        </w:rPr>
         <w:t>Project Title</w:t>
       </w:r>
     </w:p>
@@ -139,9 +140,7 @@
       <w:pPr>
         <w:pStyle w:val="Chapterheading"/>
         <w:jc w:val="center"/>
-        <w:rPr>
-          <w:sz w:val="36"/>
-        </w:rPr>
+        <w:rPr/>
       </w:pPr>
       <w:r>
         <w:rPr>
@@ -167,9 +166,7 @@
       <w:pPr>
         <w:pStyle w:val="Chapterheading"/>
         <w:jc w:val="center"/>
-        <w:rPr>
-          <w:sz w:val="36"/>
-        </w:rPr>
+        <w:rPr/>
       </w:pPr>
       <w:r>
         <w:rPr>
@@ -293,6 +290,7 @@
           <w:b/>
           <w:b/>
           <w:bCs/>
+          <w:color w:val="FF0000"/>
           <w:sz w:val="28"/>
           <w:szCs w:val="32"/>
         </w:rPr>
@@ -391,27 +389,6 @@
         <w:rPr>
           <w:bCs/>
         </w:rPr>
-      </w:r>
-    </w:p>
-    <w:p>
-      <w:pPr>
-        <w:pStyle w:val="Normal"/>
-        <w:jc w:val="center"/>
-        <w:rPr>
-          <w:b/>
-          <w:b/>
-          <w:bCs/>
-          <w:sz w:val="28"/>
-        </w:rPr>
-      </w:pPr>
-      <w:r>
-        <w:rPr>
-          <w:b/>
-          <w:bCs/>
-          <w:color w:val="FF0000"/>
-          <w:sz w:val="28"/>
-        </w:rPr>
-        <w:t>Date</w:t>
       </w:r>
     </w:p>
     <w:p>
@@ -426,17 +403,23 @@
           <w:docGrid w:type="default" w:linePitch="360" w:charSpace="4096"/>
         </w:sectPr>
         <w:pStyle w:val="Normal"/>
+        <w:jc w:val="center"/>
         <w:rPr>
           <w:b/>
           <w:b/>
           <w:bCs/>
+          <w:color w:val="FF0000"/>
+          <w:sz w:val="28"/>
         </w:rPr>
       </w:pPr>
       <w:r>
         <w:rPr>
           <w:b/>
           <w:bCs/>
-        </w:rPr>
+          <w:color w:val="FF0000"/>
+          <w:sz w:val="28"/>
+        </w:rPr>
+        <w:t>Date</w:t>
       </w:r>
     </w:p>
     <w:p>
@@ -509,13 +492,24 @@
     <w:p>
       <w:pPr>
         <w:pStyle w:val="TextBody"/>
+        <w:rPr/>
+      </w:pPr>
+      <w:r>
+        <w:rPr/>
+        <w:t>I hereby declare that the work described in this dissertation is, except where otherwise stated, entirely my own work and has not been submitted as an exercise for a degree at this or any other university.</w:t>
+      </w:r>
+    </w:p>
+    <w:p>
+      <w:pPr>
+        <w:pStyle w:val="TextBody"/>
         <w:rPr>
           <w:lang w:val="en-US"/>
         </w:rPr>
       </w:pPr>
       <w:r>
-        <w:rPr/>
-        <w:t>I hereby declare that the work described in this dissertation is, except where otherwise stated, entirely my own work and has not been submitted as an exercise for a degree at this or any other university.</w:t>
+        <w:rPr>
+          <w:lang w:val="en-US"/>
+        </w:rPr>
       </w:r>
     </w:p>
     <w:p>
@@ -542,6 +536,7 @@
         <w:rPr>
           <w:lang w:val="en-US"/>
         </w:rPr>
+        <w:t>Signed:</w:t>
       </w:r>
     </w:p>
     <w:p>
@@ -555,32 +550,30 @@
         <w:rPr>
           <w:lang w:val="en-US"/>
         </w:rPr>
-        <w:t>Signed:</w:t>
       </w:r>
     </w:p>
     <w:p>
       <w:pPr>
         <w:pStyle w:val="TextBody"/>
-        <w:rPr>
-          <w:lang w:val="en-US"/>
-        </w:rPr>
-      </w:pPr>
-      <w:r>
-        <w:rPr>
-          <w:lang w:val="en-US"/>
-        </w:rPr>
+        <w:rPr/>
+      </w:pPr>
+      <w:r>
+        <w:rPr/>
+        <w:t>_________________________</w:t>
       </w:r>
     </w:p>
     <w:p>
       <w:pPr>
         <w:pStyle w:val="TextBody"/>
         <w:rPr>
-          <w:lang w:val="en-US"/>
-        </w:rPr>
-      </w:pPr>
-      <w:r>
-        <w:rPr/>
-        <w:t>_________________________</w:t>
+          <w:color w:val="FF0000"/>
+        </w:rPr>
+      </w:pPr>
+      <w:r>
+        <w:rPr>
+          <w:color w:val="FF0000"/>
+        </w:rPr>
+        <w:t>Student Name</w:t>
       </w:r>
     </w:p>
     <w:p>
@@ -589,26 +582,14 @@
         <w:rPr/>
       </w:pPr>
       <w:r>
+        <w:rPr/>
+      </w:r>
+    </w:p>
+    <w:p>
+      <w:pPr>
+        <w:pStyle w:val="TextBody"/>
         <w:rPr>
           <w:color w:val="FF0000"/>
-        </w:rPr>
-        <w:t>Student Name</w:t>
-      </w:r>
-    </w:p>
-    <w:p>
-      <w:pPr>
-        <w:pStyle w:val="TextBody"/>
-        <w:rPr/>
-      </w:pPr>
-      <w:r>
-        <w:rPr/>
-      </w:r>
-    </w:p>
-    <w:p>
-      <w:pPr>
-        <w:pStyle w:val="TextBody"/>
-        <w:rPr>
-          <w:lang w:val="en-US"/>
         </w:rPr>
       </w:pPr>
       <w:r>
@@ -788,7 +769,9 @@
     <w:p>
       <w:pPr>
         <w:pStyle w:val="TextBody"/>
-        <w:rPr/>
+        <w:rPr>
+          <w:color w:val="FF0000"/>
+        </w:rPr>
       </w:pPr>
       <w:r>
         <w:rPr>
@@ -838,10 +821,14 @@
         <w:p>
           <w:pPr>
             <w:pStyle w:val="TOCHeading"/>
-            <w:rPr/>
+            <w:rPr>
+              <w:lang w:val="en-US"/>
+            </w:rPr>
           </w:pPr>
           <w:r>
-            <w:rPr/>
+            <w:rPr>
+              <w:lang w:val="en-US"/>
+            </w:rPr>
             <w:t>Table of Contents</w:t>
           </w:r>
         </w:p>
@@ -852,25 +839,20 @@
               <w:tab w:val="clear" w:pos="720"/>
               <w:tab w:val="right" w:pos="9016" w:leader="dot"/>
             </w:tabs>
-            <w:rPr>
-              <w:rFonts w:eastAsia="" w:eastAsiaTheme="minorEastAsia"/>
-              <w:lang w:eastAsia="en-IE"/>
-            </w:rPr>
+            <w:rPr/>
           </w:pPr>
           <w:r>
             <w:fldChar w:fldCharType="begin"/>
           </w:r>
           <w:r>
             <w:rPr>
-              <w:webHidden/>
               <w:rStyle w:val="IndexLink"/>
               <w:vanish w:val="false"/>
             </w:rPr>
-            <w:instrText> TOC \z \o "1-3" \u \h</w:instrText>
+            <w:instrText> TOC \o "1-3" \h</w:instrText>
           </w:r>
           <w:r>
             <w:rPr>
-              <w:webHidden/>
               <w:rStyle w:val="IndexLink"/>
               <w:vanish w:val="false"/>
             </w:rPr>
@@ -897,7 +879,6 @@
             </w:r>
             <w:r>
               <w:rPr>
-                <w:webHidden/>
                 <w:rStyle w:val="IndexLink"/>
                 <w:vanish w:val="false"/>
               </w:rPr>
@@ -921,34 +902,83 @@
               <w:tab w:val="left" w:pos="880" w:leader="none"/>
               <w:tab w:val="right" w:pos="9016" w:leader="dot"/>
             </w:tabs>
-            <w:rPr>
-              <w:rFonts w:eastAsia="" w:eastAsiaTheme="minorEastAsia"/>
-              <w:lang w:eastAsia="en-IE"/>
-            </w:rPr>
+            <w:rPr/>
           </w:pPr>
           <w:hyperlink w:anchor="_Toc21978018">
             <w:r>
               <w:rPr>
-                <w:webHidden/>
                 <w:rStyle w:val="IndexLink"/>
                 <w:vanish w:val="false"/>
               </w:rPr>
               <w:t>1.1.</w:t>
             </w:r>
+          </w:hyperlink>
+          <w:hyperlink w:anchor="_Toc21978018">
+            <w:r>
+              <w:rPr>
+                <w:webHidden/>
+              </w:rPr>
+              <w:fldChar w:fldCharType="begin"/>
+            </w:r>
+            <w:r>
+              <w:rPr>
+                <w:webHidden/>
+              </w:rPr>
+              <w:instrText>PAGEREF _Toc21978018 \h</w:instrText>
+            </w:r>
+            <w:r>
+              <w:rPr>
+                <w:webHidden/>
+              </w:rPr>
+              <w:fldChar w:fldCharType="separate"/>
+            </w:r>
             <w:r>
               <w:rPr>
                 <w:rStyle w:val="IndexLink"/>
-                <w:rFonts w:eastAsia="" w:eastAsiaTheme="minorEastAsia"/>
                 <w:lang w:eastAsia="en-IE"/>
               </w:rPr>
               <w:tab/>
             </w:r>
             <w:r>
               <w:rPr>
+                <w:webHidden/>
+              </w:rPr>
+              <w:fldChar w:fldCharType="end"/>
+            </w:r>
+          </w:hyperlink>
+          <w:hyperlink w:anchor="_Toc21978018">
+            <w:r>
+              <w:rPr>
+                <w:webHidden/>
+              </w:rPr>
+              <w:fldChar w:fldCharType="begin"/>
+            </w:r>
+            <w:r>
+              <w:rPr>
+                <w:webHidden/>
+              </w:rPr>
+              <w:instrText>PAGEREF _Toc21978018 \h</w:instrText>
+            </w:r>
+            <w:r>
+              <w:rPr>
+                <w:webHidden/>
+              </w:rPr>
+              <w:fldChar w:fldCharType="separate"/>
+            </w:r>
+            <w:r>
+              <w:rPr>
                 <w:rStyle w:val="IndexLink"/>
               </w:rPr>
               <w:t>Project Background</w:t>
             </w:r>
+            <w:r>
+              <w:rPr>
+                <w:webHidden/>
+              </w:rPr>
+              <w:fldChar w:fldCharType="end"/>
+            </w:r>
+          </w:hyperlink>
+          <w:hyperlink w:anchor="_Toc21978018">
             <w:r>
               <w:rPr>
                 <w:webHidden/>
@@ -991,34 +1021,83 @@
               <w:tab w:val="left" w:pos="880" w:leader="none"/>
               <w:tab w:val="right" w:pos="9016" w:leader="dot"/>
             </w:tabs>
-            <w:rPr>
-              <w:rFonts w:eastAsia="" w:eastAsiaTheme="minorEastAsia"/>
-              <w:lang w:eastAsia="en-IE"/>
-            </w:rPr>
+            <w:rPr/>
           </w:pPr>
           <w:hyperlink w:anchor="_Toc21978019">
             <w:r>
               <w:rPr>
-                <w:webHidden/>
                 <w:rStyle w:val="IndexLink"/>
                 <w:vanish w:val="false"/>
               </w:rPr>
               <w:t>1.2.</w:t>
             </w:r>
+          </w:hyperlink>
+          <w:hyperlink w:anchor="_Toc21978019">
+            <w:r>
+              <w:rPr>
+                <w:webHidden/>
+              </w:rPr>
+              <w:fldChar w:fldCharType="begin"/>
+            </w:r>
+            <w:r>
+              <w:rPr>
+                <w:webHidden/>
+              </w:rPr>
+              <w:instrText>PAGEREF _Toc21978019 \h</w:instrText>
+            </w:r>
+            <w:r>
+              <w:rPr>
+                <w:webHidden/>
+              </w:rPr>
+              <w:fldChar w:fldCharType="separate"/>
+            </w:r>
             <w:r>
               <w:rPr>
                 <w:rStyle w:val="IndexLink"/>
-                <w:rFonts w:eastAsia="" w:eastAsiaTheme="minorEastAsia"/>
                 <w:lang w:eastAsia="en-IE"/>
               </w:rPr>
               <w:tab/>
             </w:r>
             <w:r>
               <w:rPr>
+                <w:webHidden/>
+              </w:rPr>
+              <w:fldChar w:fldCharType="end"/>
+            </w:r>
+          </w:hyperlink>
+          <w:hyperlink w:anchor="_Toc21978019">
+            <w:r>
+              <w:rPr>
+                <w:webHidden/>
+              </w:rPr>
+              <w:fldChar w:fldCharType="begin"/>
+            </w:r>
+            <w:r>
+              <w:rPr>
+                <w:webHidden/>
+              </w:rPr>
+              <w:instrText>PAGEREF _Toc21978019 \h</w:instrText>
+            </w:r>
+            <w:r>
+              <w:rPr>
+                <w:webHidden/>
+              </w:rPr>
+              <w:fldChar w:fldCharType="separate"/>
+            </w:r>
+            <w:r>
+              <w:rPr>
                 <w:rStyle w:val="IndexLink"/>
               </w:rPr>
               <w:t>Project Description</w:t>
             </w:r>
+            <w:r>
+              <w:rPr>
+                <w:webHidden/>
+              </w:rPr>
+              <w:fldChar w:fldCharType="end"/>
+            </w:r>
+          </w:hyperlink>
+          <w:hyperlink w:anchor="_Toc21978019">
             <w:r>
               <w:rPr>
                 <w:webHidden/>
@@ -1061,34 +1140,83 @@
               <w:tab w:val="left" w:pos="880" w:leader="none"/>
               <w:tab w:val="right" w:pos="9016" w:leader="dot"/>
             </w:tabs>
-            <w:rPr>
-              <w:rFonts w:eastAsia="" w:eastAsiaTheme="minorEastAsia"/>
-              <w:lang w:eastAsia="en-IE"/>
-            </w:rPr>
+            <w:rPr/>
           </w:pPr>
           <w:hyperlink w:anchor="_Toc21978020">
             <w:r>
               <w:rPr>
-                <w:webHidden/>
                 <w:rStyle w:val="IndexLink"/>
                 <w:vanish w:val="false"/>
               </w:rPr>
               <w:t>1.3.</w:t>
             </w:r>
+          </w:hyperlink>
+          <w:hyperlink w:anchor="_Toc21978020">
+            <w:r>
+              <w:rPr>
+                <w:webHidden/>
+              </w:rPr>
+              <w:fldChar w:fldCharType="begin"/>
+            </w:r>
+            <w:r>
+              <w:rPr>
+                <w:webHidden/>
+              </w:rPr>
+              <w:instrText>PAGEREF _Toc21978020 \h</w:instrText>
+            </w:r>
+            <w:r>
+              <w:rPr>
+                <w:webHidden/>
+              </w:rPr>
+              <w:fldChar w:fldCharType="separate"/>
+            </w:r>
             <w:r>
               <w:rPr>
                 <w:rStyle w:val="IndexLink"/>
-                <w:rFonts w:eastAsia="" w:eastAsiaTheme="minorEastAsia"/>
                 <w:lang w:eastAsia="en-IE"/>
               </w:rPr>
               <w:tab/>
             </w:r>
             <w:r>
               <w:rPr>
+                <w:webHidden/>
+              </w:rPr>
+              <w:fldChar w:fldCharType="end"/>
+            </w:r>
+          </w:hyperlink>
+          <w:hyperlink w:anchor="_Toc21978020">
+            <w:r>
+              <w:rPr>
+                <w:webHidden/>
+              </w:rPr>
+              <w:fldChar w:fldCharType="begin"/>
+            </w:r>
+            <w:r>
+              <w:rPr>
+                <w:webHidden/>
+              </w:rPr>
+              <w:instrText>PAGEREF _Toc21978020 \h</w:instrText>
+            </w:r>
+            <w:r>
+              <w:rPr>
+                <w:webHidden/>
+              </w:rPr>
+              <w:fldChar w:fldCharType="separate"/>
+            </w:r>
+            <w:r>
+              <w:rPr>
                 <w:rStyle w:val="IndexLink"/>
               </w:rPr>
               <w:t>Project Aims and Objectives</w:t>
             </w:r>
+            <w:r>
+              <w:rPr>
+                <w:webHidden/>
+              </w:rPr>
+              <w:fldChar w:fldCharType="end"/>
+            </w:r>
+          </w:hyperlink>
+          <w:hyperlink w:anchor="_Toc21978020">
             <w:r>
               <w:rPr>
                 <w:webHidden/>
@@ -1131,34 +1259,83 @@
               <w:tab w:val="left" w:pos="880" w:leader="none"/>
               <w:tab w:val="right" w:pos="9016" w:leader="dot"/>
             </w:tabs>
-            <w:rPr>
-              <w:rFonts w:eastAsia="" w:eastAsiaTheme="minorEastAsia"/>
-              <w:lang w:eastAsia="en-IE"/>
-            </w:rPr>
+            <w:rPr/>
           </w:pPr>
           <w:hyperlink w:anchor="_Toc21978021">
             <w:r>
               <w:rPr>
-                <w:webHidden/>
                 <w:rStyle w:val="IndexLink"/>
                 <w:vanish w:val="false"/>
               </w:rPr>
               <w:t>1.4.</w:t>
             </w:r>
+          </w:hyperlink>
+          <w:hyperlink w:anchor="_Toc21978021">
+            <w:r>
+              <w:rPr>
+                <w:webHidden/>
+              </w:rPr>
+              <w:fldChar w:fldCharType="begin"/>
+            </w:r>
+            <w:r>
+              <w:rPr>
+                <w:webHidden/>
+              </w:rPr>
+              <w:instrText>PAGEREF _Toc21978021 \h</w:instrText>
+            </w:r>
+            <w:r>
+              <w:rPr>
+                <w:webHidden/>
+              </w:rPr>
+              <w:fldChar w:fldCharType="separate"/>
+            </w:r>
             <w:r>
               <w:rPr>
                 <w:rStyle w:val="IndexLink"/>
-                <w:rFonts w:eastAsia="" w:eastAsiaTheme="minorEastAsia"/>
                 <w:lang w:eastAsia="en-IE"/>
               </w:rPr>
               <w:tab/>
             </w:r>
             <w:r>
               <w:rPr>
+                <w:webHidden/>
+              </w:rPr>
+              <w:fldChar w:fldCharType="end"/>
+            </w:r>
+          </w:hyperlink>
+          <w:hyperlink w:anchor="_Toc21978021">
+            <w:r>
+              <w:rPr>
+                <w:webHidden/>
+              </w:rPr>
+              <w:fldChar w:fldCharType="begin"/>
+            </w:r>
+            <w:r>
+              <w:rPr>
+                <w:webHidden/>
+              </w:rPr>
+              <w:instrText>PAGEREF _Toc21978021 \h</w:instrText>
+            </w:r>
+            <w:r>
+              <w:rPr>
+                <w:webHidden/>
+              </w:rPr>
+              <w:fldChar w:fldCharType="separate"/>
+            </w:r>
+            <w:r>
+              <w:rPr>
                 <w:rStyle w:val="IndexLink"/>
               </w:rPr>
               <w:t>Project Scope</w:t>
             </w:r>
+            <w:r>
+              <w:rPr>
+                <w:webHidden/>
+              </w:rPr>
+              <w:fldChar w:fldCharType="end"/>
+            </w:r>
+          </w:hyperlink>
+          <w:hyperlink w:anchor="_Toc21978021">
             <w:r>
               <w:rPr>
                 <w:webHidden/>
@@ -1201,34 +1378,83 @@
               <w:tab w:val="left" w:pos="880" w:leader="none"/>
               <w:tab w:val="right" w:pos="9016" w:leader="dot"/>
             </w:tabs>
-            <w:rPr>
-              <w:rFonts w:eastAsia="" w:eastAsiaTheme="minorEastAsia"/>
-              <w:lang w:eastAsia="en-IE"/>
-            </w:rPr>
+            <w:rPr/>
           </w:pPr>
           <w:hyperlink w:anchor="_Toc21978022">
             <w:r>
               <w:rPr>
-                <w:webHidden/>
                 <w:rStyle w:val="IndexLink"/>
                 <w:vanish w:val="false"/>
               </w:rPr>
               <w:t>1.5.</w:t>
             </w:r>
+          </w:hyperlink>
+          <w:hyperlink w:anchor="_Toc21978022">
+            <w:r>
+              <w:rPr>
+                <w:webHidden/>
+              </w:rPr>
+              <w:fldChar w:fldCharType="begin"/>
+            </w:r>
+            <w:r>
+              <w:rPr>
+                <w:webHidden/>
+              </w:rPr>
+              <w:instrText>PAGEREF _Toc21978022 \h</w:instrText>
+            </w:r>
+            <w:r>
+              <w:rPr>
+                <w:webHidden/>
+              </w:rPr>
+              <w:fldChar w:fldCharType="separate"/>
+            </w:r>
             <w:r>
               <w:rPr>
                 <w:rStyle w:val="IndexLink"/>
-                <w:rFonts w:eastAsia="" w:eastAsiaTheme="minorEastAsia"/>
                 <w:lang w:eastAsia="en-IE"/>
               </w:rPr>
               <w:tab/>
             </w:r>
             <w:r>
               <w:rPr>
+                <w:webHidden/>
+              </w:rPr>
+              <w:fldChar w:fldCharType="end"/>
+            </w:r>
+          </w:hyperlink>
+          <w:hyperlink w:anchor="_Toc21978022">
+            <w:r>
+              <w:rPr>
+                <w:webHidden/>
+              </w:rPr>
+              <w:fldChar w:fldCharType="begin"/>
+            </w:r>
+            <w:r>
+              <w:rPr>
+                <w:webHidden/>
+              </w:rPr>
+              <w:instrText>PAGEREF _Toc21978022 \h</w:instrText>
+            </w:r>
+            <w:r>
+              <w:rPr>
+                <w:webHidden/>
+              </w:rPr>
+              <w:fldChar w:fldCharType="separate"/>
+            </w:r>
+            <w:r>
+              <w:rPr>
                 <w:rStyle w:val="IndexLink"/>
               </w:rPr>
               <w:t>Thesis Roadmap</w:t>
             </w:r>
+            <w:r>
+              <w:rPr>
+                <w:webHidden/>
+              </w:rPr>
+              <w:fldChar w:fldCharType="end"/>
+            </w:r>
+          </w:hyperlink>
+          <w:hyperlink w:anchor="_Toc21978022">
             <w:r>
               <w:rPr>
                 <w:webHidden/>
@@ -1270,10 +1496,7 @@
               <w:tab w:val="clear" w:pos="720"/>
               <w:tab w:val="right" w:pos="9016" w:leader="dot"/>
             </w:tabs>
-            <w:rPr>
-              <w:rFonts w:eastAsia="" w:eastAsiaTheme="minorEastAsia"/>
-              <w:lang w:eastAsia="en-IE"/>
-            </w:rPr>
+            <w:rPr/>
           </w:pPr>
           <w:hyperlink w:anchor="_Toc21978023">
             <w:r>
@@ -1296,7 +1519,6 @@
             </w:r>
             <w:r>
               <w:rPr>
-                <w:webHidden/>
                 <w:rStyle w:val="IndexLink"/>
                 <w:vanish w:val="false"/>
               </w:rPr>
@@ -1319,10 +1541,7 @@
               <w:tab w:val="clear" w:pos="720"/>
               <w:tab w:val="right" w:pos="9016" w:leader="dot"/>
             </w:tabs>
-            <w:rPr>
-              <w:rFonts w:eastAsia="" w:eastAsiaTheme="minorEastAsia"/>
-              <w:lang w:eastAsia="en-IE"/>
-            </w:rPr>
+            <w:rPr/>
           </w:pPr>
           <w:hyperlink w:anchor="_Toc21978024">
             <w:r>
@@ -1345,7 +1564,6 @@
             </w:r>
             <w:r>
               <w:rPr>
-                <w:webHidden/>
                 <w:rStyle w:val="IndexLink"/>
                 <w:vanish w:val="false"/>
               </w:rPr>
@@ -1368,10 +1586,7 @@
               <w:tab w:val="clear" w:pos="720"/>
               <w:tab w:val="right" w:pos="9016" w:leader="dot"/>
             </w:tabs>
-            <w:rPr>
-              <w:rFonts w:eastAsia="" w:eastAsiaTheme="minorEastAsia"/>
-              <w:lang w:eastAsia="en-IE"/>
-            </w:rPr>
+            <w:rPr/>
           </w:pPr>
           <w:hyperlink w:anchor="_Toc21978025">
             <w:r>
@@ -1394,7 +1609,6 @@
             </w:r>
             <w:r>
               <w:rPr>
-                <w:webHidden/>
                 <w:rStyle w:val="IndexLink"/>
                 <w:vanish w:val="false"/>
               </w:rPr>
@@ -1417,10 +1631,7 @@
               <w:tab w:val="clear" w:pos="720"/>
               <w:tab w:val="right" w:pos="9016" w:leader="dot"/>
             </w:tabs>
-            <w:rPr>
-              <w:rFonts w:eastAsia="" w:eastAsiaTheme="minorEastAsia"/>
-              <w:lang w:eastAsia="en-IE"/>
-            </w:rPr>
+            <w:rPr/>
           </w:pPr>
           <w:hyperlink w:anchor="_Toc21978026">
             <w:r>
@@ -1443,7 +1654,6 @@
             </w:r>
             <w:r>
               <w:rPr>
-                <w:webHidden/>
                 <w:rStyle w:val="IndexLink"/>
                 <w:vanish w:val="false"/>
               </w:rPr>
@@ -1466,10 +1676,7 @@
               <w:tab w:val="clear" w:pos="720"/>
               <w:tab w:val="right" w:pos="9016" w:leader="dot"/>
             </w:tabs>
-            <w:rPr>
-              <w:rFonts w:eastAsia="" w:eastAsiaTheme="minorEastAsia"/>
-              <w:lang w:eastAsia="en-IE"/>
-            </w:rPr>
+            <w:rPr/>
           </w:pPr>
           <w:hyperlink w:anchor="_Toc21978027">
             <w:r>
@@ -1492,7 +1699,6 @@
             </w:r>
             <w:r>
               <w:rPr>
-                <w:webHidden/>
                 <w:rStyle w:val="IndexLink"/>
                 <w:vanish w:val="false"/>
               </w:rPr>
@@ -1515,10 +1721,7 @@
               <w:tab w:val="clear" w:pos="720"/>
               <w:tab w:val="right" w:pos="9016" w:leader="dot"/>
             </w:tabs>
-            <w:rPr>
-              <w:rFonts w:eastAsia="" w:eastAsiaTheme="minorEastAsia"/>
-              <w:lang w:eastAsia="en-IE"/>
-            </w:rPr>
+            <w:rPr/>
           </w:pPr>
           <w:hyperlink w:anchor="_Toc21978028">
             <w:r>
@@ -1541,7 +1744,6 @@
             </w:r>
             <w:r>
               <w:rPr>
-                <w:webHidden/>
                 <w:rStyle w:val="IndexLink"/>
                 <w:vanish w:val="false"/>
               </w:rPr>
@@ -1564,10 +1766,7 @@
               <w:tab w:val="clear" w:pos="720"/>
               <w:tab w:val="right" w:pos="9016" w:leader="dot"/>
             </w:tabs>
-            <w:rPr>
-              <w:rFonts w:eastAsia="" w:eastAsiaTheme="minorEastAsia"/>
-              <w:lang w:eastAsia="en-IE"/>
-            </w:rPr>
+            <w:rPr/>
           </w:pPr>
           <w:hyperlink w:anchor="_Toc21978029">
             <w:r>
@@ -1590,7 +1789,6 @@
             </w:r>
             <w:r>
               <w:rPr>
-                <w:webHidden/>
                 <w:rStyle w:val="IndexLink"/>
                 <w:vanish w:val="false"/>
               </w:rPr>
@@ -1613,10 +1811,7 @@
               <w:tab w:val="clear" w:pos="720"/>
               <w:tab w:val="right" w:pos="9016" w:leader="dot"/>
             </w:tabs>
-            <w:rPr>
-              <w:rFonts w:eastAsia="" w:eastAsiaTheme="minorEastAsia"/>
-              <w:lang w:eastAsia="en-IE"/>
-            </w:rPr>
+            <w:rPr/>
           </w:pPr>
           <w:hyperlink w:anchor="_Toc21978030">
             <w:r>
@@ -1639,7 +1834,6 @@
             </w:r>
             <w:r>
               <w:rPr>
-                <w:webHidden/>
                 <w:rStyle w:val="IndexLink"/>
                 <w:vanish w:val="false"/>
               </w:rPr>
@@ -1662,10 +1856,7 @@
               <w:tab w:val="clear" w:pos="720"/>
               <w:tab w:val="right" w:pos="9016" w:leader="dot"/>
             </w:tabs>
-            <w:rPr>
-              <w:rFonts w:eastAsia="" w:eastAsiaTheme="minorEastAsia"/>
-              <w:lang w:eastAsia="en-IE"/>
-            </w:rPr>
+            <w:rPr/>
           </w:pPr>
           <w:hyperlink w:anchor="_Toc21978031">
             <w:r>
@@ -1688,7 +1879,6 @@
             </w:r>
             <w:r>
               <w:rPr>
-                <w:webHidden/>
                 <w:rStyle w:val="IndexLink"/>
                 <w:vanish w:val="false"/>
               </w:rPr>
@@ -1711,10 +1901,7 @@
               <w:tab w:val="clear" w:pos="720"/>
               <w:tab w:val="right" w:pos="9016" w:leader="dot"/>
             </w:tabs>
-            <w:rPr>
-              <w:rFonts w:eastAsia="" w:eastAsiaTheme="minorEastAsia"/>
-              <w:lang w:eastAsia="en-IE"/>
-            </w:rPr>
+            <w:rPr/>
           </w:pPr>
           <w:hyperlink w:anchor="_Toc21978032">
             <w:r>
@@ -1737,7 +1924,6 @@
             </w:r>
             <w:r>
               <w:rPr>
-                <w:webHidden/>
                 <w:rStyle w:val="IndexLink"/>
                 <w:vanish w:val="false"/>
               </w:rPr>
@@ -1760,10 +1946,7 @@
               <w:tab w:val="clear" w:pos="720"/>
               <w:tab w:val="right" w:pos="9016" w:leader="dot"/>
             </w:tabs>
-            <w:rPr>
-              <w:rFonts w:eastAsia="" w:eastAsiaTheme="minorEastAsia"/>
-              <w:lang w:eastAsia="en-IE"/>
-            </w:rPr>
+            <w:rPr/>
           </w:pPr>
           <w:hyperlink w:anchor="_Toc21978033">
             <w:r>
@@ -1786,7 +1969,6 @@
             </w:r>
             <w:r>
               <w:rPr>
-                <w:webHidden/>
                 <w:rStyle w:val="IndexLink"/>
                 <w:vanish w:val="false"/>
               </w:rPr>
@@ -1809,10 +1991,7 @@
               <w:tab w:val="clear" w:pos="720"/>
               <w:tab w:val="right" w:pos="9016" w:leader="dot"/>
             </w:tabs>
-            <w:rPr>
-              <w:rFonts w:eastAsia="" w:eastAsiaTheme="minorEastAsia"/>
-              <w:lang w:eastAsia="en-IE"/>
-            </w:rPr>
+            <w:rPr/>
           </w:pPr>
           <w:hyperlink w:anchor="_Toc21978034">
             <w:r>
@@ -1835,7 +2014,6 @@
             </w:r>
             <w:r>
               <w:rPr>
-                <w:webHidden/>
                 <w:rStyle w:val="IndexLink"/>
                 <w:vanish w:val="false"/>
               </w:rPr>
@@ -1858,10 +2036,7 @@
               <w:tab w:val="clear" w:pos="720"/>
               <w:tab w:val="right" w:pos="9016" w:leader="dot"/>
             </w:tabs>
-            <w:rPr>
-              <w:rFonts w:eastAsia="" w:eastAsiaTheme="minorEastAsia"/>
-              <w:lang w:eastAsia="en-IE"/>
-            </w:rPr>
+            <w:rPr/>
           </w:pPr>
           <w:hyperlink w:anchor="_Toc21978035">
             <w:r>
@@ -1884,7 +2059,6 @@
             </w:r>
             <w:r>
               <w:rPr>
-                <w:webHidden/>
                 <w:rStyle w:val="IndexLink"/>
                 <w:vanish w:val="false"/>
               </w:rPr>
@@ -1907,10 +2081,7 @@
               <w:tab w:val="clear" w:pos="720"/>
               <w:tab w:val="right" w:pos="9016" w:leader="dot"/>
             </w:tabs>
-            <w:rPr>
-              <w:rFonts w:eastAsia="" w:eastAsiaTheme="minorEastAsia"/>
-              <w:lang w:eastAsia="en-IE"/>
-            </w:rPr>
+            <w:rPr/>
           </w:pPr>
           <w:hyperlink w:anchor="_Toc21978036">
             <w:r>
@@ -1933,7 +2104,6 @@
             </w:r>
             <w:r>
               <w:rPr>
-                <w:webHidden/>
                 <w:rStyle w:val="IndexLink"/>
                 <w:vanish w:val="false"/>
               </w:rPr>
@@ -1956,10 +2126,7 @@
               <w:tab w:val="clear" w:pos="720"/>
               <w:tab w:val="right" w:pos="9016" w:leader="dot"/>
             </w:tabs>
-            <w:rPr>
-              <w:rFonts w:eastAsia="" w:eastAsiaTheme="minorEastAsia"/>
-              <w:lang w:eastAsia="en-IE"/>
-            </w:rPr>
+            <w:rPr/>
           </w:pPr>
           <w:hyperlink w:anchor="_Toc21978037">
             <w:r>
@@ -1982,7 +2149,6 @@
             </w:r>
             <w:r>
               <w:rPr>
-                <w:webHidden/>
                 <w:rStyle w:val="IndexLink"/>
                 <w:vanish w:val="false"/>
               </w:rPr>
@@ -2005,10 +2171,7 @@
               <w:tab w:val="clear" w:pos="720"/>
               <w:tab w:val="right" w:pos="9016" w:leader="dot"/>
             </w:tabs>
-            <w:rPr>
-              <w:rFonts w:eastAsia="" w:eastAsiaTheme="minorEastAsia"/>
-              <w:lang w:eastAsia="en-IE"/>
-            </w:rPr>
+            <w:rPr/>
           </w:pPr>
           <w:hyperlink w:anchor="_Toc21978038">
             <w:r>
@@ -2031,7 +2194,6 @@
             </w:r>
             <w:r>
               <w:rPr>
-                <w:webHidden/>
                 <w:rStyle w:val="IndexLink"/>
                 <w:vanish w:val="false"/>
               </w:rPr>
@@ -2054,10 +2216,7 @@
               <w:tab w:val="clear" w:pos="720"/>
               <w:tab w:val="right" w:pos="9016" w:leader="dot"/>
             </w:tabs>
-            <w:rPr>
-              <w:rFonts w:eastAsia="" w:eastAsiaTheme="minorEastAsia"/>
-              <w:lang w:eastAsia="en-IE"/>
-            </w:rPr>
+            <w:rPr/>
           </w:pPr>
           <w:hyperlink w:anchor="_Toc21978039">
             <w:r>
@@ -2080,7 +2239,6 @@
             </w:r>
             <w:r>
               <w:rPr>
-                <w:webHidden/>
                 <w:rStyle w:val="IndexLink"/>
                 <w:vanish w:val="false"/>
               </w:rPr>
@@ -2103,10 +2261,7 @@
               <w:tab w:val="clear" w:pos="720"/>
               <w:tab w:val="right" w:pos="9016" w:leader="dot"/>
             </w:tabs>
-            <w:rPr>
-              <w:rFonts w:eastAsia="" w:eastAsiaTheme="minorEastAsia"/>
-              <w:lang w:eastAsia="en-IE"/>
-            </w:rPr>
+            <w:rPr/>
           </w:pPr>
           <w:hyperlink w:anchor="_Toc21978040">
             <w:r>
@@ -2129,7 +2284,6 @@
             </w:r>
             <w:r>
               <w:rPr>
-                <w:webHidden/>
                 <w:rStyle w:val="IndexLink"/>
                 <w:vanish w:val="false"/>
               </w:rPr>
@@ -2152,10 +2306,7 @@
               <w:tab w:val="clear" w:pos="720"/>
               <w:tab w:val="right" w:pos="9016" w:leader="dot"/>
             </w:tabs>
-            <w:rPr>
-              <w:rFonts w:eastAsia="" w:eastAsiaTheme="minorEastAsia"/>
-              <w:lang w:eastAsia="en-IE"/>
-            </w:rPr>
+            <w:rPr/>
           </w:pPr>
           <w:hyperlink w:anchor="_Toc21978041">
             <w:r>
@@ -2178,7 +2329,6 @@
             </w:r>
             <w:r>
               <w:rPr>
-                <w:webHidden/>
                 <w:rStyle w:val="IndexLink"/>
                 <w:vanish w:val="false"/>
               </w:rPr>
@@ -2201,10 +2351,7 @@
               <w:tab w:val="clear" w:pos="720"/>
               <w:tab w:val="right" w:pos="9016" w:leader="dot"/>
             </w:tabs>
-            <w:rPr>
-              <w:rFonts w:eastAsia="" w:eastAsiaTheme="minorEastAsia"/>
-              <w:lang w:eastAsia="en-IE"/>
-            </w:rPr>
+            <w:rPr/>
           </w:pPr>
           <w:hyperlink w:anchor="_Toc21978042">
             <w:r>
@@ -2227,7 +2374,6 @@
             </w:r>
             <w:r>
               <w:rPr>
-                <w:webHidden/>
                 <w:rStyle w:val="IndexLink"/>
                 <w:vanish w:val="false"/>
               </w:rPr>
@@ -2250,10 +2396,7 @@
               <w:tab w:val="clear" w:pos="720"/>
               <w:tab w:val="right" w:pos="9016" w:leader="dot"/>
             </w:tabs>
-            <w:rPr>
-              <w:rFonts w:eastAsia="" w:eastAsiaTheme="minorEastAsia"/>
-              <w:lang w:eastAsia="en-IE"/>
-            </w:rPr>
+            <w:rPr/>
           </w:pPr>
           <w:hyperlink w:anchor="_Toc21978043">
             <w:r>
@@ -2276,7 +2419,6 @@
             </w:r>
             <w:r>
               <w:rPr>
-                <w:webHidden/>
                 <w:rStyle w:val="IndexLink"/>
                 <w:vanish w:val="false"/>
               </w:rPr>
@@ -2299,10 +2441,7 @@
               <w:tab w:val="clear" w:pos="720"/>
               <w:tab w:val="right" w:pos="9016" w:leader="dot"/>
             </w:tabs>
-            <w:rPr>
-              <w:rFonts w:eastAsia="" w:eastAsiaTheme="minorEastAsia"/>
-              <w:lang w:eastAsia="en-IE"/>
-            </w:rPr>
+            <w:rPr/>
           </w:pPr>
           <w:hyperlink w:anchor="_Toc21978044">
             <w:r>
@@ -2325,7 +2464,6 @@
             </w:r>
             <w:r>
               <w:rPr>
-                <w:webHidden/>
                 <w:rStyle w:val="IndexLink"/>
                 <w:vanish w:val="false"/>
               </w:rPr>
@@ -2348,10 +2486,7 @@
               <w:tab w:val="clear" w:pos="720"/>
               <w:tab w:val="right" w:pos="9016" w:leader="dot"/>
             </w:tabs>
-            <w:rPr>
-              <w:rFonts w:eastAsia="" w:eastAsiaTheme="minorEastAsia"/>
-              <w:lang w:eastAsia="en-IE"/>
-            </w:rPr>
+            <w:rPr/>
           </w:pPr>
           <w:hyperlink w:anchor="_Toc21978045">
             <w:r>
@@ -2374,7 +2509,6 @@
             </w:r>
             <w:r>
               <w:rPr>
-                <w:webHidden/>
                 <w:rStyle w:val="IndexLink"/>
                 <w:vanish w:val="false"/>
               </w:rPr>
@@ -2397,10 +2531,7 @@
               <w:tab w:val="clear" w:pos="720"/>
               <w:tab w:val="right" w:pos="9016" w:leader="dot"/>
             </w:tabs>
-            <w:rPr>
-              <w:rFonts w:eastAsia="" w:eastAsiaTheme="minorEastAsia"/>
-              <w:lang w:eastAsia="en-IE"/>
-            </w:rPr>
+            <w:rPr/>
           </w:pPr>
           <w:hyperlink w:anchor="_Toc21978046">
             <w:r>
@@ -2423,7 +2554,6 @@
             </w:r>
             <w:r>
               <w:rPr>
-                <w:webHidden/>
                 <w:rStyle w:val="IndexLink"/>
                 <w:vanish w:val="false"/>
               </w:rPr>
@@ -2446,10 +2576,7 @@
               <w:tab w:val="clear" w:pos="720"/>
               <w:tab w:val="right" w:pos="9016" w:leader="dot"/>
             </w:tabs>
-            <w:rPr>
-              <w:rFonts w:eastAsia="" w:eastAsiaTheme="minorEastAsia"/>
-              <w:lang w:eastAsia="en-IE"/>
-            </w:rPr>
+            <w:rPr/>
           </w:pPr>
           <w:hyperlink w:anchor="_Toc21978047">
             <w:r>
@@ -2472,7 +2599,6 @@
             </w:r>
             <w:r>
               <w:rPr>
-                <w:webHidden/>
                 <w:rStyle w:val="IndexLink"/>
                 <w:vanish w:val="false"/>
               </w:rPr>
@@ -2495,10 +2621,7 @@
               <w:tab w:val="clear" w:pos="720"/>
               <w:tab w:val="right" w:pos="9016" w:leader="dot"/>
             </w:tabs>
-            <w:rPr>
-              <w:rFonts w:eastAsia="" w:eastAsiaTheme="minorEastAsia"/>
-              <w:lang w:eastAsia="en-IE"/>
-            </w:rPr>
+            <w:rPr/>
           </w:pPr>
           <w:hyperlink w:anchor="_Toc21978048">
             <w:r>
@@ -2521,7 +2644,6 @@
             </w:r>
             <w:r>
               <w:rPr>
-                <w:webHidden/>
                 <w:rStyle w:val="IndexLink"/>
                 <w:vanish w:val="false"/>
               </w:rPr>
@@ -2544,10 +2666,7 @@
               <w:tab w:val="clear" w:pos="720"/>
               <w:tab w:val="right" w:pos="9016" w:leader="dot"/>
             </w:tabs>
-            <w:rPr>
-              <w:rFonts w:eastAsia="" w:eastAsiaTheme="minorEastAsia"/>
-              <w:lang w:eastAsia="en-IE"/>
-            </w:rPr>
+            <w:rPr/>
           </w:pPr>
           <w:hyperlink w:anchor="_Toc21978049">
             <w:r>
@@ -2570,7 +2689,6 @@
             </w:r>
             <w:r>
               <w:rPr>
-                <w:webHidden/>
                 <w:rStyle w:val="IndexLink"/>
                 <w:vanish w:val="false"/>
               </w:rPr>
@@ -2593,10 +2711,7 @@
               <w:tab w:val="clear" w:pos="720"/>
               <w:tab w:val="right" w:pos="9016" w:leader="dot"/>
             </w:tabs>
-            <w:rPr>
-              <w:rFonts w:eastAsia="" w:eastAsiaTheme="minorEastAsia"/>
-              <w:lang w:eastAsia="en-IE"/>
-            </w:rPr>
+            <w:rPr/>
           </w:pPr>
           <w:hyperlink w:anchor="_Toc21978050">
             <w:r>
@@ -2619,7 +2734,6 @@
             </w:r>
             <w:r>
               <w:rPr>
-                <w:webHidden/>
                 <w:rStyle w:val="IndexLink"/>
                 <w:vanish w:val="false"/>
               </w:rPr>
@@ -2642,10 +2756,7 @@
               <w:tab w:val="clear" w:pos="720"/>
               <w:tab w:val="right" w:pos="9016" w:leader="dot"/>
             </w:tabs>
-            <w:rPr>
-              <w:rFonts w:eastAsia="" w:eastAsiaTheme="minorEastAsia"/>
-              <w:lang w:eastAsia="en-IE"/>
-            </w:rPr>
+            <w:rPr/>
           </w:pPr>
           <w:hyperlink w:anchor="_Toc21978051">
             <w:r>
@@ -2668,7 +2779,6 @@
             </w:r>
             <w:r>
               <w:rPr>
-                <w:webHidden/>
                 <w:rStyle w:val="IndexLink"/>
                 <w:vanish w:val="false"/>
               </w:rPr>
@@ -2691,10 +2801,7 @@
               <w:tab w:val="clear" w:pos="720"/>
               <w:tab w:val="right" w:pos="9016" w:leader="dot"/>
             </w:tabs>
-            <w:rPr>
-              <w:rFonts w:eastAsia="" w:eastAsiaTheme="minorEastAsia"/>
-              <w:lang w:eastAsia="en-IE"/>
-            </w:rPr>
+            <w:rPr/>
           </w:pPr>
           <w:hyperlink w:anchor="_Toc21978052">
             <w:r>
@@ -2717,7 +2824,6 @@
             </w:r>
             <w:r>
               <w:rPr>
-                <w:webHidden/>
                 <w:rStyle w:val="IndexLink"/>
                 <w:vanish w:val="false"/>
               </w:rPr>
@@ -2740,10 +2846,7 @@
               <w:tab w:val="clear" w:pos="720"/>
               <w:tab w:val="right" w:pos="9016" w:leader="dot"/>
             </w:tabs>
-            <w:rPr>
-              <w:rFonts w:eastAsia="" w:eastAsiaTheme="minorEastAsia"/>
-              <w:lang w:eastAsia="en-IE"/>
-            </w:rPr>
+            <w:rPr/>
           </w:pPr>
           <w:hyperlink w:anchor="_Toc21978053">
             <w:r>
@@ -2766,7 +2869,6 @@
             </w:r>
             <w:r>
               <w:rPr>
-                <w:webHidden/>
                 <w:rStyle w:val="IndexLink"/>
                 <w:vanish w:val="false"/>
               </w:rPr>
@@ -2789,10 +2891,7 @@
               <w:tab w:val="clear" w:pos="720"/>
               <w:tab w:val="right" w:pos="9016" w:leader="dot"/>
             </w:tabs>
-            <w:rPr>
-              <w:rFonts w:eastAsia="" w:eastAsiaTheme="minorEastAsia"/>
-              <w:lang w:eastAsia="en-IE"/>
-            </w:rPr>
+            <w:rPr/>
           </w:pPr>
           <w:hyperlink w:anchor="_Toc21978054">
             <w:r>
@@ -2815,7 +2914,6 @@
             </w:r>
             <w:r>
               <w:rPr>
-                <w:webHidden/>
                 <w:rStyle w:val="IndexLink"/>
                 <w:vanish w:val="false"/>
               </w:rPr>
@@ -2838,10 +2936,7 @@
               <w:tab w:val="clear" w:pos="720"/>
               <w:tab w:val="right" w:pos="9016" w:leader="dot"/>
             </w:tabs>
-            <w:rPr>
-              <w:rFonts w:eastAsia="" w:eastAsiaTheme="minorEastAsia"/>
-              <w:lang w:eastAsia="en-IE"/>
-            </w:rPr>
+            <w:rPr/>
           </w:pPr>
           <w:hyperlink w:anchor="_Toc21978055">
             <w:r>
@@ -2864,7 +2959,6 @@
             </w:r>
             <w:r>
               <w:rPr>
-                <w:webHidden/>
                 <w:rStyle w:val="IndexLink"/>
                 <w:vanish w:val="false"/>
               </w:rPr>
@@ -2898,10 +2992,28 @@
     <w:p>
       <w:pPr>
         <w:pStyle w:val="Normal"/>
-        <w:rPr/>
-      </w:pPr>
-      <w:r>
-        <w:rPr/>
+        <w:widowControl/>
+        <w:bidi w:val="0"/>
+        <w:spacing w:lineRule="auto" w:line="259" w:before="0" w:after="160"/>
+        <w:jc w:val="left"/>
+        <w:rPr>
+          <w:rFonts w:ascii="Calibri" w:hAnsi="Calibri" w:eastAsia="Calibri" w:cs="DejaVu Sans"/>
+          <w:color w:val="auto"/>
+          <w:kern w:val="0"/>
+          <w:sz w:val="22"/>
+          <w:szCs w:val="22"/>
+          <w:lang w:val="en-IE" w:eastAsia="en-US" w:bidi="ar-SA"/>
+        </w:rPr>
+      </w:pPr>
+      <w:r>
+        <w:rPr>
+          <w:rFonts w:eastAsia="Calibri" w:cs="DejaVu Sans"/>
+          <w:color w:val="auto"/>
+          <w:kern w:val="0"/>
+          <w:sz w:val="22"/>
+          <w:szCs w:val="22"/>
+          <w:lang w:val="en-IE" w:eastAsia="en-US" w:bidi="ar-SA"/>
+        </w:rPr>
       </w:r>
       <w:r>
         <w:br w:type="page"/>
@@ -3005,7 +3117,47 @@
       </w:pPr>
       <w:r>
         <w:rPr/>
-        <w:t>In todays word of constant data sharing and large open source datasets, data exploration and exploration tools are extremly useful tools used to help organization understand their data. Most data is stored in databases and usually exported out as CSV files. As you can image reading hundeds of thousands of lines of text is not the best way to go about anaylizing data. For one humans are prone to make little mistakes and would struggle to keep track of all the data. This is where data visualization can become very useful. Data visualization is taking massive amounts of data and displaying in them in a format that is easy to visualize and understand E.g. maps, graphs</w:t>
+        <w:t xml:space="preserve">In todays word of constant data sharing and large open source datasets, data exploration and exploration tools are extremly useful tools used to help organization understand their data. Most data is stored in databases and usually exported out as CSV files. As you can </w:t>
+      </w:r>
+      <w:r>
+        <w:rPr>
+          <w:rFonts w:eastAsia="Calibri"/>
+          <w:color w:val="auto"/>
+          <w:kern w:val="0"/>
+          <w:sz w:val="22"/>
+          <w:szCs w:val="22"/>
+          <w:lang w:val="en-IE" w:eastAsia="en-US" w:bidi="ar-SA"/>
+        </w:rPr>
+        <w:t>imagine</w:t>
+      </w:r>
+      <w:r>
+        <w:rPr/>
+        <w:t xml:space="preserve"> reading hundeds of thousands of lines of text is not the best way to go about anaylizing data. For one, humans are prone to make little mistakes and would struggle to keep track of all the data. This is where data visualization can become very useful. Data visualization is taking massive amounts of data and displaying in them in a format that is easy to visualize and understand </w:t>
+      </w:r>
+      <w:r>
+        <w:rPr>
+          <w:rFonts w:eastAsia="Calibri"/>
+          <w:color w:val="auto"/>
+          <w:kern w:val="0"/>
+          <w:sz w:val="22"/>
+          <w:szCs w:val="22"/>
+          <w:lang w:val="en-IE" w:eastAsia="en-US" w:bidi="ar-SA"/>
+        </w:rPr>
+        <w:t>like</w:t>
+      </w:r>
+      <w:r>
+        <w:rPr/>
+        <w:t xml:space="preserve"> maps and graphs. </w:t>
+      </w:r>
+    </w:p>
+    <w:p>
+      <w:pPr>
+        <w:pStyle w:val="Normal"/>
+        <w:rPr/>
+      </w:pPr>
+      <w:r>
+        <w:rPr/>
+        <w:t xml:space="preserve">Data visualization can help us better understand trends and allows us to explorer the data more easily to find causes of certain trends. This is a huge advantage for criminal data. There is an anubundance of datasets on criminal activity from around the world online and free to the public. Visualizing this data can help us better understand the data and explortation tools will help us find potienal causes to crime spikes and where and when they might happen. </w:t>
       </w:r>
     </w:p>
     <w:p>
@@ -3275,7 +3427,7 @@
       </w:r>
       <w:r>
         <w:rPr>
-          <w:rFonts w:eastAsia="Calibri" w:cs="" w:cstheme="minorBidi" w:eastAsiaTheme="minorHAnsi"/>
+          <w:rFonts w:eastAsia="Calibri"/>
           <w:color w:val="auto"/>
           <w:kern w:val="0"/>
           <w:sz w:val="22"/>
@@ -3403,16 +3555,16 @@
       <w:pPr>
         <w:pStyle w:val="Normal"/>
         <w:rPr>
-          <w:rFonts w:ascii="Calibri Light" w:hAnsi="Calibri Light" w:eastAsia="" w:cs="" w:asciiTheme="majorHAnsi" w:cstheme="majorBidi" w:eastAsiaTheme="majorEastAsia" w:hAnsiTheme="majorHAnsi"/>
-          <w:color w:val="2E74B5" w:themeColor="accent1" w:themeShade="bf"/>
+          <w:rFonts w:ascii="Calibri Light" w:hAnsi="Calibri Light"/>
+          <w:color w:val="2E74B5"/>
           <w:sz w:val="32"/>
           <w:szCs w:val="32"/>
         </w:rPr>
       </w:pPr>
       <w:r>
         <w:rPr>
-          <w:rFonts w:eastAsia="" w:cs="" w:cstheme="majorBidi" w:eastAsiaTheme="majorEastAsia" w:ascii="Calibri Light" w:hAnsi="Calibri Light"/>
-          <w:color w:val="2E74B5" w:themeColor="accent1" w:themeShade="bf"/>
+          <w:rFonts w:ascii="Calibri Light" w:hAnsi="Calibri Light"/>
+          <w:color w:val="2E74B5"/>
           <w:sz w:val="32"/>
           <w:szCs w:val="32"/>
         </w:rPr>
@@ -3531,34 +3683,261 @@
     </w:p>
     <w:p>
       <w:pPr>
-        <w:pStyle w:val="Normal"/>
-        <w:rPr/>
-      </w:pPr>
-      <w:r>
-        <w:rPr/>
-        <w:t xml:space="preserve">Software you’ve looked into </w:t>
-      </w:r>
-    </w:p>
-    <w:p>
-      <w:pPr>
-        <w:pStyle w:val="Normal"/>
-        <w:rPr/>
-      </w:pPr>
-      <w:r>
-        <w:rPr/>
+        <w:pStyle w:val="Heading3"/>
+        <w:rPr/>
+      </w:pPr>
+      <w:r>
+        <w:rPr/>
+        <w:t>2.2.1 Crime Mapping</w:t>
+      </w:r>
+    </w:p>
+    <w:p>
+      <w:pPr>
+        <w:pStyle w:val="Normal"/>
+        <w:rPr/>
+      </w:pPr>
+      <w:r>
+        <w:rPr/>
+      </w:r>
+    </w:p>
+    <w:p>
+      <w:pPr>
+        <w:pStyle w:val="Normal"/>
+        <w:rPr/>
+      </w:pPr>
+      <w:r>
+        <w:rPr/>
+        <w:t xml:space="preserve">Crime mapping is a web application that visulaizes all crimes in america. It also provides the user with options to filter for specifc crimes in specific locations [13]. Crime mapping has great visualizations, each crime type has its own map marker and there are options to view the selected crimes in the form of a chart or report. The web application is somewhat scalable. It works well with tablets if they are in landscape mode but some of the filter options are not within the viewport of  phone screen. The map performes well on mobile devices and computers. I think is is largerly to do with how it displays crimes. You can only view </w:t>
+      </w:r>
+      <w:r>
+        <w:rPr>
+          <w:rFonts w:eastAsia="Calibri"/>
+          <w:color w:val="auto"/>
+          <w:kern w:val="0"/>
+          <w:sz w:val="22"/>
+          <w:szCs w:val="22"/>
+          <w:lang w:val="en-IE" w:eastAsia="en-US" w:bidi="ar-SA"/>
+        </w:rPr>
+        <w:t>one thousand</w:t>
+      </w:r>
+      <w:r>
+        <w:rPr/>
+        <w:t xml:space="preserve"> crimes at a time on a map. While this will mostly likely increse performance it also restricts the user. This is something to consider when developing my application and might be a comprise I will have to make since the dataset I have chosen has over five million rows of data. Crime Mapping provides the uses with lots of filter options to search for crimes in in your area by a certain date. This is perfect for providing criminal information to the public but it doesn’t have any filters to explore the data. I think it would be usedul to add filters for weather or population in a area to see if these factors have an impact on crime. Below is an image of crimemapping.</w:t>
+      </w:r>
+    </w:p>
+    <w:p>
+      <w:pPr>
+        <w:pStyle w:val="Normal"/>
+        <w:rPr/>
+      </w:pPr>
+      <w:r>
+        <w:rPr/>
+        <w:drawing>
+          <wp:anchor behindDoc="0" distT="0" distB="0" distL="0" distR="0" simplePos="0" locked="0" layoutInCell="1" allowOverlap="1" relativeHeight="29">
+            <wp:simplePos x="0" y="0"/>
+            <wp:positionH relativeFrom="column">
+              <wp:posOffset>66675</wp:posOffset>
+            </wp:positionH>
+            <wp:positionV relativeFrom="paragraph">
+              <wp:posOffset>102235</wp:posOffset>
+            </wp:positionV>
+            <wp:extent cx="5731510" cy="2865755"/>
+            <wp:effectExtent l="0" t="0" r="0" b="0"/>
+            <wp:wrapSquare wrapText="largest"/>
+            <wp:docPr id="2" name="Image2" descr=""/>
+            <wp:cNvGraphicFramePr>
+              <a:graphicFrameLocks xmlns:a="http://schemas.openxmlformats.org/drawingml/2006/main" noChangeAspect="1"/>
+            </wp:cNvGraphicFramePr>
+            <a:graphic xmlns:a="http://schemas.openxmlformats.org/drawingml/2006/main">
+              <a:graphicData uri="http://schemas.openxmlformats.org/drawingml/2006/picture">
+                <pic:pic xmlns:pic="http://schemas.openxmlformats.org/drawingml/2006/picture">
+                  <pic:nvPicPr>
+                    <pic:cNvPr id="2" name="Image2" descr=""/>
+                    <pic:cNvPicPr>
+                      <a:picLocks noChangeAspect="1" noChangeArrowheads="1"/>
+                    </pic:cNvPicPr>
+                  </pic:nvPicPr>
+                  <pic:blipFill>
+                    <a:blip r:embed="rId3"/>
+                    <a:stretch>
+                      <a:fillRect/>
+                    </a:stretch>
+                  </pic:blipFill>
+                  <pic:spPr bwMode="auto">
+                    <a:xfrm>
+                      <a:off x="0" y="0"/>
+                      <a:ext cx="5731510" cy="2865755"/>
+                    </a:xfrm>
+                    <a:prstGeom prst="rect">
+                      <a:avLst/>
+                    </a:prstGeom>
+                  </pic:spPr>
+                </pic:pic>
+              </a:graphicData>
+            </a:graphic>
+          </wp:anchor>
+        </w:drawing>
       </w:r>
     </w:p>
     <w:p>
       <w:pPr>
         <w:pStyle w:val="Heading2"/>
-        <w:rPr/>
-      </w:pPr>
-      <w:bookmarkStart w:id="11" w:name="_Toc21978026"/>
+        <w:rPr>
+          <w:color w:val="000000"/>
+        </w:rPr>
+      </w:pPr>
+      <w:r>
+        <w:rPr>
+          <w:color w:val="000000"/>
+        </w:rPr>
+      </w:r>
+    </w:p>
+    <w:p>
+      <w:pPr>
+        <w:pStyle w:val="Heading3"/>
+        <w:rPr/>
+      </w:pPr>
+      <w:r>
+        <w:rPr/>
+        <w:t>2.2.2 Police.uk Crime Map</w:t>
+      </w:r>
+    </w:p>
+    <w:p>
+      <w:pPr>
+        <w:pStyle w:val="Normal"/>
+        <w:rPr/>
+      </w:pPr>
+      <w:r>
+        <w:rPr/>
+      </w:r>
+    </w:p>
+    <w:p>
+      <w:pPr>
+        <w:pStyle w:val="Normal"/>
+        <w:rPr/>
+      </w:pPr>
+      <w:bookmarkStart w:id="11" w:name="js-reference-string-03"/>
+      <w:bookmarkEnd w:id="11"/>
+      <w:r>
+        <w:rPr>
+          <w:color w:val="000000"/>
+        </w:rPr>
+        <w:t xml:space="preserve">Police.uk. Crime map is another great crime visualization web application. The web application displays all crimes in a spefic month in a niegbourhood. </w:t>
+      </w:r>
+      <w:r>
+        <w:rPr>
+          <w:rFonts w:eastAsia="Calibri"/>
+          <w:color w:val="auto"/>
+          <w:kern w:val="0"/>
+          <w:sz w:val="22"/>
+          <w:szCs w:val="22"/>
+          <w:lang w:val="en-IE" w:eastAsia="en-US" w:bidi="ar-SA"/>
+        </w:rPr>
+        <w:t>One great feature I noticed from this web application straight away is how it clusters crimes together. This is a huge improvement to the previous crime mapping web applications we looked at (Crime Mapping). This allows the web appliction to display potionally thousnds of crimes on a map without sacraficing performance. However the map doesn’t proved any filter options besides month and nighbourhood since it is mainly used for public information and not data exploration. The neighbour hood zones are a nice feature which allow users to view crimes in a certain area [14]. Below is an image of the web application.</w:t>
+      </w:r>
+    </w:p>
+    <w:p>
+      <w:pPr>
+        <w:pStyle w:val="Normal"/>
+        <w:rPr>
+          <w:rFonts w:ascii="Calibri" w:hAnsi="Calibri" w:eastAsia="Calibri"/>
+          <w:color w:val="auto"/>
+          <w:kern w:val="0"/>
+          <w:sz w:val="22"/>
+          <w:szCs w:val="22"/>
+          <w:lang w:val="en-IE" w:eastAsia="en-US" w:bidi="ar-SA"/>
+        </w:rPr>
+      </w:pPr>
+      <w:r>
+        <w:rPr>
+          <w:rFonts w:eastAsia="Calibri"/>
+          <w:color w:val="auto"/>
+          <w:kern w:val="0"/>
+          <w:sz w:val="22"/>
+          <w:szCs w:val="22"/>
+          <w:lang w:val="en-IE" w:eastAsia="en-US" w:bidi="ar-SA"/>
+        </w:rPr>
+        <w:drawing>
+          <wp:anchor behindDoc="0" distT="0" distB="0" distL="0" distR="0" simplePos="0" locked="0" layoutInCell="1" allowOverlap="1" relativeHeight="30">
+            <wp:simplePos x="0" y="0"/>
+            <wp:positionH relativeFrom="column">
+              <wp:align>center</wp:align>
+            </wp:positionH>
+            <wp:positionV relativeFrom="paragraph">
+              <wp:posOffset>635</wp:posOffset>
+            </wp:positionV>
+            <wp:extent cx="5731510" cy="4904105"/>
+            <wp:effectExtent l="0" t="0" r="0" b="0"/>
+            <wp:wrapSquare wrapText="largest"/>
+            <wp:docPr id="3" name="Image3" descr=""/>
+            <wp:cNvGraphicFramePr>
+              <a:graphicFrameLocks xmlns:a="http://schemas.openxmlformats.org/drawingml/2006/main" noChangeAspect="1"/>
+            </wp:cNvGraphicFramePr>
+            <a:graphic xmlns:a="http://schemas.openxmlformats.org/drawingml/2006/main">
+              <a:graphicData uri="http://schemas.openxmlformats.org/drawingml/2006/picture">
+                <pic:pic xmlns:pic="http://schemas.openxmlformats.org/drawingml/2006/picture">
+                  <pic:nvPicPr>
+                    <pic:cNvPr id="3" name="Image3" descr=""/>
+                    <pic:cNvPicPr>
+                      <a:picLocks noChangeAspect="1" noChangeArrowheads="1"/>
+                    </pic:cNvPicPr>
+                  </pic:nvPicPr>
+                  <pic:blipFill>
+                    <a:blip r:embed="rId4"/>
+                    <a:stretch>
+                      <a:fillRect/>
+                    </a:stretch>
+                  </pic:blipFill>
+                  <pic:spPr bwMode="auto">
+                    <a:xfrm>
+                      <a:off x="0" y="0"/>
+                      <a:ext cx="5731510" cy="4904105"/>
+                    </a:xfrm>
+                    <a:prstGeom prst="rect">
+                      <a:avLst/>
+                    </a:prstGeom>
+                  </pic:spPr>
+                </pic:pic>
+              </a:graphicData>
+            </a:graphic>
+          </wp:anchor>
+        </w:drawing>
+      </w:r>
+    </w:p>
+    <w:p>
+      <w:pPr>
+        <w:pStyle w:val="Normal"/>
+        <w:rPr>
+          <w:rFonts w:ascii="Calibri" w:hAnsi="Calibri" w:eastAsia="Calibri"/>
+          <w:color w:val="auto"/>
+          <w:kern w:val="0"/>
+          <w:sz w:val="22"/>
+          <w:szCs w:val="22"/>
+          <w:lang w:val="en-IE" w:eastAsia="en-US" w:bidi="ar-SA"/>
+        </w:rPr>
+      </w:pPr>
+      <w:r>
+        <w:rPr>
+          <w:rFonts w:eastAsia="Calibri"/>
+          <w:color w:val="auto"/>
+          <w:kern w:val="0"/>
+          <w:sz w:val="22"/>
+          <w:szCs w:val="22"/>
+          <w:lang w:val="en-IE" w:eastAsia="en-US" w:bidi="ar-SA"/>
+        </w:rPr>
+      </w:r>
+    </w:p>
+    <w:p>
+      <w:pPr>
+        <w:pStyle w:val="Heading2"/>
+        <w:rPr/>
+      </w:pPr>
+      <w:bookmarkStart w:id="12" w:name="_Toc21978026"/>
       <w:r>
         <w:rPr/>
         <w:t>2.3. Technologies you’ve researched</w:t>
       </w:r>
-      <w:bookmarkEnd w:id="11"/>
+      <w:bookmarkEnd w:id="12"/>
     </w:p>
     <w:p>
       <w:pPr>
@@ -3580,8 +3959,7 @@
       </w:r>
       <w:r>
         <w:rPr>
-          <w:rFonts w:eastAsia="" w:cs="" w:cstheme="majorBidi" w:eastAsiaTheme="majorEastAsia"/>
-          <w:color w:val="1F4D78" w:themeColor="accent1" w:themeShade="7f"/>
+          <w:color w:val="1F4D78"/>
           <w:sz w:val="24"/>
           <w:szCs w:val="24"/>
         </w:rPr>
@@ -3665,7 +4043,13 @@
         <w:pStyle w:val="Normal"/>
         <w:bidi w:val="0"/>
         <w:jc w:val="left"/>
-        <w:rPr/>
+        <w:rPr>
+          <w:b/>
+          <w:b/>
+          <w:bCs/>
+          <w:sz w:val="28"/>
+          <w:szCs w:val="28"/>
+        </w:rPr>
       </w:pPr>
       <w:r>
         <w:rPr>
@@ -3991,7 +4375,13 @@
         <w:pStyle w:val="Normal"/>
         <w:bidi w:val="0"/>
         <w:jc w:val="left"/>
-        <w:rPr/>
+        <w:rPr>
+          <w:b/>
+          <w:b/>
+          <w:bCs/>
+          <w:sz w:val="28"/>
+          <w:szCs w:val="28"/>
+        </w:rPr>
       </w:pPr>
       <w:r>
         <w:rPr>
@@ -4055,6 +4445,9 @@
         <w:bidi w:val="0"/>
         <w:jc w:val="left"/>
         <w:rPr>
+          <w:b/>
+          <w:b/>
+          <w:bCs/>
           <w:sz w:val="28"/>
           <w:szCs w:val="28"/>
         </w:rPr>
@@ -4146,7 +4539,7 @@
       </w:pPr>
       <w:r>
         <w:rPr/>
-        <w:t xml:space="preserve">Ruby on rails is a web framework like flask and django. It automates a lot of the common task in web development and is built on the model view controller MVC philosophy. It uses ruby has its main programming language. It is classifified as an optinionated framework meaning you are encourged to develop your application in way they want to </w:t>
+        <w:t>Ruby on rails is a web framework like flask and django. It automates a lot of the common task in web development and is built on the model view controller MVC philosophy. It uses ruby has its main programming language. It is classifified as an optinionated framework meaning you are encourged to develop your application in way they want to</w:t>
       </w:r>
       <w:r>
         <w:rPr>
@@ -4164,7 +4557,13 @@
         <w:pStyle w:val="Normal"/>
         <w:bidi w:val="0"/>
         <w:jc w:val="left"/>
-        <w:rPr/>
+        <w:rPr>
+          <w:b/>
+          <w:b/>
+          <w:bCs/>
+          <w:sz w:val="28"/>
+          <w:szCs w:val="28"/>
+        </w:rPr>
       </w:pPr>
       <w:r>
         <w:rPr>
@@ -4233,7 +4632,13 @@
         <w:pStyle w:val="Normal"/>
         <w:bidi w:val="0"/>
         <w:jc w:val="left"/>
-        <w:rPr/>
+        <w:rPr>
+          <w:b/>
+          <w:b/>
+          <w:bCs/>
+          <w:sz w:val="28"/>
+          <w:szCs w:val="28"/>
+        </w:rPr>
       </w:pPr>
       <w:r>
         <w:rPr>
@@ -4315,8 +4720,7 @@
       </w:r>
       <w:r>
         <w:rPr>
-          <w:rFonts w:eastAsia="" w:cs="" w:cstheme="majorBidi" w:eastAsiaTheme="majorEastAsia"/>
-          <w:color w:val="1F4D78" w:themeColor="accent1" w:themeShade="7f"/>
+          <w:color w:val="1F4D78"/>
           <w:sz w:val="24"/>
           <w:szCs w:val="24"/>
         </w:rPr>
@@ -4328,8 +4732,7 @@
       </w:r>
       <w:r>
         <w:rPr>
-          <w:rFonts w:eastAsia="" w:cs="" w:cstheme="majorBidi" w:eastAsiaTheme="majorEastAsia"/>
-          <w:color w:val="1F4D78" w:themeColor="accent1" w:themeShade="7f"/>
+          <w:color w:val="1F4D78"/>
           <w:sz w:val="24"/>
           <w:szCs w:val="24"/>
         </w:rPr>
@@ -4449,7 +4852,7 @@
       </w:pPr>
       <w:r>
         <w:rPr/>
-        <w:t xml:space="preserve">In this project I am leaning towards mongodb because it is easy to set up and scales well with newly added data it is also not restricted to a relation schema. The one downside to mongodb is that it doesn’t have any fully featured extensions for handling geo spatial data like multipolygons for borders. While this data can still easily be stored in mongodb postgresql comes with an </w:t>
+        <w:t xml:space="preserve">In this project I am leaning towards mongodb because it is easy to set up and scales well with newly added data it is also not restricted to a relation schema. The one downside to mongodb is that it doesn’t have any fully featured extensions for handling geo spatial data like multipolygons for borders. While this data can still easily be stored in mongodb, postgresql comes with an </w:t>
       </w:r>
       <w:r>
         <w:rPr>
@@ -4481,12 +4884,12 @@
         <w:pStyle w:val="Heading2"/>
         <w:rPr/>
       </w:pPr>
-      <w:bookmarkStart w:id="12" w:name="_Toc21978027"/>
+      <w:bookmarkStart w:id="13" w:name="_Toc21978027"/>
       <w:r>
         <w:rPr/>
         <w:t>2.4. Other Research you’ve done</w:t>
       </w:r>
-      <w:bookmarkEnd w:id="12"/>
+      <w:bookmarkEnd w:id="13"/>
     </w:p>
     <w:p>
       <w:pPr>
@@ -4512,8 +4915,7 @@
       </w:r>
       <w:r>
         <w:rPr>
-          <w:rFonts w:eastAsia="" w:cs="" w:cstheme="majorBidi" w:eastAsiaTheme="majorEastAsia"/>
-          <w:color w:val="1F4D78" w:themeColor="accent1" w:themeShade="7f"/>
+          <w:color w:val="1F4D78"/>
           <w:sz w:val="24"/>
           <w:szCs w:val="24"/>
         </w:rPr>
@@ -4525,8 +4927,7 @@
       </w:r>
       <w:r>
         <w:rPr>
-          <w:rFonts w:eastAsia="" w:cs="" w:cstheme="majorBidi" w:eastAsiaTheme="majorEastAsia"/>
-          <w:color w:val="1F4D78" w:themeColor="accent1" w:themeShade="7f"/>
+          <w:color w:val="1F4D78"/>
           <w:sz w:val="24"/>
           <w:szCs w:val="24"/>
         </w:rPr>
@@ -4675,7 +5076,7 @@
       <w:r>
         <w:rPr/>
         <w:drawing>
-          <wp:anchor behindDoc="0" distT="0" distB="0" distL="0" distR="0" simplePos="0" locked="0" layoutInCell="1" allowOverlap="1" relativeHeight="21">
+          <wp:anchor behindDoc="0" distT="0" distB="0" distL="0" distR="0" simplePos="0" locked="0" layoutInCell="1" allowOverlap="1" relativeHeight="28">
             <wp:simplePos x="0" y="0"/>
             <wp:positionH relativeFrom="column">
               <wp:posOffset>1541145</wp:posOffset>
@@ -4686,7 +5087,7 @@
             <wp:extent cx="2171700" cy="3724275"/>
             <wp:effectExtent l="0" t="0" r="0" b="0"/>
             <wp:wrapSquare wrapText="largest"/>
-            <wp:docPr id="2" name="Image1" descr=""/>
+            <wp:docPr id="4" name="Image1" descr=""/>
             <wp:cNvGraphicFramePr>
               <a:graphicFrameLocks xmlns:a="http://schemas.openxmlformats.org/drawingml/2006/main" noChangeAspect="1"/>
             </wp:cNvGraphicFramePr>
@@ -4694,13 +5095,13 @@
               <a:graphicData uri="http://schemas.openxmlformats.org/drawingml/2006/picture">
                 <pic:pic xmlns:pic="http://schemas.openxmlformats.org/drawingml/2006/picture">
                   <pic:nvPicPr>
-                    <pic:cNvPr id="2" name="Image1" descr=""/>
+                    <pic:cNvPr id="4" name="Image1" descr=""/>
                     <pic:cNvPicPr>
                       <a:picLocks noChangeAspect="1" noChangeArrowheads="1"/>
                     </pic:cNvPicPr>
                   </pic:nvPicPr>
                   <pic:blipFill>
-                    <a:blip r:embed="rId3"/>
+                    <a:blip r:embed="rId5"/>
                     <a:stretch>
                       <a:fillRect/>
                     </a:stretch>
@@ -4876,78 +5277,369 @@
     </w:p>
     <w:p>
       <w:pPr>
+        <w:pStyle w:val="Heading3"/>
+        <w:bidi w:val="0"/>
+        <w:jc w:val="left"/>
+        <w:rPr/>
+      </w:pPr>
+      <w:r>
+        <w:rPr/>
+        <w:t>2.4.</w:t>
+      </w:r>
+      <w:r>
+        <w:rPr>
+          <w:color w:val="1F4D78"/>
+          <w:sz w:val="24"/>
+          <w:szCs w:val="24"/>
+        </w:rPr>
+        <w:t>3</w:t>
+      </w:r>
+      <w:r>
+        <w:rPr/>
+        <w:t xml:space="preserve"> Filter Options</w:t>
+      </w:r>
+    </w:p>
+    <w:p>
+      <w:pPr>
+        <w:pStyle w:val="Normal"/>
+        <w:bidi w:val="0"/>
+        <w:jc w:val="left"/>
+        <w:rPr/>
+      </w:pPr>
+      <w:r>
+        <w:rPr/>
+      </w:r>
+    </w:p>
+    <w:p>
+      <w:pPr>
+        <w:pStyle w:val="Normal"/>
+        <w:bidi w:val="0"/>
+        <w:jc w:val="left"/>
+        <w:rPr/>
+      </w:pPr>
+      <w:r>
+        <w:rPr/>
+        <w:t xml:space="preserve">The main part of this web application is going to be the the filter options. There are a lot of factors that could potienally cause crime. I will go through all the filter options I have chosen and why I have chosen them. </w:t>
+      </w:r>
+    </w:p>
+    <w:p>
+      <w:pPr>
+        <w:pStyle w:val="Normal"/>
+        <w:bidi w:val="0"/>
+        <w:jc w:val="left"/>
+        <w:rPr/>
+      </w:pPr>
+      <w:r>
+        <w:rPr/>
+        <w:t>Deprevation Index</w:t>
+      </w:r>
+    </w:p>
+    <w:p>
+      <w:pPr>
+        <w:pStyle w:val="Normal"/>
+        <w:bidi w:val="0"/>
+        <w:jc w:val="left"/>
+        <w:rPr/>
+      </w:pPr>
+      <w:r>
+        <w:rPr/>
+      </w:r>
+    </w:p>
+    <w:p>
+      <w:pPr>
+        <w:pStyle w:val="Normal"/>
+        <w:bidi w:val="0"/>
+        <w:jc w:val="left"/>
+        <w:rPr/>
+      </w:pPr>
+      <w:r>
+        <w:rPr/>
+        <w:t>Community Area</w:t>
+      </w:r>
+    </w:p>
+    <w:p>
+      <w:pPr>
+        <w:pStyle w:val="Normal"/>
+        <w:bidi w:val="0"/>
+        <w:jc w:val="left"/>
+        <w:rPr/>
+      </w:pPr>
+      <w:r>
+        <w:rPr/>
+      </w:r>
+    </w:p>
+    <w:p>
+      <w:pPr>
+        <w:pStyle w:val="Normal"/>
+        <w:bidi w:val="0"/>
+        <w:jc w:val="left"/>
+        <w:rPr/>
+      </w:pPr>
+      <w:r>
+        <w:rPr/>
+        <w:t>Weather Type</w:t>
+      </w:r>
+    </w:p>
+    <w:p>
+      <w:pPr>
+        <w:pStyle w:val="Normal"/>
+        <w:bidi w:val="0"/>
+        <w:jc w:val="left"/>
+        <w:rPr/>
+      </w:pPr>
+      <w:r>
+        <w:rPr/>
+      </w:r>
+    </w:p>
+    <w:p>
+      <w:pPr>
+        <w:pStyle w:val="Normal"/>
+        <w:bidi w:val="0"/>
+        <w:jc w:val="left"/>
+        <w:rPr/>
+      </w:pPr>
+      <w:r>
+        <w:rPr/>
+        <w:t>Weather Degrees</w:t>
+      </w:r>
+    </w:p>
+    <w:p>
+      <w:pPr>
+        <w:pStyle w:val="Normal"/>
+        <w:bidi w:val="0"/>
+        <w:jc w:val="left"/>
+        <w:rPr/>
+      </w:pPr>
+      <w:r>
+        <w:rPr/>
+      </w:r>
+    </w:p>
+    <w:p>
+      <w:pPr>
+        <w:pStyle w:val="Normal"/>
+        <w:bidi w:val="0"/>
+        <w:jc w:val="left"/>
+        <w:rPr/>
+      </w:pPr>
+      <w:r>
+        <w:rPr/>
+        <w:t>crime type</w:t>
+      </w:r>
+    </w:p>
+    <w:p>
+      <w:pPr>
+        <w:pStyle w:val="Normal"/>
+        <w:bidi w:val="0"/>
+        <w:jc w:val="left"/>
+        <w:rPr/>
+      </w:pPr>
+      <w:r>
+        <w:rPr/>
+      </w:r>
+    </w:p>
+    <w:p>
+      <w:pPr>
+        <w:pStyle w:val="Normal"/>
+        <w:bidi w:val="0"/>
+        <w:jc w:val="left"/>
+        <w:rPr/>
+      </w:pPr>
+      <w:r>
+        <w:rPr/>
+        <w:t>date and time</w:t>
+      </w:r>
+    </w:p>
+    <w:p>
+      <w:pPr>
+        <w:pStyle w:val="Normal"/>
+        <w:bidi w:val="0"/>
+        <w:jc w:val="left"/>
+        <w:rPr/>
+      </w:pPr>
+      <w:r>
+        <w:rPr/>
+      </w:r>
+    </w:p>
+    <w:p>
+      <w:pPr>
+        <w:pStyle w:val="Normal"/>
+        <w:bidi w:val="0"/>
+        <w:jc w:val="left"/>
+        <w:rPr/>
+      </w:pPr>
+      <w:r>
+        <w:rPr/>
+        <w:t>location (long &amp; lat)</w:t>
+      </w:r>
+    </w:p>
+    <w:p>
+      <w:pPr>
+        <w:pStyle w:val="Normal"/>
+        <w:bidi w:val="0"/>
+        <w:jc w:val="left"/>
+        <w:rPr/>
+      </w:pPr>
+      <w:r>
+        <w:rPr/>
+      </w:r>
+    </w:p>
+    <w:p>
+      <w:pPr>
+        <w:pStyle w:val="Normal"/>
+        <w:bidi w:val="0"/>
+        <w:jc w:val="left"/>
+        <w:rPr/>
+      </w:pPr>
+      <w:r>
+        <w:rPr/>
+      </w:r>
+    </w:p>
+    <w:p>
+      <w:pPr>
         <w:pStyle w:val="Heading2"/>
         <w:rPr/>
       </w:pPr>
-      <w:r>
-        <w:rPr/>
-      </w:r>
+      <w:bookmarkStart w:id="14" w:name="_Toc21978028"/>
+      <w:r>
+        <w:rPr/>
+        <w:t>2.5. Existing Final Year Projects</w:t>
+      </w:r>
+      <w:bookmarkEnd w:id="14"/>
     </w:p>
     <w:p>
       <w:pPr>
         <w:pStyle w:val="Heading2"/>
         <w:rPr/>
       </w:pPr>
-      <w:bookmarkStart w:id="13" w:name="_Toc21978028"/>
-      <w:r>
-        <w:rPr/>
-        <w:t>2.5. Existing Final Year Projects</w:t>
-      </w:r>
-      <w:bookmarkEnd w:id="13"/>
+      <w:r>
+        <w:rPr/>
+      </w:r>
+    </w:p>
+    <w:p>
+      <w:pPr>
+        <w:pStyle w:val="Heading3"/>
+        <w:rPr/>
+      </w:pPr>
+      <w:r>
+        <w:rPr/>
+        <w:t>2.5.1. Deividas Savickas - Crime Explorer</w:t>
+      </w:r>
+    </w:p>
+    <w:p>
+      <w:pPr>
+        <w:pStyle w:val="Normal"/>
+        <w:rPr/>
+      </w:pPr>
+      <w:r>
+        <w:rPr/>
+      </w:r>
+    </w:p>
+    <w:p>
+      <w:pPr>
+        <w:pStyle w:val="Normal"/>
+        <w:rPr/>
+      </w:pPr>
+      <w:r>
+        <w:rPr/>
+        <w:t xml:space="preserve">Crime explorer is a very simular in concept to my idea. He created a web application that visualizes criminal data on map and on graphs. The application displays crimes on a map with options to filter the crimes. The options are limited to date (by month), area and crime type. This is perfect for just displaying information to the public.  Deividas Savickas gave me a lot of insight on all the possible challenges I could potienally face in the development of this project. One of the issues he faced was the performance of the map when loading too many crime markers. He solved this by using marker clusters. Marker clusters are markers that are close together and grouped into clusters, so 5000 crime markers could potienally be reduced around to 10 clusters. The closer you zoon in the clusters will split and break up until evenually there is just a crime marker left which will be displayed.  I am going to be using this technique in my web application because it will provided a sigificant performace boost. Another issue Deividas encoutered was performance issues with loading boundries onto the map. Boundries are polygons that are stored as an array of points. Some boundiers can have up 5000+ points and when you combine that with over 100 different types of bounders all those polygons can have a huge affect on performance. He solved this problem by removing some of the points in each boundrie. This increased performance but decreased the </w:t>
+      </w:r>
+      <w:r>
+        <w:rPr>
+          <w:rFonts w:eastAsia="Calibri"/>
+          <w:color w:val="auto"/>
+          <w:kern w:val="0"/>
+          <w:sz w:val="22"/>
+          <w:szCs w:val="22"/>
+          <w:lang w:val="en-IE" w:eastAsia="en-US" w:bidi="ar-SA"/>
+        </w:rPr>
+        <w:t>accuracy</w:t>
+      </w:r>
+      <w:r>
+        <w:rPr/>
+        <w:t xml:space="preserve"> of the bounderies.</w:t>
+      </w:r>
+    </w:p>
+    <w:p>
+      <w:pPr>
+        <w:pStyle w:val="Normal"/>
+        <w:rPr/>
+      </w:pPr>
+      <w:r>
+        <w:rPr/>
+      </w:r>
+    </w:p>
+    <w:p>
+      <w:pPr>
+        <w:pStyle w:val="Normal"/>
+        <w:rPr/>
+      </w:pPr>
+      <w:r>
+        <w:rPr/>
+        <w:t>Crime explorer is an excellent web mapping and visualization tool. The main takeaways I got from his project was that when dealing with large datasets performace is going to be challenge and some comprises will have to be made to increase performance and decrease the acuracy of the map.</w:t>
+      </w:r>
+    </w:p>
+    <w:p>
+      <w:pPr>
+        <w:pStyle w:val="Normal"/>
+        <w:rPr/>
+      </w:pPr>
+      <w:r>
+        <w:rPr/>
+      </w:r>
+    </w:p>
+    <w:p>
+      <w:pPr>
+        <w:pStyle w:val="Normal"/>
+        <w:rPr/>
+      </w:pPr>
+      <w:r>
+        <w:rPr/>
+      </w:r>
     </w:p>
     <w:p>
       <w:pPr>
         <w:pStyle w:val="Heading2"/>
         <w:rPr/>
       </w:pPr>
-      <w:r>
-        <w:rPr/>
-      </w:r>
-    </w:p>
-    <w:p>
-      <w:pPr>
-        <w:pStyle w:val="Heading2"/>
-        <w:rPr/>
-      </w:pPr>
-      <w:bookmarkStart w:id="14" w:name="_Toc21978029"/>
+      <w:bookmarkStart w:id="15" w:name="_Toc21978029"/>
       <w:r>
         <w:rPr/>
         <w:t>2.6. Conclusions</w:t>
       </w:r>
-      <w:bookmarkEnd w:id="14"/>
-    </w:p>
-    <w:p>
-      <w:pPr>
-        <w:pStyle w:val="Normal"/>
-        <w:rPr/>
-      </w:pPr>
-      <w:r>
-        <w:rPr/>
-      </w:r>
-    </w:p>
-    <w:p>
-      <w:pPr>
-        <w:pStyle w:val="Normal"/>
-        <w:rPr/>
-      </w:pPr>
-      <w:r>
-        <w:rPr/>
-      </w:r>
-    </w:p>
-    <w:p>
-      <w:pPr>
-        <w:pStyle w:val="Normal"/>
-        <w:rPr>
-          <w:rFonts w:ascii="Calibri Light" w:hAnsi="Calibri Light" w:eastAsia="" w:cs="" w:asciiTheme="majorHAnsi" w:cstheme="majorBidi" w:eastAsiaTheme="majorEastAsia" w:hAnsiTheme="majorHAnsi"/>
-          <w:color w:val="2E74B5" w:themeColor="accent1" w:themeShade="bf"/>
+      <w:bookmarkEnd w:id="15"/>
+    </w:p>
+    <w:p>
+      <w:pPr>
+        <w:pStyle w:val="Normal"/>
+        <w:rPr/>
+      </w:pPr>
+      <w:r>
+        <w:rPr/>
+      </w:r>
+    </w:p>
+    <w:p>
+      <w:pPr>
+        <w:pStyle w:val="Normal"/>
+        <w:rPr/>
+      </w:pPr>
+      <w:r>
+        <w:rPr/>
+      </w:r>
+    </w:p>
+    <w:p>
+      <w:pPr>
+        <w:pStyle w:val="Normal"/>
+        <w:rPr>
+          <w:rFonts w:ascii="Calibri Light" w:hAnsi="Calibri Light"/>
+          <w:color w:val="2E74B5"/>
           <w:sz w:val="32"/>
           <w:szCs w:val="32"/>
         </w:rPr>
       </w:pPr>
       <w:r>
         <w:rPr>
-          <w:rFonts w:eastAsia="" w:cs="" w:cstheme="majorBidi" w:eastAsiaTheme="majorEastAsia" w:ascii="Calibri Light" w:hAnsi="Calibri Light"/>
-          <w:color w:val="2E74B5" w:themeColor="accent1" w:themeShade="bf"/>
+          <w:rFonts w:ascii="Calibri Light" w:hAnsi="Calibri Light"/>
+          <w:color w:val="2E74B5"/>
           <w:sz w:val="32"/>
           <w:szCs w:val="32"/>
         </w:rPr>
@@ -4961,15 +5653,24 @@
         <w:pStyle w:val="Heading1"/>
         <w:rPr/>
       </w:pPr>
-      <w:bookmarkStart w:id="15" w:name="_Toc21978030"/>
+      <w:bookmarkStart w:id="16" w:name="_Toc21978030"/>
       <w:r>
         <w:rPr/>
         <w:t>3. Prototype Design</w:t>
       </w:r>
-      <w:bookmarkEnd w:id="15"/>
+      <w:bookmarkEnd w:id="16"/>
       <w:r>
         <w:rPr/>
         <w:t xml:space="preserve"> </w:t>
+      </w:r>
+    </w:p>
+    <w:p>
+      <w:pPr>
+        <w:pStyle w:val="Normal"/>
+        <w:rPr/>
+      </w:pPr>
+      <w:r>
+        <w:rPr/>
       </w:r>
     </w:p>
     <w:p>
@@ -5012,12 +5713,31 @@
         <w:pStyle w:val="Heading2"/>
         <w:rPr/>
       </w:pPr>
-      <w:bookmarkStart w:id="16" w:name="_Toc21978031"/>
+      <w:bookmarkStart w:id="17" w:name="_Toc21978031"/>
       <w:r>
         <w:rPr/>
         <w:t>3.1 Introduction</w:t>
       </w:r>
-      <w:bookmarkEnd w:id="16"/>
+      <w:bookmarkEnd w:id="17"/>
+    </w:p>
+    <w:p>
+      <w:pPr>
+        <w:pStyle w:val="Normal"/>
+        <w:rPr/>
+      </w:pPr>
+      <w:r>
+        <w:rPr/>
+      </w:r>
+    </w:p>
+    <w:p>
+      <w:pPr>
+        <w:pStyle w:val="Normal"/>
+        <w:rPr/>
+      </w:pPr>
+      <w:r>
+        <w:rPr/>
+        <w:t xml:space="preserve">The prototype will showcase a bit of the main features of the project. The first feature and potienally the most time consuming is the collecting, validating and loading of the data. I am using a lot of different datasets and merging them into one system. A lot of consideration has to be taken into validating the data because the visualization of the data is a big part of the project. If the data is not accurate or up to date the web application will not be useful. </w:t>
+      </w:r>
     </w:p>
     <w:p>
       <w:pPr>
@@ -5033,12 +5753,16 @@
         <w:pStyle w:val="Heading2"/>
         <w:rPr/>
       </w:pPr>
-      <w:bookmarkStart w:id="17" w:name="_Toc21978032"/>
-      <w:r>
-        <w:rPr/>
-        <w:t>3.2. Software Methodology</w:t>
-      </w:r>
-      <w:bookmarkEnd w:id="17"/>
+      <w:r>
+        <w:rPr/>
+        <w:t>3.2.</w:t>
+      </w:r>
+      <w:bookmarkStart w:id="18" w:name="_Toc21978032"/>
+      <w:r>
+        <w:rPr/>
+        <w:t xml:space="preserve"> Software Methodology</w:t>
+      </w:r>
+      <w:bookmarkEnd w:id="18"/>
     </w:p>
     <w:p>
       <w:pPr>
@@ -5054,12 +5778,12 @@
         <w:pStyle w:val="Heading2"/>
         <w:rPr/>
       </w:pPr>
-      <w:bookmarkStart w:id="18" w:name="_Toc21978033"/>
+      <w:bookmarkStart w:id="19" w:name="_Toc21978033"/>
       <w:r>
         <w:rPr/>
         <w:t>3.3. Overview of System</w:t>
       </w:r>
-      <w:bookmarkEnd w:id="18"/>
+      <w:bookmarkEnd w:id="19"/>
     </w:p>
     <w:p>
       <w:pPr>
@@ -5091,15 +5815,114 @@
     </w:p>
     <w:p>
       <w:pPr>
+        <w:pStyle w:val="Normal"/>
+        <w:rPr/>
+      </w:pPr>
+      <w:r>
+        <w:rPr/>
+      </w:r>
+    </w:p>
+    <w:p>
+      <w:pPr>
+        <w:pStyle w:val="Normal"/>
+        <w:rPr/>
+      </w:pPr>
+      <w:r>
+        <w:rPr/>
+      </w:r>
+    </w:p>
+    <w:p>
+      <w:pPr>
+        <w:pStyle w:val="Normal"/>
+        <w:rPr/>
+      </w:pPr>
+      <w:r>
+        <w:rPr/>
+      </w:r>
+    </w:p>
+    <w:p>
+      <w:pPr>
+        <w:pStyle w:val="Normal"/>
+        <w:rPr/>
+      </w:pPr>
+      <w:r>
+        <w:rPr/>
+      </w:r>
+    </w:p>
+    <w:p>
+      <w:pPr>
+        <w:pStyle w:val="Normal"/>
+        <w:rPr/>
+      </w:pPr>
+      <w:r>
+        <w:rPr/>
+      </w:r>
+    </w:p>
+    <w:p>
+      <w:pPr>
+        <w:pStyle w:val="Normal"/>
+        <w:rPr/>
+      </w:pPr>
+      <w:r>
+        <w:rPr/>
+      </w:r>
+    </w:p>
+    <w:p>
+      <w:pPr>
+        <w:pStyle w:val="Normal"/>
+        <w:rPr/>
+      </w:pPr>
+      <w:r>
+        <w:rPr/>
+      </w:r>
+    </w:p>
+    <w:p>
+      <w:pPr>
+        <w:pStyle w:val="Normal"/>
+        <w:rPr/>
+      </w:pPr>
+      <w:r>
+        <w:rPr/>
+      </w:r>
+    </w:p>
+    <w:p>
+      <w:pPr>
+        <w:pStyle w:val="Normal"/>
+        <w:rPr/>
+      </w:pPr>
+      <w:r>
+        <w:rPr/>
+      </w:r>
+    </w:p>
+    <w:p>
+      <w:pPr>
+        <w:pStyle w:val="Normal"/>
+        <w:rPr/>
+      </w:pPr>
+      <w:r>
+        <w:rPr/>
+      </w:r>
+    </w:p>
+    <w:p>
+      <w:pPr>
+        <w:pStyle w:val="Normal"/>
+        <w:rPr/>
+      </w:pPr>
+      <w:r>
+        <w:rPr/>
+      </w:r>
+    </w:p>
+    <w:p>
+      <w:pPr>
         <w:pStyle w:val="Heading2"/>
         <w:rPr/>
       </w:pPr>
-      <w:bookmarkStart w:id="19" w:name="_Toc21978034"/>
+      <w:bookmarkStart w:id="20" w:name="_Toc21978034"/>
       <w:r>
         <w:rPr/>
         <w:t>3.4. Front-End</w:t>
       </w:r>
-      <w:bookmarkEnd w:id="19"/>
+      <w:bookmarkEnd w:id="20"/>
     </w:p>
     <w:p>
       <w:pPr>
@@ -5127,6 +5950,112 @@
       </w:pPr>
       <w:r>
         <w:rPr/>
+        <w:t xml:space="preserve">The frontend is going to be an intergral part in the application. </w:t>
+      </w:r>
+      <w:r>
+        <w:rPr/>
+        <w:t>There will be two types of users that can use the web application; admin user and general user. The admin user can upload data, edit data, remove data and view logs for the data validation process when a file is uploaded. A general user can view the map and graph data visualizations. Bellow is a use case diagram of the system.</w:t>
+      </w:r>
+    </w:p>
+    <w:p>
+      <w:pPr>
+        <w:pStyle w:val="Normal"/>
+        <w:rPr/>
+      </w:pPr>
+      <w:r>
+        <w:rPr/>
+      </w:r>
+    </w:p>
+    <w:p>
+      <w:pPr>
+        <w:pStyle w:val="Normal"/>
+        <w:rPr/>
+      </w:pPr>
+      <w:r>
+        <w:rPr/>
+        <w:drawing>
+          <wp:anchor behindDoc="0" distT="0" distB="0" distL="0" distR="0" simplePos="0" locked="0" layoutInCell="1" allowOverlap="1" relativeHeight="34">
+            <wp:simplePos x="0" y="0"/>
+            <wp:positionH relativeFrom="column">
+              <wp:posOffset>0</wp:posOffset>
+            </wp:positionH>
+            <wp:positionV relativeFrom="paragraph">
+              <wp:posOffset>152400</wp:posOffset>
+            </wp:positionV>
+            <wp:extent cx="5731510" cy="3923665"/>
+            <wp:effectExtent l="0" t="0" r="0" b="0"/>
+            <wp:wrapSquare wrapText="largest"/>
+            <wp:docPr id="5" name="Image6" descr=""/>
+            <wp:cNvGraphicFramePr>
+              <a:graphicFrameLocks xmlns:a="http://schemas.openxmlformats.org/drawingml/2006/main" noChangeAspect="1"/>
+            </wp:cNvGraphicFramePr>
+            <a:graphic xmlns:a="http://schemas.openxmlformats.org/drawingml/2006/main">
+              <a:graphicData uri="http://schemas.openxmlformats.org/drawingml/2006/picture">
+                <pic:pic xmlns:pic="http://schemas.openxmlformats.org/drawingml/2006/picture">
+                  <pic:nvPicPr>
+                    <pic:cNvPr id="5" name="Image6" descr=""/>
+                    <pic:cNvPicPr>
+                      <a:picLocks noChangeAspect="1" noChangeArrowheads="1"/>
+                    </pic:cNvPicPr>
+                  </pic:nvPicPr>
+                  <pic:blipFill>
+                    <a:blip r:embed="rId6"/>
+                    <a:stretch>
+                      <a:fillRect/>
+                    </a:stretch>
+                  </pic:blipFill>
+                  <pic:spPr bwMode="auto">
+                    <a:xfrm>
+                      <a:off x="0" y="0"/>
+                      <a:ext cx="5731510" cy="3923665"/>
+                    </a:xfrm>
+                    <a:prstGeom prst="rect">
+                      <a:avLst/>
+                    </a:prstGeom>
+                  </pic:spPr>
+                </pic:pic>
+              </a:graphicData>
+            </a:graphic>
+          </wp:anchor>
+        </w:drawing>
+      </w:r>
+    </w:p>
+    <w:p>
+      <w:pPr>
+        <w:pStyle w:val="Normal"/>
+        <w:rPr/>
+      </w:pPr>
+      <w:r>
+        <w:rPr/>
+        <w:t>An admin can upload  new data to the database. This will allow a none techinical person upload new crimes to the database.</w:t>
+      </w:r>
+    </w:p>
+    <w:p>
+      <w:pPr>
+        <w:pStyle w:val="Normal"/>
+        <w:rPr/>
+      </w:pPr>
+      <w:r>
+        <w:rPr/>
+      </w:r>
+    </w:p>
+    <w:p>
+      <w:pPr>
+        <w:pStyle w:val="Normal"/>
+        <w:rPr/>
+      </w:pPr>
+      <w:r>
+        <w:rPr/>
+        <w:t xml:space="preserve">Developing the frontend is going to be another major part of this project. </w:t>
+      </w:r>
+    </w:p>
+    <w:p>
+      <w:pPr>
+        <w:pStyle w:val="Normal"/>
+        <w:rPr/>
+      </w:pPr>
+      <w:r>
+        <w:rPr/>
       </w:r>
     </w:p>
     <w:p>
@@ -5134,12 +6063,12 @@
         <w:pStyle w:val="Heading2"/>
         <w:rPr/>
       </w:pPr>
-      <w:bookmarkStart w:id="20" w:name="_Toc21978035"/>
+      <w:bookmarkStart w:id="21" w:name="_Toc21978035"/>
       <w:r>
         <w:rPr/>
         <w:t>3.5. Middle-Tier</w:t>
       </w:r>
-      <w:bookmarkEnd w:id="20"/>
+      <w:bookmarkEnd w:id="21"/>
     </w:p>
     <w:p>
       <w:pPr>
@@ -5155,12 +6084,12 @@
         <w:pStyle w:val="Heading2"/>
         <w:rPr/>
       </w:pPr>
-      <w:bookmarkStart w:id="21" w:name="_Toc21978036"/>
+      <w:bookmarkStart w:id="22" w:name="_Toc21978036"/>
       <w:r>
         <w:rPr/>
         <w:t>3.6. Back-End</w:t>
       </w:r>
-      <w:bookmarkEnd w:id="21"/>
+      <w:bookmarkEnd w:id="22"/>
     </w:p>
     <w:p>
       <w:pPr>
@@ -5188,6 +6117,186 @@
       </w:pPr>
       <w:r>
         <w:rPr/>
+        <w:t>When creating the database, the first step I took was collecting all the data and creating a ERD diagram for the data. First I decided to create a dimensional model for the database scheme.  A dimensional model also known as a star shema is a database design used for data warehousing. A central table known as the fact table is used as the main data source and dimensions are added on to it. This makes adding new data easy, all you have to do is create a new dimension and add it to the fact table in constrast to heavy relational designs you might have to redesign the database to add in new data. [16] This is very appealing for my project because based on use feedback I might need to add in new data. Below is a ERD diagram of my first iteration of the database schema.</w:t>
+      </w:r>
+    </w:p>
+    <w:p>
+      <w:pPr>
+        <w:pStyle w:val="Normal"/>
+        <w:rPr/>
+      </w:pPr>
+      <w:r>
+        <w:rPr/>
+      </w:r>
+    </w:p>
+    <w:p>
+      <w:pPr>
+        <w:pStyle w:val="Normal"/>
+        <w:rPr/>
+      </w:pPr>
+      <w:r>
+        <w:rPr/>
+        <w:drawing>
+          <wp:anchor behindDoc="0" distT="0" distB="0" distL="0" distR="0" simplePos="0" locked="0" layoutInCell="1" allowOverlap="1" relativeHeight="31">
+            <wp:simplePos x="0" y="0"/>
+            <wp:positionH relativeFrom="column">
+              <wp:align>center</wp:align>
+            </wp:positionH>
+            <wp:positionV relativeFrom="paragraph">
+              <wp:posOffset>635</wp:posOffset>
+            </wp:positionV>
+            <wp:extent cx="5731510" cy="5093335"/>
+            <wp:effectExtent l="0" t="0" r="0" b="0"/>
+            <wp:wrapSquare wrapText="largest"/>
+            <wp:docPr id="6" name="Image4" descr=""/>
+            <wp:cNvGraphicFramePr>
+              <a:graphicFrameLocks xmlns:a="http://schemas.openxmlformats.org/drawingml/2006/main" noChangeAspect="1"/>
+            </wp:cNvGraphicFramePr>
+            <a:graphic xmlns:a="http://schemas.openxmlformats.org/drawingml/2006/main">
+              <a:graphicData uri="http://schemas.openxmlformats.org/drawingml/2006/picture">
+                <pic:pic xmlns:pic="http://schemas.openxmlformats.org/drawingml/2006/picture">
+                  <pic:nvPicPr>
+                    <pic:cNvPr id="6" name="Image4" descr=""/>
+                    <pic:cNvPicPr>
+                      <a:picLocks noChangeAspect="1" noChangeArrowheads="1"/>
+                    </pic:cNvPicPr>
+                  </pic:nvPicPr>
+                  <pic:blipFill>
+                    <a:blip r:embed="rId7"/>
+                    <a:stretch>
+                      <a:fillRect/>
+                    </a:stretch>
+                  </pic:blipFill>
+                  <pic:spPr bwMode="auto">
+                    <a:xfrm>
+                      <a:off x="0" y="0"/>
+                      <a:ext cx="5731510" cy="5093335"/>
+                    </a:xfrm>
+                    <a:prstGeom prst="rect">
+                      <a:avLst/>
+                    </a:prstGeom>
+                  </pic:spPr>
+                </pic:pic>
+              </a:graphicData>
+            </a:graphic>
+          </wp:anchor>
+        </w:drawing>
+      </w:r>
+    </w:p>
+    <w:p>
+      <w:pPr>
+        <w:pStyle w:val="Normal"/>
+        <w:rPr/>
+      </w:pPr>
+      <w:r>
+        <w:rPr/>
+        <w:t>The dimension model was nearly in the 3</w:t>
+      </w:r>
+      <w:r>
+        <w:rPr>
+          <w:vertAlign w:val="superscript"/>
+        </w:rPr>
+        <w:t>rd</w:t>
+      </w:r>
+      <w:r>
+        <w:rPr/>
+        <w:t xml:space="preserve"> normal form with the weather table being the exception. In my second iteration I decided to split the weather table up </w:t>
+      </w:r>
+      <w:r>
+        <w:rPr/>
+        <w:t xml:space="preserve">into </w:t>
+      </w:r>
+      <w:r>
+        <w:rPr/>
+        <w:t>moonCycles and weather types. While this would impact performance because there will be an extra two tables to query. I decied to do it because it made the shema more readable. Below is my relation design of the database.</w:t>
+      </w:r>
+    </w:p>
+    <w:p>
+      <w:pPr>
+        <w:pStyle w:val="Normal"/>
+        <w:rPr/>
+      </w:pPr>
+      <w:r>
+        <w:rPr/>
+        <w:drawing>
+          <wp:anchor behindDoc="0" distT="0" distB="0" distL="0" distR="0" simplePos="0" locked="0" layoutInCell="1" allowOverlap="1" relativeHeight="33">
+            <wp:simplePos x="0" y="0"/>
+            <wp:positionH relativeFrom="column">
+              <wp:align>center</wp:align>
+            </wp:positionH>
+            <wp:positionV relativeFrom="paragraph">
+              <wp:posOffset>635</wp:posOffset>
+            </wp:positionV>
+            <wp:extent cx="5731510" cy="4454525"/>
+            <wp:effectExtent l="0" t="0" r="0" b="0"/>
+            <wp:wrapSquare wrapText="largest"/>
+            <wp:docPr id="7" name="Image5" descr=""/>
+            <wp:cNvGraphicFramePr>
+              <a:graphicFrameLocks xmlns:a="http://schemas.openxmlformats.org/drawingml/2006/main" noChangeAspect="1"/>
+            </wp:cNvGraphicFramePr>
+            <a:graphic xmlns:a="http://schemas.openxmlformats.org/drawingml/2006/main">
+              <a:graphicData uri="http://schemas.openxmlformats.org/drawingml/2006/picture">
+                <pic:pic xmlns:pic="http://schemas.openxmlformats.org/drawingml/2006/picture">
+                  <pic:nvPicPr>
+                    <pic:cNvPr id="7" name="Image5" descr=""/>
+                    <pic:cNvPicPr>
+                      <a:picLocks noChangeAspect="1" noChangeArrowheads="1"/>
+                    </pic:cNvPicPr>
+                  </pic:nvPicPr>
+                  <pic:blipFill>
+                    <a:blip r:embed="rId8"/>
+                    <a:stretch>
+                      <a:fillRect/>
+                    </a:stretch>
+                  </pic:blipFill>
+                  <pic:spPr bwMode="auto">
+                    <a:xfrm>
+                      <a:off x="0" y="0"/>
+                      <a:ext cx="5731510" cy="4454525"/>
+                    </a:xfrm>
+                    <a:prstGeom prst="rect">
+                      <a:avLst/>
+                    </a:prstGeom>
+                  </pic:spPr>
+                </pic:pic>
+              </a:graphicData>
+            </a:graphic>
+          </wp:anchor>
+        </w:drawing>
+      </w:r>
+    </w:p>
+    <w:p>
+      <w:pPr>
+        <w:pStyle w:val="Normal"/>
+        <w:rPr/>
+      </w:pPr>
+      <w:r>
+        <w:rPr/>
+        <w:t xml:space="preserve">This this version of the diagram has an extra two tables. The reason I am choosing this shema as my final design is because the table that defines the weather type and moon cycle ensures all rows in the weather table have  predefined weather types and moon cycles. This will make filtering the data easier because all the possible weather types are in the WeatherType table. I can then extract that data and use it in the front end and list all the possible weather types the user can select in the query. This can also be </w:t>
+      </w:r>
+      <w:r>
+        <w:rPr>
+          <w:rFonts w:eastAsia="Calibri" w:cs="DejaVu Sans"/>
+          <w:color w:val="auto"/>
+          <w:kern w:val="0"/>
+          <w:sz w:val="22"/>
+          <w:szCs w:val="22"/>
+          <w:lang w:val="en-IE" w:eastAsia="en-US" w:bidi="ar-SA"/>
+        </w:rPr>
+        <w:t>done</w:t>
+      </w:r>
+      <w:r>
+        <w:rPr/>
+        <w:t xml:space="preserve"> if I was using the star shema but I would have to check and validate each row and check that it has the correct weather type and stores all the valid weather types somewhere and use them to update the front end filter options. Putting all weather types and moon cycles in their own table makes the development a little easier.</w:t>
+      </w:r>
+    </w:p>
+    <w:p>
+      <w:pPr>
+        <w:pStyle w:val="Normal"/>
+        <w:rPr/>
+      </w:pPr>
+      <w:r>
+        <w:rPr/>
       </w:r>
     </w:p>
     <w:p>
@@ -5195,36 +6304,36 @@
         <w:pStyle w:val="Heading2"/>
         <w:rPr/>
       </w:pPr>
-      <w:bookmarkStart w:id="22" w:name="_Toc21978037"/>
+      <w:bookmarkStart w:id="23" w:name="_Toc21978037"/>
       <w:r>
         <w:rPr/>
         <w:t>3.7. Conclusions</w:t>
       </w:r>
-      <w:bookmarkEnd w:id="22"/>
-    </w:p>
-    <w:p>
-      <w:pPr>
-        <w:pStyle w:val="Normal"/>
-        <w:rPr/>
-      </w:pPr>
-      <w:r>
-        <w:rPr/>
-      </w:r>
-    </w:p>
-    <w:p>
-      <w:pPr>
-        <w:pStyle w:val="Normal"/>
-        <w:rPr>
-          <w:rFonts w:ascii="Calibri Light" w:hAnsi="Calibri Light" w:eastAsia="" w:cs="" w:asciiTheme="majorHAnsi" w:cstheme="majorBidi" w:eastAsiaTheme="majorEastAsia" w:hAnsiTheme="majorHAnsi"/>
-          <w:color w:val="2E74B5" w:themeColor="accent1" w:themeShade="bf"/>
+      <w:bookmarkEnd w:id="23"/>
+    </w:p>
+    <w:p>
+      <w:pPr>
+        <w:pStyle w:val="Normal"/>
+        <w:rPr/>
+      </w:pPr>
+      <w:r>
+        <w:rPr/>
+      </w:r>
+    </w:p>
+    <w:p>
+      <w:pPr>
+        <w:pStyle w:val="Normal"/>
+        <w:rPr>
+          <w:rFonts w:ascii="Calibri Light" w:hAnsi="Calibri Light"/>
+          <w:color w:val="2E74B5"/>
           <w:sz w:val="32"/>
           <w:szCs w:val="32"/>
         </w:rPr>
       </w:pPr>
       <w:r>
         <w:rPr>
-          <w:rFonts w:eastAsia="" w:cs="" w:cstheme="majorBidi" w:eastAsiaTheme="majorEastAsia" w:ascii="Calibri Light" w:hAnsi="Calibri Light"/>
-          <w:color w:val="2E74B5" w:themeColor="accent1" w:themeShade="bf"/>
+          <w:rFonts w:ascii="Calibri Light" w:hAnsi="Calibri Light"/>
+          <w:color w:val="2E74B5"/>
           <w:sz w:val="32"/>
           <w:szCs w:val="32"/>
         </w:rPr>
@@ -5238,12 +6347,12 @@
         <w:pStyle w:val="Heading1"/>
         <w:rPr/>
       </w:pPr>
-      <w:bookmarkStart w:id="23" w:name="_Toc21978038"/>
+      <w:bookmarkStart w:id="24" w:name="_Toc21978038"/>
       <w:r>
         <w:rPr/>
         <w:t>4. Prototype Development</w:t>
       </w:r>
-      <w:bookmarkEnd w:id="23"/>
+      <w:bookmarkEnd w:id="24"/>
     </w:p>
     <w:p>
       <w:pPr>
@@ -5285,12 +6394,12 @@
         <w:pStyle w:val="Heading2"/>
         <w:rPr/>
       </w:pPr>
-      <w:bookmarkStart w:id="24" w:name="_Toc21978039"/>
+      <w:bookmarkStart w:id="25" w:name="_Toc21978039"/>
       <w:r>
         <w:rPr/>
         <w:t>4.1. Introduction</w:t>
       </w:r>
-      <w:bookmarkEnd w:id="24"/>
+      <w:bookmarkEnd w:id="25"/>
     </w:p>
     <w:p>
       <w:pPr>
@@ -5306,12 +6415,12 @@
         <w:pStyle w:val="Heading2"/>
         <w:rPr/>
       </w:pPr>
-      <w:bookmarkStart w:id="25" w:name="_Toc21978040"/>
+      <w:bookmarkStart w:id="26" w:name="_Toc21978040"/>
       <w:r>
         <w:rPr/>
         <w:t>4.2. Prototype Development</w:t>
       </w:r>
-      <w:bookmarkEnd w:id="25"/>
+      <w:bookmarkEnd w:id="26"/>
     </w:p>
     <w:p>
       <w:pPr>
@@ -5327,12 +6436,12 @@
         <w:pStyle w:val="Heading2"/>
         <w:rPr/>
       </w:pPr>
-      <w:bookmarkStart w:id="26" w:name="_Toc21978041"/>
+      <w:bookmarkStart w:id="27" w:name="_Toc21978041"/>
       <w:r>
         <w:rPr/>
         <w:t>4.3. Front-End</w:t>
       </w:r>
-      <w:bookmarkEnd w:id="26"/>
+      <w:bookmarkEnd w:id="27"/>
     </w:p>
     <w:p>
       <w:pPr>
@@ -5348,12 +6457,12 @@
         <w:pStyle w:val="Heading2"/>
         <w:rPr/>
       </w:pPr>
-      <w:bookmarkStart w:id="27" w:name="_Toc21978042"/>
+      <w:bookmarkStart w:id="28" w:name="_Toc21978042"/>
       <w:r>
         <w:rPr/>
         <w:t>4.4. Middle-Tier</w:t>
       </w:r>
-      <w:bookmarkEnd w:id="27"/>
+      <w:bookmarkEnd w:id="28"/>
     </w:p>
     <w:p>
       <w:pPr>
@@ -5369,12 +6478,12 @@
         <w:pStyle w:val="Heading2"/>
         <w:rPr/>
       </w:pPr>
-      <w:bookmarkStart w:id="28" w:name="_Toc21978043"/>
+      <w:bookmarkStart w:id="29" w:name="_Toc21978043"/>
       <w:r>
         <w:rPr/>
         <w:t>4.5. Back-End</w:t>
       </w:r>
-      <w:bookmarkEnd w:id="28"/>
+      <w:bookmarkEnd w:id="29"/>
     </w:p>
     <w:p>
       <w:pPr>
@@ -5390,36 +6499,36 @@
         <w:pStyle w:val="Heading2"/>
         <w:rPr/>
       </w:pPr>
-      <w:bookmarkStart w:id="29" w:name="_Toc21978044"/>
+      <w:bookmarkStart w:id="30" w:name="_Toc21978044"/>
       <w:r>
         <w:rPr/>
         <w:t>4.6. Conclusions</w:t>
       </w:r>
-      <w:bookmarkEnd w:id="29"/>
-    </w:p>
-    <w:p>
-      <w:pPr>
-        <w:pStyle w:val="Normal"/>
-        <w:rPr/>
-      </w:pPr>
-      <w:r>
-        <w:rPr/>
-      </w:r>
-    </w:p>
-    <w:p>
-      <w:pPr>
-        <w:pStyle w:val="Normal"/>
-        <w:rPr>
-          <w:rFonts w:ascii="Calibri Light" w:hAnsi="Calibri Light" w:eastAsia="" w:cs="" w:asciiTheme="majorHAnsi" w:cstheme="majorBidi" w:eastAsiaTheme="majorEastAsia" w:hAnsiTheme="majorHAnsi"/>
-          <w:color w:val="2E74B5" w:themeColor="accent1" w:themeShade="bf"/>
+      <w:bookmarkEnd w:id="30"/>
+    </w:p>
+    <w:p>
+      <w:pPr>
+        <w:pStyle w:val="Normal"/>
+        <w:rPr/>
+      </w:pPr>
+      <w:r>
+        <w:rPr/>
+      </w:r>
+    </w:p>
+    <w:p>
+      <w:pPr>
+        <w:pStyle w:val="Normal"/>
+        <w:rPr>
+          <w:rFonts w:ascii="Calibri Light" w:hAnsi="Calibri Light"/>
+          <w:color w:val="2E74B5"/>
           <w:sz w:val="32"/>
           <w:szCs w:val="32"/>
         </w:rPr>
       </w:pPr>
       <w:r>
         <w:rPr>
-          <w:rFonts w:eastAsia="" w:cs="" w:cstheme="majorBidi" w:eastAsiaTheme="majorEastAsia" w:ascii="Calibri Light" w:hAnsi="Calibri Light"/>
-          <w:color w:val="2E74B5" w:themeColor="accent1" w:themeShade="bf"/>
+          <w:rFonts w:ascii="Calibri Light" w:hAnsi="Calibri Light"/>
+          <w:color w:val="2E74B5"/>
           <w:sz w:val="32"/>
           <w:szCs w:val="32"/>
         </w:rPr>
@@ -5433,12 +6542,12 @@
         <w:pStyle w:val="Heading1"/>
         <w:rPr/>
       </w:pPr>
-      <w:bookmarkStart w:id="30" w:name="_Toc21978045"/>
+      <w:bookmarkStart w:id="31" w:name="_Toc21978045"/>
       <w:r>
         <w:rPr/>
         <w:t>5. Testing and Evaluation</w:t>
       </w:r>
-      <w:bookmarkEnd w:id="30"/>
+      <w:bookmarkEnd w:id="31"/>
     </w:p>
     <w:p>
       <w:pPr>
@@ -5480,12 +6589,12 @@
         <w:pStyle w:val="Heading2"/>
         <w:rPr/>
       </w:pPr>
-      <w:bookmarkStart w:id="31" w:name="_Toc21978046"/>
+      <w:bookmarkStart w:id="32" w:name="_Toc21978046"/>
       <w:r>
         <w:rPr/>
         <w:t>5.1. Introduction</w:t>
       </w:r>
-      <w:bookmarkEnd w:id="31"/>
+      <w:bookmarkEnd w:id="32"/>
     </w:p>
     <w:p>
       <w:pPr>
@@ -5501,12 +6610,12 @@
         <w:pStyle w:val="Heading2"/>
         <w:rPr/>
       </w:pPr>
-      <w:bookmarkStart w:id="32" w:name="_Toc21978047"/>
+      <w:bookmarkStart w:id="33" w:name="_Toc21978047"/>
       <w:r>
         <w:rPr/>
         <w:t>5.2. Plan for Testing</w:t>
       </w:r>
-      <w:bookmarkEnd w:id="32"/>
+      <w:bookmarkEnd w:id="33"/>
     </w:p>
     <w:p>
       <w:pPr>
@@ -5522,12 +6631,12 @@
         <w:pStyle w:val="Heading2"/>
         <w:rPr/>
       </w:pPr>
-      <w:bookmarkStart w:id="33" w:name="_Toc21978048"/>
+      <w:bookmarkStart w:id="34" w:name="_Toc21978048"/>
       <w:r>
         <w:rPr/>
         <w:t>5.3. Plan for Evaluation</w:t>
       </w:r>
-      <w:bookmarkEnd w:id="33"/>
+      <w:bookmarkEnd w:id="34"/>
     </w:p>
     <w:p>
       <w:pPr>
@@ -5543,36 +6652,36 @@
         <w:pStyle w:val="Heading2"/>
         <w:rPr/>
       </w:pPr>
-      <w:bookmarkStart w:id="34" w:name="_Toc21978049"/>
+      <w:bookmarkStart w:id="35" w:name="_Toc21978049"/>
       <w:r>
         <w:rPr/>
         <w:t>5.4. Conclusions</w:t>
       </w:r>
-      <w:bookmarkEnd w:id="34"/>
-    </w:p>
-    <w:p>
-      <w:pPr>
-        <w:pStyle w:val="Normal"/>
-        <w:rPr/>
-      </w:pPr>
-      <w:r>
-        <w:rPr/>
-      </w:r>
-    </w:p>
-    <w:p>
-      <w:pPr>
-        <w:pStyle w:val="Normal"/>
-        <w:rPr>
-          <w:rFonts w:ascii="Calibri Light" w:hAnsi="Calibri Light" w:eastAsia="" w:cs="" w:asciiTheme="majorHAnsi" w:cstheme="majorBidi" w:eastAsiaTheme="majorEastAsia" w:hAnsiTheme="majorHAnsi"/>
-          <w:color w:val="2E74B5" w:themeColor="accent1" w:themeShade="bf"/>
+      <w:bookmarkEnd w:id="35"/>
+    </w:p>
+    <w:p>
+      <w:pPr>
+        <w:pStyle w:val="Normal"/>
+        <w:rPr/>
+      </w:pPr>
+      <w:r>
+        <w:rPr/>
+      </w:r>
+    </w:p>
+    <w:p>
+      <w:pPr>
+        <w:pStyle w:val="Normal"/>
+        <w:rPr>
+          <w:rFonts w:ascii="Calibri Light" w:hAnsi="Calibri Light"/>
+          <w:color w:val="2E74B5"/>
           <w:sz w:val="32"/>
           <w:szCs w:val="32"/>
         </w:rPr>
       </w:pPr>
       <w:r>
         <w:rPr>
-          <w:rFonts w:eastAsia="" w:cs="" w:cstheme="majorBidi" w:eastAsiaTheme="majorEastAsia" w:ascii="Calibri Light" w:hAnsi="Calibri Light"/>
-          <w:color w:val="2E74B5" w:themeColor="accent1" w:themeShade="bf"/>
+          <w:rFonts w:ascii="Calibri Light" w:hAnsi="Calibri Light"/>
+          <w:color w:val="2E74B5"/>
           <w:sz w:val="32"/>
           <w:szCs w:val="32"/>
         </w:rPr>
@@ -5586,12 +6695,12 @@
         <w:pStyle w:val="Heading1"/>
         <w:rPr/>
       </w:pPr>
-      <w:bookmarkStart w:id="35" w:name="_Toc21978050"/>
+      <w:bookmarkStart w:id="36" w:name="_Toc21978050"/>
       <w:r>
         <w:rPr/>
         <w:t>6. Issues and Future Work</w:t>
       </w:r>
-      <w:bookmarkEnd w:id="35"/>
+      <w:bookmarkEnd w:id="36"/>
     </w:p>
     <w:p>
       <w:pPr>
@@ -5633,12 +6742,12 @@
         <w:pStyle w:val="Heading2"/>
         <w:rPr/>
       </w:pPr>
-      <w:bookmarkStart w:id="36" w:name="_Toc21978051"/>
+      <w:bookmarkStart w:id="37" w:name="_Toc21978051"/>
       <w:r>
         <w:rPr/>
         <w:t>6.1. Introduction</w:t>
       </w:r>
-      <w:bookmarkEnd w:id="36"/>
+      <w:bookmarkEnd w:id="37"/>
     </w:p>
     <w:p>
       <w:pPr>
@@ -5654,12 +6763,12 @@
         <w:pStyle w:val="Heading2"/>
         <w:rPr/>
       </w:pPr>
-      <w:bookmarkStart w:id="37" w:name="_Toc21978052"/>
+      <w:bookmarkStart w:id="38" w:name="_Toc21978052"/>
       <w:r>
         <w:rPr/>
         <w:t>6.2. Issues and Risks</w:t>
       </w:r>
-      <w:bookmarkEnd w:id="37"/>
+      <w:bookmarkEnd w:id="38"/>
     </w:p>
     <w:p>
       <w:pPr>
@@ -5675,12 +6784,12 @@
         <w:pStyle w:val="Heading2"/>
         <w:rPr/>
       </w:pPr>
-      <w:bookmarkStart w:id="38" w:name="_Toc21978053"/>
+      <w:bookmarkStart w:id="39" w:name="_Toc21978053"/>
       <w:r>
         <w:rPr/>
         <w:t>6.3. Plans and Future Work</w:t>
       </w:r>
-      <w:bookmarkEnd w:id="38"/>
+      <w:bookmarkEnd w:id="39"/>
     </w:p>
     <w:p>
       <w:pPr>
@@ -5696,12 +6805,12 @@
         <w:pStyle w:val="Heading3"/>
         <w:rPr/>
       </w:pPr>
-      <w:bookmarkStart w:id="39" w:name="_Toc21978054"/>
+      <w:bookmarkStart w:id="40" w:name="_Toc21978054"/>
       <w:r>
         <w:rPr/>
         <w:t>6.3.1. GANTT Chart</w:t>
       </w:r>
-      <w:bookmarkEnd w:id="39"/>
+      <w:bookmarkEnd w:id="40"/>
     </w:p>
     <w:p>
       <w:pPr>
@@ -5729,29 +6838,29 @@
         <w:pStyle w:val="Heading1"/>
         <w:rPr/>
       </w:pPr>
-      <w:bookmarkStart w:id="40" w:name="_Toc21978055"/>
+      <w:bookmarkStart w:id="41" w:name="_Toc21978055"/>
       <w:r>
         <w:rPr/>
         <w:t>Bibliography</w:t>
       </w:r>
-      <w:bookmarkEnd w:id="40"/>
-    </w:p>
-    <w:p>
-      <w:pPr>
-        <w:pStyle w:val="Normal"/>
-        <w:rPr/>
-      </w:pPr>
-      <w:r>
-        <w:rPr/>
-      </w:r>
-    </w:p>
-    <w:p>
-      <w:pPr>
-        <w:pStyle w:val="Normal"/>
-        <w:rPr/>
-      </w:pPr>
-      <w:bookmarkStart w:id="41" w:name="js-reference-string-0"/>
       <w:bookmarkEnd w:id="41"/>
+    </w:p>
+    <w:p>
+      <w:pPr>
+        <w:pStyle w:val="Normal"/>
+        <w:rPr/>
+      </w:pPr>
+      <w:r>
+        <w:rPr/>
+      </w:r>
+    </w:p>
+    <w:p>
+      <w:pPr>
+        <w:pStyle w:val="Normal"/>
+        <w:rPr/>
+      </w:pPr>
+      <w:bookmarkStart w:id="42" w:name="js-reference-string-0"/>
+      <w:bookmarkEnd w:id="42"/>
       <w:r>
         <w:rPr>
           <w:color w:val="000000"/>
@@ -5838,9 +6947,7 @@
     <w:p>
       <w:pPr>
         <w:pStyle w:val="Normal"/>
-        <w:rPr>
-          <w:color w:val="000000"/>
-        </w:rPr>
+        <w:rPr/>
       </w:pPr>
       <w:r>
         <w:rPr>
@@ -5872,9 +6979,7 @@
     <w:p>
       <w:pPr>
         <w:pStyle w:val="Normal"/>
-        <w:rPr>
-          <w:color w:val="000000"/>
-        </w:rPr>
+        <w:rPr/>
       </w:pPr>
       <w:r>
         <w:rPr>
@@ -5919,9 +7024,7 @@
     <w:p>
       <w:pPr>
         <w:pStyle w:val="Normal"/>
-        <w:rPr>
-          <w:color w:val="000000"/>
-        </w:rPr>
+        <w:rPr/>
       </w:pPr>
       <w:r>
         <w:rPr>
@@ -6062,9 +7165,7 @@
         <w:pStyle w:val="Normal"/>
         <w:bidi w:val="0"/>
         <w:jc w:val="left"/>
-        <w:rPr>
-          <w:color w:val="000000"/>
-        </w:rPr>
+        <w:rPr/>
       </w:pPr>
       <w:r>
         <w:rPr>
@@ -6198,9 +7299,7 @@
         <w:pStyle w:val="Normal"/>
         <w:bidi w:val="0"/>
         <w:jc w:val="left"/>
-        <w:rPr>
-          <w:color w:val="000000"/>
-        </w:rPr>
+        <w:rPr/>
       </w:pPr>
       <w:r>
         <w:rPr>
@@ -6238,8 +7337,8 @@
           <w:color w:val="000000"/>
         </w:rPr>
       </w:pPr>
-      <w:bookmarkStart w:id="42" w:name="js-reference-string-1"/>
-      <w:bookmarkEnd w:id="42"/>
+      <w:bookmarkStart w:id="43" w:name="js-reference-string-1"/>
+      <w:bookmarkEnd w:id="43"/>
       <w:r>
         <w:rPr>
           <w:color w:val="000000"/>
@@ -6257,11 +7356,122 @@
       </w:pPr>
       <w:r>
         <w:rPr/>
+        <w:t xml:space="preserve">[13] </w:t>
+      </w:r>
+      <w:bookmarkStart w:id="44" w:name="js-reference-string-01"/>
+      <w:bookmarkEnd w:id="44"/>
+      <w:r>
+        <w:rPr>
+          <w:color w:val="000000"/>
+        </w:rPr>
+        <w:t xml:space="preserve">Crimemapping.com. (2019). </w:t>
+      </w:r>
+      <w:r>
+        <w:rPr>
+          <w:i/>
+          <w:color w:val="000000"/>
+        </w:rPr>
+        <w:t>CrimeMapping.com - Helping You Build a Safer Community</w:t>
+      </w:r>
+      <w:r>
+        <w:rPr>
+          <w:color w:val="000000"/>
+        </w:rPr>
+        <w:t>. [online] Available at: https://www.crimemapping.com [Accessed 30 Oct. 2019].</w:t>
+      </w:r>
+    </w:p>
+    <w:p>
+      <w:pPr>
+        <w:pStyle w:val="Normal"/>
+        <w:bidi w:val="0"/>
+        <w:spacing w:before="0" w:after="160"/>
+        <w:jc w:val="left"/>
+        <w:rPr/>
+      </w:pPr>
+      <w:r>
+        <w:rPr>
+          <w:color w:val="000000"/>
+        </w:rPr>
+        <w:t xml:space="preserve">[14] </w:t>
+      </w:r>
+      <w:bookmarkStart w:id="45" w:name="js-reference-string-02"/>
+      <w:bookmarkEnd w:id="45"/>
+      <w:r>
+        <w:rPr>
+          <w:color w:val="000000"/>
+        </w:rPr>
+        <w:t xml:space="preserve">Police.uk. (2019). </w:t>
+      </w:r>
+      <w:r>
+        <w:rPr>
+          <w:i/>
+          <w:color w:val="000000"/>
+        </w:rPr>
+        <w:t>Police.uk</w:t>
+      </w:r>
+      <w:r>
+        <w:rPr>
+          <w:color w:val="000000"/>
+        </w:rPr>
+        <w:t>. [online] Available at: https://www.police.uk [Accessed 7 Nov. 2019].</w:t>
+      </w:r>
+    </w:p>
+    <w:p>
+      <w:pPr>
+        <w:pStyle w:val="Normal"/>
+        <w:bidi w:val="0"/>
+        <w:spacing w:before="0" w:after="160"/>
+        <w:jc w:val="left"/>
+        <w:rPr>
+          <w:color w:val="000000"/>
+        </w:rPr>
+      </w:pPr>
+      <w:bookmarkStart w:id="46" w:name="js-reference-string-2"/>
+      <w:bookmarkEnd w:id="46"/>
+      <w:r>
+        <w:rPr>
+          <w:color w:val="000000"/>
+        </w:rPr>
+        <w:t>[15] Savickas, D. (2019). Crime Explorer [Accessed 7 Nov. 2019].</w:t>
+      </w:r>
+    </w:p>
+    <w:p>
+      <w:pPr>
+        <w:pStyle w:val="Normal"/>
+        <w:bidi w:val="0"/>
+        <w:spacing w:before="0" w:after="160"/>
+        <w:jc w:val="left"/>
+        <w:rPr/>
+      </w:pPr>
+      <w:r>
+        <w:rPr/>
+        <w:t xml:space="preserve">[16] </w:t>
+      </w:r>
+      <w:bookmarkStart w:id="47" w:name="js-reference-string-04"/>
+      <w:bookmarkEnd w:id="47"/>
+      <w:r>
+        <w:rPr>
+          <w:color w:val="000000"/>
+        </w:rPr>
+        <w:t xml:space="preserve">Guru99.com. (2019). </w:t>
+      </w:r>
+      <w:r>
+        <w:rPr>
+          <w:i/>
+          <w:color w:val="000000"/>
+        </w:rPr>
+        <w:t>What is Dimensional Model in Data Warehouse?</w:t>
+      </w:r>
+      <w:r>
+        <w:rPr>
+          <w:color w:val="000000"/>
+        </w:rPr>
+        <w:t>. [online] Available at: https://www.guru99.com/dimensional-model-data-warehouse.html#15 [Accessed 25 Nov. 2019].</w:t>
       </w:r>
     </w:p>
     <w:sectPr>
-      <w:headerReference w:type="default" r:id="rId4"/>
-      <w:footerReference w:type="default" r:id="rId5"/>
+      <w:headerReference w:type="default" r:id="rId9"/>
+      <w:footerReference w:type="default" r:id="rId10"/>
       <w:type w:val="nextPage"/>
       <w:pgSz w:w="11906" w:h="16838"/>
       <w:pgMar w:left="1440" w:right="1440" w:header="1440" w:top="1979" w:footer="708" w:bottom="1440" w:gutter="0"/>
@@ -6279,7 +7489,7 @@
   <w:p>
     <w:pPr>
       <w:pStyle w:val="Footer"/>
-      <w:ind w:right="360" w:hanging="0"/>
+      <w:ind w:left="0" w:right="360" w:hanging="0"/>
       <w:jc w:val="right"/>
       <w:rPr>
         <w:rStyle w:val="Pagenumber"/>
@@ -6290,7 +7500,7 @@
       <mc:AlternateContent>
         <mc:Choice Requires="wps">
           <w:drawing>
-            <wp:anchor behindDoc="1" distT="0" distB="0" distL="0" distR="0" simplePos="0" locked="0" layoutInCell="1" allowOverlap="1" relativeHeight="19">
+            <wp:anchor behindDoc="1" distT="0" distB="0" distL="0" distR="0" simplePos="0" locked="0" layoutInCell="1" allowOverlap="1" relativeHeight="27">
               <wp:simplePos x="0" y="0"/>
               <wp:positionH relativeFrom="margin">
                 <wp:align>right</wp:align>
@@ -6298,10 +7508,10 @@
               <wp:positionV relativeFrom="paragraph">
                 <wp:posOffset>635</wp:posOffset>
               </wp:positionV>
-              <wp:extent cx="153670" cy="174625"/>
+              <wp:extent cx="158115" cy="176530"/>
               <wp:effectExtent l="0" t="0" r="0" b="0"/>
               <wp:wrapSquare wrapText="largest"/>
-              <wp:docPr id="3" name="Frame2"/>
+              <wp:docPr id="8" name="Frame2"/>
               <a:graphic xmlns:a="http://schemas.openxmlformats.org/drawingml/2006/main">
                 <a:graphicData uri="http://schemas.microsoft.com/office/word/2010/wordprocessingShape">
                   <wps:wsp>
@@ -6309,7 +7519,7 @@
                     <wps:spPr>
                       <a:xfrm>
                         <a:off x="0" y="0"/>
-                        <a:ext cx="153000" cy="173880"/>
+                        <a:ext cx="157320" cy="176040"/>
                       </a:xfrm>
                       <a:prstGeom prst="rect">
                         <a:avLst/>
@@ -6325,49 +7535,7 @@
                       <a:effectRef idx="0"/>
                       <a:fontRef idx="minor"/>
                     </wps:style>
-                    <wps:txbx>
-                      <w:txbxContent>
-                        <w:p>
-                          <w:pPr>
-                            <w:pStyle w:val="Footer"/>
-                            <w:rPr/>
-                          </w:pPr>
-                          <w:r>
-                            <w:rPr>
-                              <w:rStyle w:val="Pagenumber"/>
-                            </w:rPr>
-                            <w:fldChar w:fldCharType="begin"/>
-                          </w:r>
-                          <w:r>
-                            <w:rPr>
-                              <w:rStyle w:val="Pagenumber"/>
-                            </w:rPr>
-                            <w:instrText> PAGE </w:instrText>
-                          </w:r>
-                          <w:r>
-                            <w:rPr>
-                              <w:rStyle w:val="Pagenumber"/>
-                            </w:rPr>
-                            <w:fldChar w:fldCharType="separate"/>
-                          </w:r>
-                          <w:r>
-                            <w:rPr>
-                              <w:rStyle w:val="Pagenumber"/>
-                            </w:rPr>
-                            <w:t>19</w:t>
-                          </w:r>
-                          <w:r>
-                            <w:rPr>
-                              <w:rStyle w:val="Pagenumber"/>
-                            </w:rPr>
-                            <w:fldChar w:fldCharType="end"/>
-                          </w:r>
-                        </w:p>
-                      </w:txbxContent>
-                    </wps:txbx>
-                    <wps:bodyPr lIns="0" rIns="0" tIns="0" bIns="0">
-                      <a:spAutoFit/>
-                    </wps:bodyPr>
+                    <wps:bodyPr/>
                   </wps:wsp>
                 </a:graphicData>
               </a:graphic>
@@ -6376,50 +7544,10 @@
         </mc:Choice>
         <mc:Fallback>
           <w:pict>
-            <v:rect id="shape_0" ID="Frame2" fillcolor="white" stroked="f" style="position:absolute;margin-left:439.2pt;margin-top:0.05pt;width:12pt;height:13.65pt;mso-position-horizontal:right;mso-position-horizontal-relative:margin">
-              <w10:wrap type="square"/>
-              <v:fill o:detectmouseclick="t" type="solid" color2="black" opacity="0"/>
+            <v:rect id="shape_0" ID="Frame2" stroked="f" style="position:absolute;margin-left:438.85pt;margin-top:0.05pt;width:12.35pt;height:13.8pt;mso-position-horizontal:right;mso-position-horizontal-relative:margin">
+              <w10:wrap type="none"/>
+              <v:fill o:detectmouseclick="t" on="false"/>
               <v:stroke color="#3465a4" joinstyle="round" endcap="flat"/>
-              <v:textbox>
-                <w:txbxContent>
-                  <w:p>
-                    <w:pPr>
-                      <w:pStyle w:val="Footer"/>
-                      <w:rPr/>
-                    </w:pPr>
-                    <w:r>
-                      <w:rPr>
-                        <w:rStyle w:val="Pagenumber"/>
-                      </w:rPr>
-                      <w:fldChar w:fldCharType="begin"/>
-                    </w:r>
-                    <w:r>
-                      <w:rPr>
-                        <w:rStyle w:val="Pagenumber"/>
-                      </w:rPr>
-                      <w:instrText> PAGE </w:instrText>
-                    </w:r>
-                    <w:r>
-                      <w:rPr>
-                        <w:rStyle w:val="Pagenumber"/>
-                      </w:rPr>
-                      <w:fldChar w:fldCharType="separate"/>
-                    </w:r>
-                    <w:r>
-                      <w:rPr>
-                        <w:rStyle w:val="Pagenumber"/>
-                      </w:rPr>
-                      <w:t>19</w:t>
-                    </w:r>
-                    <w:r>
-                      <w:rPr>
-                        <w:rStyle w:val="Pagenumber"/>
-                      </w:rPr>
-                      <w:fldChar w:fldCharType="end"/>
-                    </w:r>
-                  </w:p>
-                </w:txbxContent>
-              </v:textbox>
             </v:rect>
           </w:pict>
         </mc:Fallback>
@@ -6429,7 +7557,7 @@
   <w:p>
     <w:pPr>
       <w:pStyle w:val="Footer"/>
-      <w:ind w:right="360" w:hanging="0"/>
+      <w:ind w:left="0" w:right="360" w:hanging="0"/>
       <w:jc w:val="right"/>
       <w:rPr/>
     </w:pPr>
@@ -7545,7 +8673,8 @@
   <w:docDefaults>
     <w:rPrDefault>
       <w:rPr>
-        <w:rFonts w:ascii="Calibri" w:hAnsi="Calibri" w:eastAsia="Calibri" w:cs="" w:asciiTheme="minorHAnsi" w:cstheme="minorBidi" w:eastAsiaTheme="minorHAnsi" w:hAnsiTheme="minorHAnsi"/>
+        <w:rFonts w:ascii="Calibri" w:hAnsi="Calibri" w:eastAsia="Calibri" w:cs="DejaVu Sans"/>
+        <w:sz w:val="20"/>
         <w:szCs w:val="22"/>
         <w:lang w:val="en-IE" w:eastAsia="en-US" w:bidi="ar-SA"/>
       </w:rPr>
@@ -7554,390 +8683,18 @@
       <w:pPr/>
     </w:pPrDefault>
   </w:docDefaults>
-  <w:latentStyles w:defLockedState="0" w:defUIPriority="99" w:defSemiHidden="0" w:defUnhideWhenUsed="0" w:defQFormat="0" w:count="371">
-    <w:lsdException w:name="Normal" w:uiPriority="0" w:qFormat="1"/>
-    <w:lsdException w:name="heading 1" w:uiPriority="9" w:qFormat="1"/>
-    <w:lsdException w:name="heading 2" w:uiPriority="9" w:semiHidden="1" w:unhideWhenUsed="1" w:qFormat="1"/>
-    <w:lsdException w:name="heading 3" w:uiPriority="9" w:semiHidden="1" w:unhideWhenUsed="1" w:qFormat="1"/>
-    <w:lsdException w:name="heading 4" w:uiPriority="9" w:semiHidden="1" w:unhideWhenUsed="1" w:qFormat="1"/>
-    <w:lsdException w:name="heading 5" w:uiPriority="9" w:semiHidden="1" w:unhideWhenUsed="1" w:qFormat="1"/>
-    <w:lsdException w:name="heading 6" w:uiPriority="9" w:semiHidden="1" w:unhideWhenUsed="1" w:qFormat="1"/>
-    <w:lsdException w:name="heading 7" w:uiPriority="9" w:semiHidden="1" w:unhideWhenUsed="1" w:qFormat="1"/>
-    <w:lsdException w:name="heading 8" w:uiPriority="9" w:semiHidden="1" w:unhideWhenUsed="1" w:qFormat="1"/>
-    <w:lsdException w:name="heading 9" w:uiPriority="9" w:semiHidden="1" w:unhideWhenUsed="1" w:qFormat="1"/>
-    <w:lsdException w:name="index 1" w:semiHidden="1" w:unhideWhenUsed="1"/>
-    <w:lsdException w:name="index 2" w:semiHidden="1" w:unhideWhenUsed="1"/>
-    <w:lsdException w:name="index 3" w:semiHidden="1" w:unhideWhenUsed="1"/>
-    <w:lsdException w:name="index 4" w:semiHidden="1" w:unhideWhenUsed="1"/>
-    <w:lsdException w:name="index 5" w:semiHidden="1" w:unhideWhenUsed="1"/>
-    <w:lsdException w:name="index 6" w:semiHidden="1" w:unhideWhenUsed="1"/>
-    <w:lsdException w:name="index 7" w:semiHidden="1" w:unhideWhenUsed="1"/>
-    <w:lsdException w:name="index 8" w:semiHidden="1" w:unhideWhenUsed="1"/>
-    <w:lsdException w:name="index 9" w:semiHidden="1" w:unhideWhenUsed="1"/>
-    <w:lsdException w:name="toc 1" w:uiPriority="39" w:semiHidden="1" w:unhideWhenUsed="1"/>
-    <w:lsdException w:name="toc 2" w:uiPriority="39" w:semiHidden="1" w:unhideWhenUsed="1"/>
-    <w:lsdException w:name="toc 3" w:uiPriority="39" w:semiHidden="1" w:unhideWhenUsed="1"/>
-    <w:lsdException w:name="toc 4" w:uiPriority="39" w:semiHidden="1" w:unhideWhenUsed="1"/>
-    <w:lsdException w:name="toc 5" w:uiPriority="39" w:semiHidden="1" w:unhideWhenUsed="1"/>
-    <w:lsdException w:name="toc 6" w:uiPriority="39" w:semiHidden="1" w:unhideWhenUsed="1"/>
-    <w:lsdException w:name="toc 7" w:uiPriority="39" w:semiHidden="1" w:unhideWhenUsed="1"/>
-    <w:lsdException w:name="toc 8" w:uiPriority="39" w:semiHidden="1" w:unhideWhenUsed="1"/>
-    <w:lsdException w:name="toc 9" w:uiPriority="39" w:semiHidden="1" w:unhideWhenUsed="1"/>
-    <w:lsdException w:name="Normal Indent" w:semiHidden="1" w:unhideWhenUsed="1"/>
-    <w:lsdException w:name="footnote text" w:semiHidden="1" w:unhideWhenUsed="1"/>
-    <w:lsdException w:name="annotation text" w:semiHidden="1" w:unhideWhenUsed="1"/>
-    <w:lsdException w:name="header" w:semiHidden="1" w:unhideWhenUsed="1"/>
-    <w:lsdException w:name="footer" w:uiPriority="0" w:semiHidden="1" w:unhideWhenUsed="1"/>
-    <w:lsdException w:name="index heading" w:semiHidden="1" w:unhideWhenUsed="1"/>
-    <w:lsdException w:name="caption" w:uiPriority="35" w:semiHidden="1" w:unhideWhenUsed="1" w:qFormat="1"/>
-    <w:lsdException w:name="table of figures" w:semiHidden="1" w:unhideWhenUsed="1"/>
-    <w:lsdException w:name="envelope address" w:semiHidden="1" w:unhideWhenUsed="1"/>
-    <w:lsdException w:name="envelope return" w:semiHidden="1" w:unhideWhenUsed="1"/>
-    <w:lsdException w:name="footnote reference" w:semiHidden="1" w:unhideWhenUsed="1"/>
-    <w:lsdException w:name="annotation reference" w:semiHidden="1" w:unhideWhenUsed="1"/>
-    <w:lsdException w:name="line number" w:semiHidden="1" w:unhideWhenUsed="1"/>
-    <w:lsdException w:name="page number" w:uiPriority="0" w:semiHidden="1" w:unhideWhenUsed="1"/>
-    <w:lsdException w:name="endnote reference" w:semiHidden="1" w:unhideWhenUsed="1"/>
-    <w:lsdException w:name="endnote text" w:semiHidden="1" w:unhideWhenUsed="1"/>
-    <w:lsdException w:name="table of authorities" w:semiHidden="1" w:unhideWhenUsed="1"/>
-    <w:lsdException w:name="macro" w:semiHidden="1" w:unhideWhenUsed="1"/>
-    <w:lsdException w:name="toa heading" w:semiHidden="1" w:unhideWhenUsed="1"/>
-    <w:lsdException w:name="List" w:semiHidden="1" w:unhideWhenUsed="1"/>
-    <w:lsdException w:name="List Bullet" w:semiHidden="1" w:unhideWhenUsed="1"/>
-    <w:lsdException w:name="List Number" w:semiHidden="1" w:unhideWhenUsed="1"/>
-    <w:lsdException w:name="List 2" w:semiHidden="1" w:unhideWhenUsed="1"/>
-    <w:lsdException w:name="List 3" w:semiHidden="1" w:unhideWhenUsed="1"/>
-    <w:lsdException w:name="List 4" w:semiHidden="1" w:unhideWhenUsed="1"/>
-    <w:lsdException w:name="List 5" w:semiHidden="1" w:unhideWhenUsed="1"/>
-    <w:lsdException w:name="List Bullet 2" w:semiHidden="1" w:unhideWhenUsed="1"/>
-    <w:lsdException w:name="List Bullet 3" w:semiHidden="1" w:unhideWhenUsed="1"/>
-    <w:lsdException w:name="List Bullet 4" w:semiHidden="1" w:unhideWhenUsed="1"/>
-    <w:lsdException w:name="List Bullet 5" w:semiHidden="1" w:unhideWhenUsed="1"/>
-    <w:lsdException w:name="List Number 2" w:semiHidden="1" w:unhideWhenUsed="1"/>
-    <w:lsdException w:name="List Number 3" w:semiHidden="1" w:unhideWhenUsed="1"/>
-    <w:lsdException w:name="List Number 4" w:semiHidden="1" w:unhideWhenUsed="1"/>
-    <w:lsdException w:name="List Number 5" w:semiHidden="1" w:unhideWhenUsed="1"/>
-    <w:lsdException w:name="Title" w:uiPriority="10" w:qFormat="1"/>
-    <w:lsdException w:name="Closing" w:semiHidden="1" w:unhideWhenUsed="1"/>
-    <w:lsdException w:name="Signature" w:semiHidden="1" w:unhideWhenUsed="1"/>
-    <w:lsdException w:name="Default Paragraph Font" w:uiPriority="1" w:semiHidden="1" w:unhideWhenUsed="1"/>
-    <w:lsdException w:name="Body Text" w:uiPriority="0" w:semiHidden="1" w:unhideWhenUsed="1"/>
-    <w:lsdException w:name="Body Text Indent" w:semiHidden="1" w:unhideWhenUsed="1"/>
-    <w:lsdException w:name="List Continue" w:semiHidden="1" w:unhideWhenUsed="1"/>
-    <w:lsdException w:name="List Continue 2" w:semiHidden="1" w:unhideWhenUsed="1"/>
-    <w:lsdException w:name="List Continue 3" w:semiHidden="1" w:unhideWhenUsed="1"/>
-    <w:lsdException w:name="List Continue 4" w:semiHidden="1" w:unhideWhenUsed="1"/>
-    <w:lsdException w:name="List Continue 5" w:semiHidden="1" w:unhideWhenUsed="1"/>
-    <w:lsdException w:name="Message Header" w:semiHidden="1" w:unhideWhenUsed="1"/>
-    <w:lsdException w:name="Subtitle" w:uiPriority="11" w:qFormat="1"/>
-    <w:lsdException w:name="Salutation" w:semiHidden="1" w:unhideWhenUsed="1"/>
-    <w:lsdException w:name="Date" w:semiHidden="1" w:unhideWhenUsed="1"/>
-    <w:lsdException w:name="Body Text First Indent" w:semiHidden="1" w:unhideWhenUsed="1"/>
-    <w:lsdException w:name="Body Text First Indent 2" w:semiHidden="1" w:unhideWhenUsed="1"/>
-    <w:lsdException w:name="Note Heading" w:semiHidden="1" w:unhideWhenUsed="1"/>
-    <w:lsdException w:name="Body Text 2" w:semiHidden="1" w:unhideWhenUsed="1"/>
-    <w:lsdException w:name="Body Text 3" w:semiHidden="1" w:unhideWhenUsed="1"/>
-    <w:lsdException w:name="Body Text Indent 2" w:semiHidden="1" w:unhideWhenUsed="1"/>
-    <w:lsdException w:name="Body Text Indent 3" w:semiHidden="1" w:unhideWhenUsed="1"/>
-    <w:lsdException w:name="Block Text" w:semiHidden="1" w:unhideWhenUsed="1"/>
-    <w:lsdException w:name="Hyperlink" w:semiHidden="1" w:unhideWhenUsed="1"/>
-    <w:lsdException w:name="FollowedHyperlink" w:semiHidden="1" w:unhideWhenUsed="1"/>
-    <w:lsdException w:name="Strong" w:uiPriority="22" w:qFormat="1"/>
-    <w:lsdException w:name="Emphasis" w:uiPriority="20" w:qFormat="1"/>
-    <w:lsdException w:name="Document Map" w:semiHidden="1" w:unhideWhenUsed="1"/>
-    <w:lsdException w:name="Plain Text" w:semiHidden="1" w:unhideWhenUsed="1"/>
-    <w:lsdException w:name="E-mail Signature" w:semiHidden="1" w:unhideWhenUsed="1"/>
-    <w:lsdException w:name="HTML Top of Form" w:semiHidden="1" w:unhideWhenUsed="1"/>
-    <w:lsdException w:name="HTML Bottom of Form" w:semiHidden="1" w:unhideWhenUsed="1"/>
-    <w:lsdException w:name="Normal (Web)" w:semiHidden="1" w:unhideWhenUsed="1"/>
-    <w:lsdException w:name="HTML Acronym" w:semiHidden="1" w:unhideWhenUsed="1"/>
-    <w:lsdException w:name="HTML Address" w:semiHidden="1" w:unhideWhenUsed="1"/>
-    <w:lsdException w:name="HTML Cite" w:semiHidden="1" w:unhideWhenUsed="1"/>
-    <w:lsdException w:name="HTML Code" w:semiHidden="1" w:unhideWhenUsed="1"/>
-    <w:lsdException w:name="HTML Definition" w:semiHidden="1" w:unhideWhenUsed="1"/>
-    <w:lsdException w:name="HTML Keyboard" w:semiHidden="1" w:unhideWhenUsed="1"/>
-    <w:lsdException w:name="HTML Preformatted" w:semiHidden="1" w:unhideWhenUsed="1"/>
-    <w:lsdException w:name="HTML Sample" w:semiHidden="1" w:unhideWhenUsed="1"/>
-    <w:lsdException w:name="HTML Typewriter" w:semiHidden="1" w:unhideWhenUsed="1"/>
-    <w:lsdException w:name="HTML Variable" w:semiHidden="1" w:unhideWhenUsed="1"/>
-    <w:lsdException w:name="Normal Table" w:semiHidden="1" w:unhideWhenUsed="1"/>
-    <w:lsdException w:name="annotation subject" w:semiHidden="1" w:unhideWhenUsed="1"/>
-    <w:lsdException w:name="No List" w:semiHidden="1" w:unhideWhenUsed="1"/>
-    <w:lsdException w:name="Outline List 1" w:semiHidden="1" w:unhideWhenUsed="1"/>
-    <w:lsdException w:name="Outline List 2" w:semiHidden="1" w:unhideWhenUsed="1"/>
-    <w:lsdException w:name="Outline List 3" w:semiHidden="1" w:unhideWhenUsed="1"/>
-    <w:lsdException w:name="Table Simple 1" w:semiHidden="1" w:unhideWhenUsed="1"/>
-    <w:lsdException w:name="Table Simple 2" w:semiHidden="1" w:unhideWhenUsed="1"/>
-    <w:lsdException w:name="Table Simple 3" w:semiHidden="1" w:unhideWhenUsed="1"/>
-    <w:lsdException w:name="Table Classic 1" w:semiHidden="1" w:unhideWhenUsed="1"/>
-    <w:lsdException w:name="Table Classic 2" w:semiHidden="1" w:unhideWhenUsed="1"/>
-    <w:lsdException w:name="Table Classic 3" w:semiHidden="1" w:unhideWhenUsed="1"/>
-    <w:lsdException w:name="Table Classic 4" w:semiHidden="1" w:unhideWhenUsed="1"/>
-    <w:lsdException w:name="Table Colorful 1" w:semiHidden="1" w:unhideWhenUsed="1"/>
-    <w:lsdException w:name="Table Colorful 2" w:semiHidden="1" w:unhideWhenUsed="1"/>
-    <w:lsdException w:name="Table Colorful 3" w:semiHidden="1" w:unhideWhenUsed="1"/>
-    <w:lsdException w:name="Table Columns 1" w:semiHidden="1" w:unhideWhenUsed="1"/>
-    <w:lsdException w:name="Table Columns 2" w:semiHidden="1" w:unhideWhenUsed="1"/>
-    <w:lsdException w:name="Table Columns 3" w:semiHidden="1" w:unhideWhenUsed="1"/>
-    <w:lsdException w:name="Table Columns 4" w:semiHidden="1" w:unhideWhenUsed="1"/>
-    <w:lsdException w:name="Table Columns 5" w:semiHidden="1" w:unhideWhenUsed="1"/>
-    <w:lsdException w:name="Table Grid 1" w:semiHidden="1" w:unhideWhenUsed="1"/>
-    <w:lsdException w:name="Table Grid 2" w:semiHidden="1" w:unhideWhenUsed="1"/>
-    <w:lsdException w:name="Table Grid 3" w:semiHidden="1" w:unhideWhenUsed="1"/>
-    <w:lsdException w:name="Table Grid 4" w:semiHidden="1" w:unhideWhenUsed="1"/>
-    <w:lsdException w:name="Table Grid 5" w:semiHidden="1" w:unhideWhenUsed="1"/>
-    <w:lsdException w:name="Table Grid 6" w:semiHidden="1" w:unhideWhenUsed="1"/>
-    <w:lsdException w:name="Table Grid 7" w:semiHidden="1" w:unhideWhenUsed="1"/>
-    <w:lsdException w:name="Table Grid 8" w:semiHidden="1" w:unhideWhenUsed="1"/>
-    <w:lsdException w:name="Table List 1" w:semiHidden="1" w:unhideWhenUsed="1"/>
-    <w:lsdException w:name="Table List 2" w:semiHidden="1" w:unhideWhenUsed="1"/>
-    <w:lsdException w:name="Table List 3" w:semiHidden="1" w:unhideWhenUsed="1"/>
-    <w:lsdException w:name="Table List 4" w:semiHidden="1" w:unhideWhenUsed="1"/>
-    <w:lsdException w:name="Table List 5" w:semiHidden="1" w:unhideWhenUsed="1"/>
-    <w:lsdException w:name="Table List 6" w:semiHidden="1" w:unhideWhenUsed="1"/>
-    <w:lsdException w:name="Table List 7" w:semiHidden="1" w:unhideWhenUsed="1"/>
-    <w:lsdException w:name="Table List 8" w:semiHidden="1" w:unhideWhenUsed="1"/>
-    <w:lsdException w:name="Table 3D effects 1" w:semiHidden="1" w:unhideWhenUsed="1"/>
-    <w:lsdException w:name="Table 3D effects 2" w:semiHidden="1" w:unhideWhenUsed="1"/>
-    <w:lsdException w:name="Table 3D effects 3" w:semiHidden="1" w:unhideWhenUsed="1"/>
-    <w:lsdException w:name="Table Contemporary" w:semiHidden="1" w:unhideWhenUsed="1"/>
-    <w:lsdException w:name="Table Elegant" w:semiHidden="1" w:unhideWhenUsed="1"/>
-    <w:lsdException w:name="Table Professional" w:semiHidden="1" w:unhideWhenUsed="1"/>
-    <w:lsdException w:name="Table Subtle 1" w:semiHidden="1" w:unhideWhenUsed="1"/>
-    <w:lsdException w:name="Table Subtle 2" w:semiHidden="1" w:unhideWhenUsed="1"/>
-    <w:lsdException w:name="Table Web 1" w:semiHidden="1" w:unhideWhenUsed="1"/>
-    <w:lsdException w:name="Table Web 2" w:semiHidden="1" w:unhideWhenUsed="1"/>
-    <w:lsdException w:name="Table Web 3" w:semiHidden="1" w:unhideWhenUsed="1"/>
-    <w:lsdException w:name="Balloon Text" w:semiHidden="1" w:unhideWhenUsed="1"/>
-    <w:lsdException w:name="Table Grid" w:uiPriority="39"/>
-    <w:lsdException w:name="Table Theme" w:semiHidden="1" w:unhideWhenUsed="1"/>
-    <w:lsdException w:name="Placeholder Text" w:semiHidden="1"/>
-    <w:lsdException w:name="No Spacing" w:uiPriority="1" w:qFormat="1"/>
-    <w:lsdException w:name="Light Shading" w:uiPriority="60"/>
-    <w:lsdException w:name="Light List" w:uiPriority="61"/>
-    <w:lsdException w:name="Light Grid" w:uiPriority="62"/>
-    <w:lsdException w:name="Medium Shading 1" w:uiPriority="63"/>
-    <w:lsdException w:name="Medium Shading 2" w:uiPriority="64"/>
-    <w:lsdException w:name="Medium List 1" w:uiPriority="65"/>
-    <w:lsdException w:name="Medium List 2" w:uiPriority="66"/>
-    <w:lsdException w:name="Medium Grid 1" w:uiPriority="67"/>
-    <w:lsdException w:name="Medium Grid 2" w:uiPriority="68"/>
-    <w:lsdException w:name="Medium Grid 3" w:uiPriority="69"/>
-    <w:lsdException w:name="Dark List" w:uiPriority="70"/>
-    <w:lsdException w:name="Colorful Shading" w:uiPriority="71"/>
-    <w:lsdException w:name="Colorful List" w:uiPriority="72"/>
-    <w:lsdException w:name="Colorful Grid" w:uiPriority="73"/>
-    <w:lsdException w:name="Light Shading Accent 1" w:uiPriority="60"/>
-    <w:lsdException w:name="Light List Accent 1" w:uiPriority="61"/>
-    <w:lsdException w:name="Light Grid Accent 1" w:uiPriority="62"/>
-    <w:lsdException w:name="Medium Shading 1 Accent 1" w:uiPriority="63"/>
-    <w:lsdException w:name="Medium Shading 2 Accent 1" w:uiPriority="64"/>
-    <w:lsdException w:name="Medium List 1 Accent 1" w:uiPriority="65"/>
-    <w:lsdException w:name="Revision" w:semiHidden="1"/>
-    <w:lsdException w:name="List Paragraph" w:uiPriority="34" w:qFormat="1"/>
-    <w:lsdException w:name="Quote" w:uiPriority="29" w:qFormat="1"/>
-    <w:lsdException w:name="Intense Quote" w:uiPriority="30" w:qFormat="1"/>
-    <w:lsdException w:name="Medium List 2 Accent 1" w:uiPriority="66"/>
-    <w:lsdException w:name="Medium Grid 1 Accent 1" w:uiPriority="67"/>
-    <w:lsdException w:name="Medium Grid 2 Accent 1" w:uiPriority="68"/>
-    <w:lsdException w:name="Medium Grid 3 Accent 1" w:uiPriority="69"/>
-    <w:lsdException w:name="Dark List Accent 1" w:uiPriority="70"/>
-    <w:lsdException w:name="Colorful Shading Accent 1" w:uiPriority="71"/>
-    <w:lsdException w:name="Colorful List Accent 1" w:uiPriority="72"/>
-    <w:lsdException w:name="Colorful Grid Accent 1" w:uiPriority="73"/>
-    <w:lsdException w:name="Light Shading Accent 2" w:uiPriority="60"/>
-    <w:lsdException w:name="Light List Accent 2" w:uiPriority="61"/>
-    <w:lsdException w:name="Light Grid Accent 2" w:uiPriority="62"/>
-    <w:lsdException w:name="Medium Shading 1 Accent 2" w:uiPriority="63"/>
-    <w:lsdException w:name="Medium Shading 2 Accent 2" w:uiPriority="64"/>
-    <w:lsdException w:name="Medium List 1 Accent 2" w:uiPriority="65"/>
-    <w:lsdException w:name="Medium List 2 Accent 2" w:uiPriority="66"/>
-    <w:lsdException w:name="Medium Grid 1 Accent 2" w:uiPriority="67"/>
-    <w:lsdException w:name="Medium Grid 2 Accent 2" w:uiPriority="68"/>
-    <w:lsdException w:name="Medium Grid 3 Accent 2" w:uiPriority="69"/>
-    <w:lsdException w:name="Dark List Accent 2" w:uiPriority="70"/>
-    <w:lsdException w:name="Colorful Shading Accent 2" w:uiPriority="71"/>
-    <w:lsdException w:name="Colorful List Accent 2" w:uiPriority="72"/>
-    <w:lsdException w:name="Colorful Grid Accent 2" w:uiPriority="73"/>
-    <w:lsdException w:name="Light Shading Accent 3" w:uiPriority="60"/>
-    <w:lsdException w:name="Light List Accent 3" w:uiPriority="61"/>
-    <w:lsdException w:name="Light Grid Accent 3" w:uiPriority="62"/>
-    <w:lsdException w:name="Medium Shading 1 Accent 3" w:uiPriority="63"/>
-    <w:lsdException w:name="Medium Shading 2 Accent 3" w:uiPriority="64"/>
-    <w:lsdException w:name="Medium List 1 Accent 3" w:uiPriority="65"/>
-    <w:lsdException w:name="Medium List 2 Accent 3" w:uiPriority="66"/>
-    <w:lsdException w:name="Medium Grid 1 Accent 3" w:uiPriority="67"/>
-    <w:lsdException w:name="Medium Grid 2 Accent 3" w:uiPriority="68"/>
-    <w:lsdException w:name="Medium Grid 3 Accent 3" w:uiPriority="69"/>
-    <w:lsdException w:name="Dark List Accent 3" w:uiPriority="70"/>
-    <w:lsdException w:name="Colorful Shading Accent 3" w:uiPriority="71"/>
-    <w:lsdException w:name="Colorful List Accent 3" w:uiPriority="72"/>
-    <w:lsdException w:name="Colorful Grid Accent 3" w:uiPriority="73"/>
-    <w:lsdException w:name="Light Shading Accent 4" w:uiPriority="60"/>
-    <w:lsdException w:name="Light List Accent 4" w:uiPriority="61"/>
-    <w:lsdException w:name="Light Grid Accent 4" w:uiPriority="62"/>
-    <w:lsdException w:name="Medium Shading 1 Accent 4" w:uiPriority="63"/>
-    <w:lsdException w:name="Medium Shading 2 Accent 4" w:uiPriority="64"/>
-    <w:lsdException w:name="Medium List 1 Accent 4" w:uiPriority="65"/>
-    <w:lsdException w:name="Medium List 2 Accent 4" w:uiPriority="66"/>
-    <w:lsdException w:name="Medium Grid 1 Accent 4" w:uiPriority="67"/>
-    <w:lsdException w:name="Medium Grid 2 Accent 4" w:uiPriority="68"/>
-    <w:lsdException w:name="Medium Grid 3 Accent 4" w:uiPriority="69"/>
-    <w:lsdException w:name="Dark List Accent 4" w:uiPriority="70"/>
-    <w:lsdException w:name="Colorful Shading Accent 4" w:uiPriority="71"/>
-    <w:lsdException w:name="Colorful List Accent 4" w:uiPriority="72"/>
-    <w:lsdException w:name="Colorful Grid Accent 4" w:uiPriority="73"/>
-    <w:lsdException w:name="Light Shading Accent 5" w:uiPriority="60"/>
-    <w:lsdException w:name="Light List Accent 5" w:uiPriority="61"/>
-    <w:lsdException w:name="Light Grid Accent 5" w:uiPriority="62"/>
-    <w:lsdException w:name="Medium Shading 1 Accent 5" w:uiPriority="63"/>
-    <w:lsdException w:name="Medium Shading 2 Accent 5" w:uiPriority="64"/>
-    <w:lsdException w:name="Medium List 1 Accent 5" w:uiPriority="65"/>
-    <w:lsdException w:name="Medium List 2 Accent 5" w:uiPriority="66"/>
-    <w:lsdException w:name="Medium Grid 1 Accent 5" w:uiPriority="67"/>
-    <w:lsdException w:name="Medium Grid 2 Accent 5" w:uiPriority="68"/>
-    <w:lsdException w:name="Medium Grid 3 Accent 5" w:uiPriority="69"/>
-    <w:lsdException w:name="Dark List Accent 5" w:uiPriority="70"/>
-    <w:lsdException w:name="Colorful Shading Accent 5" w:uiPriority="71"/>
-    <w:lsdException w:name="Colorful List Accent 5" w:uiPriority="72"/>
-    <w:lsdException w:name="Colorful Grid Accent 5" w:uiPriority="73"/>
-    <w:lsdException w:name="Light Shading Accent 6" w:uiPriority="60"/>
-    <w:lsdException w:name="Light List Accent 6" w:uiPriority="61"/>
-    <w:lsdException w:name="Light Grid Accent 6" w:uiPriority="62"/>
-    <w:lsdException w:name="Medium Shading 1 Accent 6" w:uiPriority="63"/>
-    <w:lsdException w:name="Medium Shading 2 Accent 6" w:uiPriority="64"/>
-    <w:lsdException w:name="Medium List 1 Accent 6" w:uiPriority="65"/>
-    <w:lsdException w:name="Medium List 2 Accent 6" w:uiPriority="66"/>
-    <w:lsdException w:name="Medium Grid 1 Accent 6" w:uiPriority="67"/>
-    <w:lsdException w:name="Medium Grid 2 Accent 6" w:uiPriority="68"/>
-    <w:lsdException w:name="Medium Grid 3 Accent 6" w:uiPriority="69"/>
-    <w:lsdException w:name="Dark List Accent 6" w:uiPriority="70"/>
-    <w:lsdException w:name="Colorful Shading Accent 6" w:uiPriority="71"/>
-    <w:lsdException w:name="Colorful List Accent 6" w:uiPriority="72"/>
-    <w:lsdException w:name="Colorful Grid Accent 6" w:uiPriority="73"/>
-    <w:lsdException w:name="Subtle Emphasis" w:uiPriority="19" w:qFormat="1"/>
-    <w:lsdException w:name="Intense Emphasis" w:uiPriority="21" w:qFormat="1"/>
-    <w:lsdException w:name="Subtle Reference" w:uiPriority="31" w:qFormat="1"/>
-    <w:lsdException w:name="Intense Reference" w:uiPriority="32" w:qFormat="1"/>
-    <w:lsdException w:name="Book Title" w:uiPriority="33" w:qFormat="1"/>
-    <w:lsdException w:name="Bibliography" w:uiPriority="37" w:semiHidden="1" w:unhideWhenUsed="1"/>
-    <w:lsdException w:name="TOC Heading" w:uiPriority="39" w:semiHidden="1" w:unhideWhenUsed="1" w:qFormat="1"/>
-    <w:lsdException w:name="Plain Table 1" w:uiPriority="41"/>
-    <w:lsdException w:name="Plain Table 2" w:uiPriority="42"/>
-    <w:lsdException w:name="Plain Table 3" w:uiPriority="43"/>
-    <w:lsdException w:name="Plain Table 4" w:uiPriority="44"/>
-    <w:lsdException w:name="Plain Table 5" w:uiPriority="45"/>
-    <w:lsdException w:name="Grid Table Light" w:uiPriority="40"/>
-    <w:lsdException w:name="Grid Table 1 Light" w:uiPriority="46"/>
-    <w:lsdException w:name="Grid Table 2" w:uiPriority="47"/>
-    <w:lsdException w:name="Grid Table 3" w:uiPriority="48"/>
-    <w:lsdException w:name="Grid Table 4" w:uiPriority="49"/>
-    <w:lsdException w:name="Grid Table 5 Dark" w:uiPriority="50"/>
-    <w:lsdException w:name="Grid Table 6 Colorful" w:uiPriority="51"/>
-    <w:lsdException w:name="Grid Table 7 Colorful" w:uiPriority="52"/>
-    <w:lsdException w:name="Grid Table 1 Light Accent 1" w:uiPriority="46"/>
-    <w:lsdException w:name="Grid Table 2 Accent 1" w:uiPriority="47"/>
-    <w:lsdException w:name="Grid Table 3 Accent 1" w:uiPriority="48"/>
-    <w:lsdException w:name="Grid Table 4 Accent 1" w:uiPriority="49"/>
-    <w:lsdException w:name="Grid Table 5 Dark Accent 1" w:uiPriority="50"/>
-    <w:lsdException w:name="Grid Table 6 Colorful Accent 1" w:uiPriority="51"/>
-    <w:lsdException w:name="Grid Table 7 Colorful Accent 1" w:uiPriority="52"/>
-    <w:lsdException w:name="Grid Table 1 Light Accent 2" w:uiPriority="46"/>
-    <w:lsdException w:name="Grid Table 2 Accent 2" w:uiPriority="47"/>
-    <w:lsdException w:name="Grid Table 3 Accent 2" w:uiPriority="48"/>
-    <w:lsdException w:name="Grid Table 4 Accent 2" w:uiPriority="49"/>
-    <w:lsdException w:name="Grid Table 5 Dark Accent 2" w:uiPriority="50"/>
-    <w:lsdException w:name="Grid Table 6 Colorful Accent 2" w:uiPriority="51"/>
-    <w:lsdException w:name="Grid Table 7 Colorful Accent 2" w:uiPriority="52"/>
-    <w:lsdException w:name="Grid Table 1 Light Accent 3" w:uiPriority="46"/>
-    <w:lsdException w:name="Grid Table 2 Accent 3" w:uiPriority="47"/>
-    <w:lsdException w:name="Grid Table 3 Accent 3" w:uiPriority="48"/>
-    <w:lsdException w:name="Grid Table 4 Accent 3" w:uiPriority="49"/>
-    <w:lsdException w:name="Grid Table 5 Dark Accent 3" w:uiPriority="50"/>
-    <w:lsdException w:name="Grid Table 6 Colorful Accent 3" w:uiPriority="51"/>
-    <w:lsdException w:name="Grid Table 7 Colorful Accent 3" w:uiPriority="52"/>
-    <w:lsdException w:name="Grid Table 1 Light Accent 4" w:uiPriority="46"/>
-    <w:lsdException w:name="Grid Table 2 Accent 4" w:uiPriority="47"/>
-    <w:lsdException w:name="Grid Table 3 Accent 4" w:uiPriority="48"/>
-    <w:lsdException w:name="Grid Table 4 Accent 4" w:uiPriority="49"/>
-    <w:lsdException w:name="Grid Table 5 Dark Accent 4" w:uiPriority="50"/>
-    <w:lsdException w:name="Grid Table 6 Colorful Accent 4" w:uiPriority="51"/>
-    <w:lsdException w:name="Grid Table 7 Colorful Accent 4" w:uiPriority="52"/>
-    <w:lsdException w:name="Grid Table 1 Light Accent 5" w:uiPriority="46"/>
-    <w:lsdException w:name="Grid Table 2 Accent 5" w:uiPriority="47"/>
-    <w:lsdException w:name="Grid Table 3 Accent 5" w:uiPriority="48"/>
-    <w:lsdException w:name="Grid Table 4 Accent 5" w:uiPriority="49"/>
-    <w:lsdException w:name="Grid Table 5 Dark Accent 5" w:uiPriority="50"/>
-    <w:lsdException w:name="Grid Table 6 Colorful Accent 5" w:uiPriority="51"/>
-    <w:lsdException w:name="Grid Table 7 Colorful Accent 5" w:uiPriority="52"/>
-    <w:lsdException w:name="Grid Table 1 Light Accent 6" w:uiPriority="46"/>
-    <w:lsdException w:name="Grid Table 2 Accent 6" w:uiPriority="47"/>
-    <w:lsdException w:name="Grid Table 3 Accent 6" w:uiPriority="48"/>
-    <w:lsdException w:name="Grid Table 4 Accent 6" w:uiPriority="49"/>
-    <w:lsdException w:name="Grid Table 5 Dark Accent 6" w:uiPriority="50"/>
-    <w:lsdException w:name="Grid Table 6 Colorful Accent 6" w:uiPriority="51"/>
-    <w:lsdException w:name="Grid Table 7 Colorful Accent 6" w:uiPriority="52"/>
-    <w:lsdException w:name="List Table 1 Light" w:uiPriority="46"/>
-    <w:lsdException w:name="List Table 2" w:uiPriority="47"/>
-    <w:lsdException w:name="List Table 3" w:uiPriority="48"/>
-    <w:lsdException w:name="List Table 4" w:uiPriority="49"/>
-    <w:lsdException w:name="List Table 5 Dark" w:uiPriority="50"/>
-    <w:lsdException w:name="List Table 6 Colorful" w:uiPriority="51"/>
-    <w:lsdException w:name="List Table 7 Colorful" w:uiPriority="52"/>
-    <w:lsdException w:name="List Table 1 Light Accent 1" w:uiPriority="46"/>
-    <w:lsdException w:name="List Table 2 Accent 1" w:uiPriority="47"/>
-    <w:lsdException w:name="List Table 3 Accent 1" w:uiPriority="48"/>
-    <w:lsdException w:name="List Table 4 Accent 1" w:uiPriority="49"/>
-    <w:lsdException w:name="List Table 5 Dark Accent 1" w:uiPriority="50"/>
-    <w:lsdException w:name="List Table 6 Colorful Accent 1" w:uiPriority="51"/>
-    <w:lsdException w:name="List Table 7 Colorful Accent 1" w:uiPriority="52"/>
-    <w:lsdException w:name="List Table 1 Light Accent 2" w:uiPriority="46"/>
-    <w:lsdException w:name="List Table 2 Accent 2" w:uiPriority="47"/>
-    <w:lsdException w:name="List Table 3 Accent 2" w:uiPriority="48"/>
-    <w:lsdException w:name="List Table 4 Accent 2" w:uiPriority="49"/>
-    <w:lsdException w:name="List Table 5 Dark Accent 2" w:uiPriority="50"/>
-    <w:lsdException w:name="List Table 6 Colorful Accent 2" w:uiPriority="51"/>
-    <w:lsdException w:name="List Table 7 Colorful Accent 2" w:uiPriority="52"/>
-    <w:lsdException w:name="List Table 1 Light Accent 3" w:uiPriority="46"/>
-    <w:lsdException w:name="List Table 2 Accent 3" w:uiPriority="47"/>
-    <w:lsdException w:name="List Table 3 Accent 3" w:uiPriority="48"/>
-    <w:lsdException w:name="List Table 4 Accent 3" w:uiPriority="49"/>
-    <w:lsdException w:name="List Table 5 Dark Accent 3" w:uiPriority="50"/>
-    <w:lsdException w:name="List Table 6 Colorful Accent 3" w:uiPriority="51"/>
-    <w:lsdException w:name="List Table 7 Colorful Accent 3" w:uiPriority="52"/>
-    <w:lsdException w:name="List Table 1 Light Accent 4" w:uiPriority="46"/>
-    <w:lsdException w:name="List Table 2 Accent 4" w:uiPriority="47"/>
-    <w:lsdException w:name="List Table 3 Accent 4" w:uiPriority="48"/>
-    <w:lsdException w:name="List Table 4 Accent 4" w:uiPriority="49"/>
-    <w:lsdException w:name="List Table 5 Dark Accent 4" w:uiPriority="50"/>
-    <w:lsdException w:name="List Table 6 Colorful Accent 4" w:uiPriority="51"/>
-    <w:lsdException w:name="List Table 7 Colorful Accent 4" w:uiPriority="52"/>
-    <w:lsdException w:name="List Table 1 Light Accent 5" w:uiPriority="46"/>
-    <w:lsdException w:name="List Table 2 Accent 5" w:uiPriority="47"/>
-    <w:lsdException w:name="List Table 3 Accent 5" w:uiPriority="48"/>
-    <w:lsdException w:name="List Table 4 Accent 5" w:uiPriority="49"/>
-    <w:lsdException w:name="List Table 5 Dark Accent 5" w:uiPriority="50"/>
-    <w:lsdException w:name="List Table 6 Colorful Accent 5" w:uiPriority="51"/>
-    <w:lsdException w:name="List Table 7 Colorful Accent 5" w:uiPriority="52"/>
-    <w:lsdException w:name="List Table 1 Light Accent 6" w:uiPriority="46"/>
-    <w:lsdException w:name="List Table 2 Accent 6" w:uiPriority="47"/>
-    <w:lsdException w:name="List Table 3 Accent 6" w:uiPriority="48"/>
-    <w:lsdException w:name="List Table 4 Accent 6" w:uiPriority="49"/>
-    <w:lsdException w:name="List Table 5 Dark Accent 6" w:uiPriority="50"/>
-    <w:lsdException w:name="List Table 6 Colorful Accent 6" w:uiPriority="51"/>
-    <w:lsdException w:name="List Table 7 Colorful Accent 6" w:uiPriority="52"/>
-  </w:latentStyles>
-  <w:style w:type="paragraph" w:styleId="Normal" w:default="1">
+  <w:style w:type="paragraph" w:styleId="Normal">
     <w:name w:val="Normal"/>
     <w:qFormat/>
     <w:pPr>
       <w:widowControl/>
+      <w:overflowPunct w:val="false"/>
       <w:bidi w:val="0"/>
       <w:spacing w:lineRule="auto" w:line="259" w:before="0" w:after="160"/>
       <w:jc w:val="left"/>
     </w:pPr>
     <w:rPr>
-      <w:rFonts w:ascii="Calibri" w:hAnsi="Calibri" w:eastAsia="Calibri" w:cs="" w:asciiTheme="minorHAnsi" w:cstheme="minorBidi" w:eastAsiaTheme="minorHAnsi" w:hAnsiTheme="minorHAnsi"/>
+      <w:rFonts w:ascii="Calibri" w:hAnsi="Calibri" w:eastAsia="Calibri" w:cs="DejaVu Sans"/>
       <w:color w:val="auto"/>
       <w:kern w:val="0"/>
       <w:sz w:val="22"/>
@@ -7949,10 +8706,7 @@
     <w:name w:val="Heading 1"/>
     <w:basedOn w:val="Normal"/>
     <w:next w:val="Normal"/>
-    <w:link w:val="Heading1Char"/>
-    <w:uiPriority w:val="9"/>
     <w:qFormat/>
-    <w:rsid w:val="009b697e"/>
     <w:pPr>
       <w:keepNext w:val="true"/>
       <w:keepLines/>
@@ -7960,8 +8714,8 @@
       <w:outlineLvl w:val="0"/>
     </w:pPr>
     <w:rPr>
-      <w:rFonts w:ascii="Calibri Light" w:hAnsi="Calibri Light" w:eastAsia="" w:cs="" w:asciiTheme="majorHAnsi" w:cstheme="majorBidi" w:eastAsiaTheme="majorEastAsia" w:hAnsiTheme="majorHAnsi"/>
-      <w:color w:val="2E74B5" w:themeColor="accent1" w:themeShade="bf"/>
+      <w:rFonts w:ascii="Calibri Light" w:hAnsi="Calibri Light" w:eastAsia="Calibri" w:cs="DejaVu Sans"/>
+      <w:color w:val="2E74B5"/>
       <w:sz w:val="32"/>
       <w:szCs w:val="32"/>
     </w:rPr>
@@ -7970,11 +8724,7 @@
     <w:name w:val="Heading 2"/>
     <w:basedOn w:val="Normal"/>
     <w:next w:val="Normal"/>
-    <w:link w:val="Heading2Char"/>
-    <w:uiPriority w:val="9"/>
-    <w:unhideWhenUsed/>
     <w:qFormat/>
-    <w:rsid w:val="009b697e"/>
     <w:pPr>
       <w:keepNext w:val="true"/>
       <w:keepLines/>
@@ -7982,8 +8732,8 @@
       <w:outlineLvl w:val="1"/>
     </w:pPr>
     <w:rPr>
-      <w:rFonts w:ascii="Calibri Light" w:hAnsi="Calibri Light" w:eastAsia="" w:cs="" w:asciiTheme="majorHAnsi" w:cstheme="majorBidi" w:eastAsiaTheme="majorEastAsia" w:hAnsiTheme="majorHAnsi"/>
-      <w:color w:val="2E74B5" w:themeColor="accent1" w:themeShade="bf"/>
+      <w:rFonts w:ascii="Calibri Light" w:hAnsi="Calibri Light" w:eastAsia="Calibri" w:cs="DejaVu Sans"/>
+      <w:color w:val="2E74B5"/>
       <w:sz w:val="26"/>
       <w:szCs w:val="26"/>
     </w:rPr>
@@ -7992,11 +8742,7 @@
     <w:name w:val="Heading 3"/>
     <w:basedOn w:val="Normal"/>
     <w:next w:val="Normal"/>
-    <w:link w:val="Heading3Char"/>
-    <w:uiPriority w:val="9"/>
-    <w:unhideWhenUsed/>
     <w:qFormat/>
-    <w:rsid w:val="00604b8b"/>
     <w:pPr>
       <w:keepNext w:val="true"/>
       <w:keepLines/>
@@ -8004,44 +8750,35 @@
       <w:outlineLvl w:val="2"/>
     </w:pPr>
     <w:rPr>
-      <w:rFonts w:ascii="Calibri Light" w:hAnsi="Calibri Light" w:eastAsia="" w:cs="" w:asciiTheme="majorHAnsi" w:cstheme="majorBidi" w:eastAsiaTheme="majorEastAsia" w:hAnsiTheme="majorHAnsi"/>
-      <w:color w:val="1F4D78" w:themeColor="accent1" w:themeShade="7f"/>
+      <w:rFonts w:ascii="Calibri Light" w:hAnsi="Calibri Light" w:eastAsia="Calibri" w:cs="DejaVu Sans"/>
+      <w:color w:val="1F4D78"/>
       <w:sz w:val="24"/>
       <w:szCs w:val="24"/>
     </w:rPr>
   </w:style>
-  <w:style w:type="character" w:styleId="DefaultParagraphFont" w:default="1">
+  <w:style w:type="character" w:styleId="DefaultParagraphFont">
     <w:name w:val="Default Paragraph Font"/>
-    <w:uiPriority w:val="1"/>
-    <w:semiHidden/>
-    <w:unhideWhenUsed/>
     <w:qFormat/>
     <w:rPr/>
   </w:style>
-  <w:style w:type="character" w:styleId="Heading1Char" w:customStyle="1">
+  <w:style w:type="character" w:styleId="Heading1Char">
     <w:name w:val="Heading 1 Char"/>
     <w:basedOn w:val="DefaultParagraphFont"/>
-    <w:link w:val="Heading1"/>
-    <w:uiPriority w:val="9"/>
     <w:qFormat/>
-    <w:rsid w:val="009b697e"/>
     <w:rPr>
-      <w:rFonts w:ascii="Calibri Light" w:hAnsi="Calibri Light" w:eastAsia="" w:cs="" w:asciiTheme="majorHAnsi" w:cstheme="majorBidi" w:eastAsiaTheme="majorEastAsia" w:hAnsiTheme="majorHAnsi"/>
-      <w:color w:val="2E74B5" w:themeColor="accent1" w:themeShade="bf"/>
+      <w:rFonts w:ascii="Calibri Light" w:hAnsi="Calibri Light" w:eastAsia="Calibri" w:cs="DejaVu Sans"/>
+      <w:color w:val="2E74B5"/>
       <w:sz w:val="32"/>
       <w:szCs w:val="32"/>
     </w:rPr>
   </w:style>
-  <w:style w:type="character" w:styleId="Heading2Char" w:customStyle="1">
+  <w:style w:type="character" w:styleId="Heading2Char">
     <w:name w:val="Heading 2 Char"/>
     <w:basedOn w:val="DefaultParagraphFont"/>
-    <w:link w:val="Heading2"/>
-    <w:uiPriority w:val="9"/>
     <w:qFormat/>
-    <w:rsid w:val="009b697e"/>
     <w:rPr>
-      <w:rFonts w:ascii="Calibri Light" w:hAnsi="Calibri Light" w:eastAsia="" w:cs="" w:asciiTheme="majorHAnsi" w:cstheme="majorBidi" w:eastAsiaTheme="majorEastAsia" w:hAnsiTheme="majorHAnsi"/>
-      <w:color w:val="2E74B5" w:themeColor="accent1" w:themeShade="bf"/>
+      <w:rFonts w:ascii="Calibri Light" w:hAnsi="Calibri Light" w:eastAsia="Calibri" w:cs="DejaVu Sans"/>
+      <w:color w:val="2E74B5"/>
       <w:sz w:val="26"/>
       <w:szCs w:val="26"/>
     </w:rPr>
@@ -8049,21 +8786,15 @@
   <w:style w:type="character" w:styleId="InternetLink">
     <w:name w:val="Internet Link"/>
     <w:basedOn w:val="DefaultParagraphFont"/>
-    <w:uiPriority w:val="99"/>
-    <w:unhideWhenUsed/>
-    <w:rsid w:val="009b697e"/>
     <w:rPr>
-      <w:color w:val="0563C1" w:themeColor="hyperlink"/>
+      <w:color w:val="0563C1"/>
       <w:u w:val="single"/>
     </w:rPr>
   </w:style>
-  <w:style w:type="character" w:styleId="BodyTextChar" w:customStyle="1">
+  <w:style w:type="character" w:styleId="BodyTextChar">
     <w:name w:val="Body Text Char"/>
     <w:basedOn w:val="DefaultParagraphFont"/>
-    <w:link w:val="BodyText"/>
-    <w:semiHidden/>
     <w:qFormat/>
-    <w:rsid w:val="00151300"/>
     <w:rPr>
       <w:rFonts w:ascii="Times New Roman" w:hAnsi="Times New Roman" w:eastAsia="Times New Roman" w:cs="Times New Roman"/>
       <w:sz w:val="24"/>
@@ -8071,13 +8802,10 @@
       <w:lang w:val="en-GB"/>
     </w:rPr>
   </w:style>
-  <w:style w:type="character" w:styleId="FooterChar" w:customStyle="1">
+  <w:style w:type="character" w:styleId="FooterChar">
     <w:name w:val="Footer Char"/>
     <w:basedOn w:val="DefaultParagraphFont"/>
-    <w:link w:val="Footer"/>
-    <w:semiHidden/>
     <w:qFormat/>
-    <w:rsid w:val="00151300"/>
     <w:rPr>
       <w:rFonts w:ascii="Times New Roman" w:hAnsi="Times New Roman" w:eastAsia="Times New Roman" w:cs="Times New Roman"/>
       <w:sz w:val="24"/>
@@ -8088,21 +8816,16 @@
   <w:style w:type="character" w:styleId="Pagenumber">
     <w:name w:val="page number"/>
     <w:basedOn w:val="DefaultParagraphFont"/>
-    <w:semiHidden/>
     <w:qFormat/>
-    <w:rsid w:val="00151300"/>
     <w:rPr/>
   </w:style>
-  <w:style w:type="character" w:styleId="Heading3Char" w:customStyle="1">
+  <w:style w:type="character" w:styleId="Heading3Char">
     <w:name w:val="Heading 3 Char"/>
     <w:basedOn w:val="DefaultParagraphFont"/>
-    <w:link w:val="Heading3"/>
-    <w:uiPriority w:val="9"/>
     <w:qFormat/>
-    <w:rsid w:val="00604b8b"/>
     <w:rPr>
-      <w:rFonts w:ascii="Calibri Light" w:hAnsi="Calibri Light" w:eastAsia="" w:cs="" w:asciiTheme="majorHAnsi" w:cstheme="majorBidi" w:eastAsiaTheme="majorEastAsia" w:hAnsiTheme="majorHAnsi"/>
-      <w:color w:val="1F4D78" w:themeColor="accent1" w:themeShade="7f"/>
+      <w:rFonts w:ascii="Calibri Light" w:hAnsi="Calibri Light" w:eastAsia="Calibri" w:cs="DejaVu Sans"/>
+      <w:color w:val="1F4D78"/>
       <w:sz w:val="24"/>
       <w:szCs w:val="24"/>
     </w:rPr>
@@ -8137,9 +8860,6 @@
   <w:style w:type="paragraph" w:styleId="TextBody">
     <w:name w:val="Body Text"/>
     <w:basedOn w:val="Normal"/>
-    <w:link w:val="BodyTextChar"/>
-    <w:semiHidden/>
-    <w:rsid w:val="00151300"/>
     <w:pPr>
       <w:spacing w:lineRule="auto" w:line="240" w:before="0" w:after="120"/>
     </w:pPr>
@@ -8189,10 +8909,7 @@
     <w:name w:val="TOC Heading"/>
     <w:basedOn w:val="Heading1"/>
     <w:next w:val="Normal"/>
-    <w:uiPriority w:val="39"/>
-    <w:unhideWhenUsed/>
     <w:qFormat/>
-    <w:rsid w:val="009b697e"/>
     <w:pPr/>
     <w:rPr>
       <w:lang w:val="en-US"/>
@@ -8203,9 +8920,6 @@
     <w:basedOn w:val="Normal"/>
     <w:next w:val="Normal"/>
     <w:autoRedefine/>
-    <w:uiPriority w:val="39"/>
-    <w:unhideWhenUsed/>
-    <w:rsid w:val="009b697e"/>
     <w:pPr>
       <w:spacing w:before="0" w:after="100"/>
     </w:pPr>
@@ -8216,33 +8930,27 @@
     <w:basedOn w:val="Normal"/>
     <w:next w:val="Normal"/>
     <w:autoRedefine/>
-    <w:uiPriority w:val="39"/>
-    <w:unhideWhenUsed/>
-    <w:rsid w:val="009b697e"/>
     <w:pPr>
       <w:spacing w:before="0" w:after="100"/>
-      <w:ind w:left="220" w:hanging="0"/>
+      <w:ind w:left="220" w:right="0" w:hanging="0"/>
     </w:pPr>
     <w:rPr/>
   </w:style>
   <w:style w:type="paragraph" w:styleId="ListParagraph">
     <w:name w:val="List Paragraph"/>
     <w:basedOn w:val="Normal"/>
-    <w:uiPriority w:val="34"/>
     <w:qFormat/>
-    <w:rsid w:val="007b63de"/>
     <w:pPr>
       <w:spacing w:before="0" w:after="160"/>
-      <w:ind w:left="720" w:hanging="0"/>
+      <w:ind w:left="720" w:right="0" w:hanging="0"/>
       <w:contextualSpacing/>
     </w:pPr>
     <w:rPr/>
   </w:style>
-  <w:style w:type="paragraph" w:styleId="Chapterheading" w:customStyle="1">
+  <w:style w:type="paragraph" w:styleId="Chapterheading">
     <w:name w:val="Chapter heading"/>
     <w:basedOn w:val="Normal"/>
     <w:qFormat/>
-    <w:rsid w:val="00151300"/>
     <w:pPr>
       <w:spacing w:lineRule="auto" w:line="240" w:before="0" w:after="0"/>
     </w:pPr>
@@ -8264,9 +8972,6 @@
   <w:style w:type="paragraph" w:styleId="Footer">
     <w:name w:val="Footer"/>
     <w:basedOn w:val="Normal"/>
-    <w:link w:val="FooterChar"/>
-    <w:semiHidden/>
-    <w:rsid w:val="00151300"/>
     <w:pPr>
       <w:tabs>
         <w:tab w:val="clear" w:pos="720"/>
@@ -8287,12 +8992,9 @@
     <w:basedOn w:val="Normal"/>
     <w:next w:val="Normal"/>
     <w:autoRedefine/>
-    <w:uiPriority w:val="39"/>
-    <w:unhideWhenUsed/>
-    <w:rsid w:val="00604b8b"/>
     <w:pPr>
       <w:spacing w:before="0" w:after="100"/>
-      <w:ind w:left="440" w:hanging="0"/>
+      <w:ind w:left="440" w:right="0" w:hanging="0"/>
     </w:pPr>
     <w:rPr/>
   </w:style>
@@ -8316,300 +9018,9 @@
     </w:pPr>
     <w:rPr/>
   </w:style>
-  <w:style w:type="numbering" w:styleId="NoList" w:default="1">
+  <w:style w:type="numbering" w:styleId="NoList">
     <w:name w:val="No List"/>
-    <w:uiPriority w:val="99"/>
-    <w:semiHidden/>
-    <w:unhideWhenUsed/>
     <w:qFormat/>
   </w:style>
-  <w:style w:type="table" w:default="1" w:styleId="TableNormal">
-    <w:name w:val="Normal Table"/>
-    <w:uiPriority w:val="99"/>
-    <w:semiHidden/>
-    <w:unhideWhenUsed/>
-    <w:tblPr>
-      <w:tblInd w:w="0" w:type="dxa"/>
-      <w:tblCellMar>
-        <w:top w:w="0" w:type="dxa"/>
-        <w:left w:w="108" w:type="dxa"/>
-        <w:bottom w:w="0" w:type="dxa"/>
-        <w:right w:w="108" w:type="dxa"/>
-      </w:tblCellMar>
-    </w:tblPr>
-  </w:style>
 </w:styles>
-</file>
-
-<file path=word/theme/theme1.xml><?xml version="1.0" encoding="utf-8"?>
-<a:theme xmlns:a="http://schemas.openxmlformats.org/drawingml/2006/main" name="Office Theme">
-  <a:themeElements>
-    <a:clrScheme name="Office">
-      <a:dk1>
-        <a:sysClr val="windowText" lastClr="000000"/>
-      </a:dk1>
-      <a:lt1>
-        <a:sysClr val="window" lastClr="FFFFFF"/>
-      </a:lt1>
-      <a:dk2>
-        <a:srgbClr val="44546A"/>
-      </a:dk2>
-      <a:lt2>
-        <a:srgbClr val="E7E6E6"/>
-      </a:lt2>
-      <a:accent1>
-        <a:srgbClr val="5B9BD5"/>
-      </a:accent1>
-      <a:accent2>
-        <a:srgbClr val="ED7D31"/>
-      </a:accent2>
-      <a:accent3>
-        <a:srgbClr val="A5A5A5"/>
-      </a:accent3>
-      <a:accent4>
-        <a:srgbClr val="FFC000"/>
-      </a:accent4>
-      <a:accent5>
-        <a:srgbClr val="4472C4"/>
-      </a:accent5>
-      <a:accent6>
-        <a:srgbClr val="70AD47"/>
-      </a:accent6>
-      <a:hlink>
-        <a:srgbClr val="0563C1"/>
-      </a:hlink>
-      <a:folHlink>
-        <a:srgbClr val="954F72"/>
-      </a:folHlink>
-    </a:clrScheme>
-    <a:fontScheme name="Office">
-      <a:majorFont>
-        <a:latin typeface="Calibri Light" panose="020F0302020204030204"/>
-        <a:ea typeface=""/>
-        <a:cs typeface=""/>
-        <a:font script="Jpan" typeface="游ゴシック Light"/>
-        <a:font script="Hang" typeface="맑은 고딕"/>
-        <a:font script="Hans" typeface="等线 Light"/>
-        <a:font script="Hant" typeface="新細明體"/>
-        <a:font script="Arab" typeface="Times New Roman"/>
-        <a:font script="Hebr" typeface="Times New Roman"/>
-        <a:font script="Thai" typeface="Angsana New"/>
-        <a:font script="Ethi" typeface="Nyala"/>
-        <a:font script="Beng" typeface="Vrinda"/>
-        <a:font script="Gujr" typeface="Shruti"/>
-        <a:font script="Khmr" typeface="MoolBoran"/>
-        <a:font script="Knda" typeface="Tunga"/>
-        <a:font script="Guru" typeface="Raavi"/>
-        <a:font script="Cans" typeface="Euphemia"/>
-        <a:font script="Cher" typeface="Plantagenet Cherokee"/>
-        <a:font script="Yiii" typeface="Microsoft Yi Baiti"/>
-        <a:font script="Tibt" typeface="Microsoft Himalaya"/>
-        <a:font script="Thaa" typeface="MV Boli"/>
-        <a:font script="Deva" typeface="Mangal"/>
-        <a:font script="Telu" typeface="Gautami"/>
-        <a:font script="Taml" typeface="Latha"/>
-        <a:font script="Syrc" typeface="Estrangelo Edessa"/>
-        <a:font script="Orya" typeface="Kalinga"/>
-        <a:font script="Mlym" typeface="Kartika"/>
-        <a:font script="Laoo" typeface="DokChampa"/>
-        <a:font script="Sinh" typeface="Iskoola Pota"/>
-        <a:font script="Mong" typeface="Mongolian Baiti"/>
-        <a:font script="Viet" typeface="Times New Roman"/>
-        <a:font script="Uigh" typeface="Microsoft Uighur"/>
-        <a:font script="Geor" typeface="Sylfaen"/>
-      </a:majorFont>
-      <a:minorFont>
-        <a:latin typeface="Calibri" panose="020F0502020204030204"/>
-        <a:ea typeface=""/>
-        <a:cs typeface=""/>
-        <a:font script="Jpan" typeface="游明朝"/>
-        <a:font script="Hang" typeface="맑은 고딕"/>
-        <a:font script="Hans" typeface="等线"/>
-        <a:font script="Hant" typeface="新細明體"/>
-        <a:font script="Arab" typeface="Arial"/>
-        <a:font script="Hebr" typeface="Arial"/>
-        <a:font script="Thai" typeface="Cordia New"/>
-        <a:font script="Ethi" typeface="Nyala"/>
-        <a:font script="Beng" typeface="Vrinda"/>
-        <a:font script="Gujr" typeface="Shruti"/>
-        <a:font script="Khmr" typeface="DaunPenh"/>
-        <a:font script="Knda" typeface="Tunga"/>
-        <a:font script="Guru" typeface="Raavi"/>
-        <a:font script="Cans" typeface="Euphemia"/>
-        <a:font script="Cher" typeface="Plantagenet Cherokee"/>
-        <a:font script="Yiii" typeface="Microsoft Yi Baiti"/>
-        <a:font script="Tibt" typeface="Microsoft Himalaya"/>
-        <a:font script="Thaa" typeface="MV Boli"/>
-        <a:font script="Deva" typeface="Mangal"/>
-        <a:font script="Telu" typeface="Gautami"/>
-        <a:font script="Taml" typeface="Latha"/>
-        <a:font script="Syrc" typeface="Estrangelo Edessa"/>
-        <a:font script="Orya" typeface="Kalinga"/>
-        <a:font script="Mlym" typeface="Kartika"/>
-        <a:font script="Laoo" typeface="DokChampa"/>
-        <a:font script="Sinh" typeface="Iskoola Pota"/>
-        <a:font script="Mong" typeface="Mongolian Baiti"/>
-        <a:font script="Viet" typeface="Arial"/>
-        <a:font script="Uigh" typeface="Microsoft Uighur"/>
-        <a:font script="Geor" typeface="Sylfaen"/>
-      </a:minorFont>
-    </a:fontScheme>
-    <a:fmtScheme name="Office">
-      <a:fillStyleLst>
-        <a:solidFill>
-          <a:schemeClr val="phClr"/>
-        </a:solidFill>
-        <a:gradFill rotWithShape="1">
-          <a:gsLst>
-            <a:gs pos="0">
-              <a:schemeClr val="phClr">
-                <a:lumMod val="110000"/>
-                <a:satMod val="105000"/>
-                <a:tint val="67000"/>
-              </a:schemeClr>
-            </a:gs>
-            <a:gs pos="50000">
-              <a:schemeClr val="phClr">
-                <a:lumMod val="105000"/>
-                <a:satMod val="103000"/>
-                <a:tint val="73000"/>
-              </a:schemeClr>
-            </a:gs>
-            <a:gs pos="100000">
-              <a:schemeClr val="phClr">
-                <a:lumMod val="105000"/>
-                <a:satMod val="109000"/>
-                <a:tint val="81000"/>
-              </a:schemeClr>
-            </a:gs>
-          </a:gsLst>
-          <a:lin ang="5400000" scaled="0"/>
-        </a:gradFill>
-        <a:gradFill rotWithShape="1">
-          <a:gsLst>
-            <a:gs pos="0">
-              <a:schemeClr val="phClr">
-                <a:satMod val="103000"/>
-                <a:lumMod val="102000"/>
-                <a:tint val="94000"/>
-              </a:schemeClr>
-            </a:gs>
-            <a:gs pos="50000">
-              <a:schemeClr val="phClr">
-                <a:satMod val="110000"/>
-                <a:lumMod val="100000"/>
-                <a:shade val="100000"/>
-              </a:schemeClr>
-            </a:gs>
-            <a:gs pos="100000">
-              <a:schemeClr val="phClr">
-                <a:lumMod val="99000"/>
-                <a:satMod val="120000"/>
-                <a:shade val="78000"/>
-              </a:schemeClr>
-            </a:gs>
-          </a:gsLst>
-          <a:lin ang="5400000" scaled="0"/>
-        </a:gradFill>
-      </a:fillStyleLst>
-      <a:lnStyleLst>
-        <a:ln w="6350" cap="flat" cmpd="sng" algn="ctr">
-          <a:solidFill>
-            <a:schemeClr val="phClr"/>
-          </a:solidFill>
-          <a:prstDash val="solid"/>
-          <a:miter lim="800000"/>
-        </a:ln>
-        <a:ln w="12700" cap="flat" cmpd="sng" algn="ctr">
-          <a:solidFill>
-            <a:schemeClr val="phClr"/>
-          </a:solidFill>
-          <a:prstDash val="solid"/>
-          <a:miter lim="800000"/>
-        </a:ln>
-        <a:ln w="19050" cap="flat" cmpd="sng" algn="ctr">
-          <a:solidFill>
-            <a:schemeClr val="phClr"/>
-          </a:solidFill>
-          <a:prstDash val="solid"/>
-          <a:miter lim="800000"/>
-        </a:ln>
-      </a:lnStyleLst>
-      <a:effectStyleLst>
-        <a:effectStyle>
-          <a:effectLst/>
-        </a:effectStyle>
-        <a:effectStyle>
-          <a:effectLst/>
-        </a:effectStyle>
-        <a:effectStyle>
-          <a:effectLst>
-            <a:outerShdw blurRad="57150" dist="19050" dir="5400000" algn="ctr" rotWithShape="0">
-              <a:srgbClr val="000000">
-                <a:alpha val="63000"/>
-              </a:srgbClr>
-            </a:outerShdw>
-          </a:effectLst>
-        </a:effectStyle>
-      </a:effectStyleLst>
-      <a:bgFillStyleLst>
-        <a:solidFill>
-          <a:schemeClr val="phClr"/>
-        </a:solidFill>
-        <a:solidFill>
-          <a:schemeClr val="phClr">
-            <a:tint val="95000"/>
-            <a:satMod val="170000"/>
-          </a:schemeClr>
-        </a:solidFill>
-        <a:gradFill rotWithShape="1">
-          <a:gsLst>
-            <a:gs pos="0">
-              <a:schemeClr val="phClr">
-                <a:tint val="93000"/>
-                <a:satMod val="150000"/>
-                <a:shade val="98000"/>
-                <a:lumMod val="102000"/>
-              </a:schemeClr>
-            </a:gs>
-            <a:gs pos="50000">
-              <a:schemeClr val="phClr">
-                <a:tint val="98000"/>
-                <a:satMod val="130000"/>
-                <a:shade val="90000"/>
-                <a:lumMod val="103000"/>
-              </a:schemeClr>
-            </a:gs>
-            <a:gs pos="100000">
-              <a:schemeClr val="phClr">
-                <a:shade val="63000"/>
-                <a:satMod val="120000"/>
-              </a:schemeClr>
-            </a:gs>
-          </a:gsLst>
-          <a:lin ang="5400000" scaled="0"/>
-        </a:gradFill>
-      </a:bgFillStyleLst>
-    </a:fmtScheme>
-  </a:themeElements>
-  <a:objectDefaults/>
-  <a:extraClrSchemeLst/>
-  <a:extLst>
-    <a:ext uri="{05A4C25C-085E-4340-85A3-A5531E510DB2}">
-      <thm15:themeFamily xmlns:thm15="http://schemas.microsoft.com/office/thememl/2012/main" name="Office Theme" id="{62F939B6-93AF-4DB8-9C6B-D6C7DFDC589F}" vid="{4A3C46E8-61CC-4603-A589-7422A47A8E4A}"/>
-    </a:ext>
-  </a:extLst>
-</a:theme>
-</file>
-
-<file path=customXml/item1.xml><?xml version="1.0" encoding="utf-8"?>
-<b:Sources xmlns:b="http://schemas.openxmlformats.org/officeDocument/2006/bibliography" xmlns="http://schemas.openxmlformats.org/officeDocument/2006/bibliography" SelectedStyle="\APASixthEditionOfficeOnline.xsl" StyleName="APA" Version="6"/>
-</file>
-
-<file path=customXml/itemProps1.xml><?xml version="1.0" encoding="utf-8"?>
-<ds:datastoreItem xmlns:ds="http://schemas.openxmlformats.org/officeDocument/2006/customXml" ds:itemID="{16CB1886-C504-41AB-B19C-B416D187986D}">
-  <ds:schemaRefs>
-    <ds:schemaRef ds:uri="http://schemas.openxmlformats.org/officeDocument/2006/bibliography"/>
-  </ds:schemaRefs>
-</ds:datastoreItem>
 </file>
</xml_diff>